<commit_message>
actualizando historias de usuario
</commit_message>
<xml_diff>
--- a/Historias de Usuario.docx
+++ b/Historias de Usuario.docx
@@ -55,7 +55,11 @@
             <w:tcW w:w="8828" w:type="dxa"/>
           </w:tcPr>
           <w:p/>
-          <w:p/>
+          <w:p>
+            <w:r>
+              <w:t>Realizar el pago del viaje</w:t>
+            </w:r>
+          </w:p>
           <w:p/>
         </w:tc>
       </w:tr>
@@ -81,7 +85,11 @@
             <w:tcW w:w="8828" w:type="dxa"/>
           </w:tcPr>
           <w:p/>
-          <w:p/>
+          <w:p>
+            <w:r>
+              <w:t>Como cliente quiero pagar el costo del viaje antes de iniciarlo con el fin de garantizar mi reserva y poder viajar sin inconvenientes</w:t>
+            </w:r>
+          </w:p>
           <w:p/>
         </w:tc>
       </w:tr>
@@ -107,8 +115,547 @@
             <w:tcW w:w="8828" w:type="dxa"/>
           </w:tcPr>
           <w:p/>
-          <w:p/>
-          <w:p/>
+          <w:p>
+            <w:r>
+              <w:t>•Debe permitir el pago con efectivo o transferencia</w:t>
+            </w:r>
+          </w:p>
+          <w:p>
+            <w:r>
+              <w:t>•Debe confirmar el pago antes del inicio del viaje</w:t>
+            </w:r>
+          </w:p>
+          <w:p>
+            <w:r>
+              <w:t>•Debe enviar un recibo de pago al cliente</w:t>
+            </w:r>
+          </w:p>
+          <w:p/>
+        </w:tc>
+      </w:tr>
+    </w:tbl>
+    <w:p/>
+    <w:p/>
+    <w:p/>
+    <w:tbl>
+      <w:tblPr>
+        <w:tblStyle w:val="Tablaconcuadrcula"/>
+        <w:tblW w:w="0" w:type="auto"/>
+        <w:tblLook w:val="04A0" w:firstRow="1" w:lastRow="0" w:firstColumn="1" w:lastColumn="0" w:noHBand="0" w:noVBand="1"/>
+      </w:tblPr>
+      <w:tblGrid>
+        <w:gridCol w:w="8828"/>
+      </w:tblGrid>
+      <w:tr>
+        <w:tc>
+          <w:tcPr>
+            <w:tcW w:w="8828" w:type="dxa"/>
+            <w:shd w:val="clear" w:color="auto" w:fill="83CAEB" w:themeFill="accent1" w:themeFillTint="66"/>
+          </w:tcPr>
+          <w:p>
+            <w:pPr>
+              <w:jc w:val="center"/>
+            </w:pPr>
+            <w:r>
+              <w:t>Titulo</w:t>
+            </w:r>
+          </w:p>
+        </w:tc>
+      </w:tr>
+      <w:tr>
+        <w:tc>
+          <w:tcPr>
+            <w:tcW w:w="8828" w:type="dxa"/>
+          </w:tcPr>
+          <w:p/>
+          <w:p>
+            <w:r>
+              <w:t>Calificar y dejar reseña sobre un viaje</w:t>
+            </w:r>
+          </w:p>
+          <w:p/>
+        </w:tc>
+      </w:tr>
+      <w:tr>
+        <w:tc>
+          <w:tcPr>
+            <w:tcW w:w="8828" w:type="dxa"/>
+            <w:shd w:val="clear" w:color="auto" w:fill="83CAEB" w:themeFill="accent1" w:themeFillTint="66"/>
+          </w:tcPr>
+          <w:p>
+            <w:pPr>
+              <w:jc w:val="center"/>
+            </w:pPr>
+            <w:r>
+              <w:t>Descripción</w:t>
+            </w:r>
+          </w:p>
+        </w:tc>
+      </w:tr>
+      <w:tr>
+        <w:tc>
+          <w:tcPr>
+            <w:tcW w:w="8828" w:type="dxa"/>
+          </w:tcPr>
+          <w:p/>
+          <w:p>
+            <w:r>
+              <w:t>Como cliente quiero calificar y escribir una reseña sobre mi experiencia en el viaje</w:t>
+            </w:r>
+          </w:p>
+          <w:p>
+            <w:r>
+              <w:t>para ayudar a otros clientes a conocer la calidad del servicio</w:t>
+            </w:r>
+          </w:p>
+          <w:p/>
+        </w:tc>
+      </w:tr>
+      <w:tr>
+        <w:tc>
+          <w:tcPr>
+            <w:tcW w:w="8828" w:type="dxa"/>
+            <w:shd w:val="clear" w:color="auto" w:fill="83CAEB" w:themeFill="accent1" w:themeFillTint="66"/>
+          </w:tcPr>
+          <w:p>
+            <w:pPr>
+              <w:jc w:val="center"/>
+            </w:pPr>
+            <w:r>
+              <w:t>Requerimientos de aceptación</w:t>
+            </w:r>
+          </w:p>
+        </w:tc>
+      </w:tr>
+      <w:tr>
+        <w:tc>
+          <w:tcPr>
+            <w:tcW w:w="8828" w:type="dxa"/>
+          </w:tcPr>
+          <w:p/>
+          <w:p>
+            <w:r>
+              <w:t>•Debe permitir calificar con estrellas y dejar comentarios</w:t>
+            </w:r>
+          </w:p>
+          <w:p>
+            <w:r>
+              <w:t>•Debe asegurar que solo los usuarios que completaron un viaje puedan calificar</w:t>
+            </w:r>
+          </w:p>
+          <w:p>
+            <w:r>
+              <w:t>•Debe mostrar un promedio de calificaciones en el perfil del prestador</w:t>
+            </w:r>
+          </w:p>
+          <w:p/>
+        </w:tc>
+      </w:tr>
+    </w:tbl>
+    <w:p/>
+    <w:p/>
+    <w:p/>
+    <w:p/>
+    <w:p/>
+    <w:tbl>
+      <w:tblPr>
+        <w:tblStyle w:val="Tablaconcuadrcula"/>
+        <w:tblW w:w="0" w:type="auto"/>
+        <w:tblLook w:val="04A0" w:firstRow="1" w:lastRow="0" w:firstColumn="1" w:lastColumn="0" w:noHBand="0" w:noVBand="1"/>
+      </w:tblPr>
+      <w:tblGrid>
+        <w:gridCol w:w="8828"/>
+      </w:tblGrid>
+      <w:tr>
+        <w:tc>
+          <w:tcPr>
+            <w:tcW w:w="8828" w:type="dxa"/>
+            <w:shd w:val="clear" w:color="auto" w:fill="83CAEB" w:themeFill="accent1" w:themeFillTint="66"/>
+          </w:tcPr>
+          <w:p>
+            <w:pPr>
+              <w:jc w:val="center"/>
+            </w:pPr>
+            <w:r>
+              <w:t>Titulo</w:t>
+            </w:r>
+          </w:p>
+        </w:tc>
+      </w:tr>
+      <w:tr>
+        <w:tc>
+          <w:tcPr>
+            <w:tcW w:w="8828" w:type="dxa"/>
+          </w:tcPr>
+          <w:p/>
+          <w:p>
+            <w:r>
+              <w:t>Reportar denuncia sobre un viaje</w:t>
+            </w:r>
+            <w:r>
+              <w:tab/>
+            </w:r>
+          </w:p>
+          <w:p/>
+        </w:tc>
+      </w:tr>
+      <w:tr>
+        <w:tc>
+          <w:tcPr>
+            <w:tcW w:w="8828" w:type="dxa"/>
+            <w:shd w:val="clear" w:color="auto" w:fill="83CAEB" w:themeFill="accent1" w:themeFillTint="66"/>
+          </w:tcPr>
+          <w:p>
+            <w:pPr>
+              <w:jc w:val="center"/>
+            </w:pPr>
+            <w:r>
+              <w:t>Descripción</w:t>
+            </w:r>
+          </w:p>
+        </w:tc>
+      </w:tr>
+      <w:tr>
+        <w:tc>
+          <w:tcPr>
+            <w:tcW w:w="8828" w:type="dxa"/>
+          </w:tcPr>
+          <w:p>
+            <w:r>
+              <w:t>Como cliente quiero reportar una queja o incidente ocurrido durante un viaje</w:t>
+            </w:r>
+          </w:p>
+          <w:p>
+            <w:r>
+              <w:t>Con el fin de que la plataforma tome medidas y garantice un mejor servicio</w:t>
+            </w:r>
+          </w:p>
+          <w:p/>
+        </w:tc>
+      </w:tr>
+      <w:tr>
+        <w:tc>
+          <w:tcPr>
+            <w:tcW w:w="8828" w:type="dxa"/>
+            <w:shd w:val="clear" w:color="auto" w:fill="83CAEB" w:themeFill="accent1" w:themeFillTint="66"/>
+          </w:tcPr>
+          <w:p>
+            <w:pPr>
+              <w:jc w:val="center"/>
+            </w:pPr>
+            <w:r>
+              <w:t>Requerimientos de aceptación</w:t>
+            </w:r>
+          </w:p>
+        </w:tc>
+      </w:tr>
+      <w:tr>
+        <w:tc>
+          <w:tcPr>
+            <w:tcW w:w="8828" w:type="dxa"/>
+          </w:tcPr>
+          <w:p/>
+          <w:p>
+            <w:r>
+              <w:t>• El cliente debe poder agregar una descripción del problema y adjuntar evidencia (como fotos).</w:t>
+            </w:r>
+          </w:p>
+          <w:p>
+            <w:r>
+              <w:t xml:space="preserve">• La plataforma debe enviar una confirmación de recepción de la denuncia  </w:t>
+            </w:r>
+          </w:p>
+          <w:p>
+            <w:r>
+              <w:t>• El administrador debe revisar la denuncia y dar una respuesta dentro de un tiempo establecido.</w:t>
+            </w:r>
+          </w:p>
+          <w:p/>
+        </w:tc>
+      </w:tr>
+    </w:tbl>
+    <w:p/>
+    <w:p/>
+    <w:tbl>
+      <w:tblPr>
+        <w:tblStyle w:val="Tablaconcuadrcula"/>
+        <w:tblW w:w="0" w:type="auto"/>
+        <w:tblLook w:val="04A0" w:firstRow="1" w:lastRow="0" w:firstColumn="1" w:lastColumn="0" w:noHBand="0" w:noVBand="1"/>
+      </w:tblPr>
+      <w:tblGrid>
+        <w:gridCol w:w="8828"/>
+      </w:tblGrid>
+      <w:tr>
+        <w:tc>
+          <w:tcPr>
+            <w:tcW w:w="8828" w:type="dxa"/>
+            <w:shd w:val="clear" w:color="auto" w:fill="83CAEB" w:themeFill="accent1" w:themeFillTint="66"/>
+          </w:tcPr>
+          <w:p>
+            <w:pPr>
+              <w:jc w:val="center"/>
+            </w:pPr>
+            <w:r>
+              <w:t>Titulo</w:t>
+            </w:r>
+          </w:p>
+        </w:tc>
+      </w:tr>
+      <w:tr>
+        <w:tc>
+          <w:tcPr>
+            <w:tcW w:w="8828" w:type="dxa"/>
+          </w:tcPr>
+          <w:p/>
+          <w:p>
+            <w:r>
+              <w:t xml:space="preserve">Buscar </w:t>
+            </w:r>
+            <w:r>
+              <w:t>ofertas de viaje</w:t>
+            </w:r>
+          </w:p>
+          <w:p/>
+        </w:tc>
+      </w:tr>
+      <w:tr>
+        <w:tc>
+          <w:tcPr>
+            <w:tcW w:w="8828" w:type="dxa"/>
+            <w:shd w:val="clear" w:color="auto" w:fill="83CAEB" w:themeFill="accent1" w:themeFillTint="66"/>
+          </w:tcPr>
+          <w:p>
+            <w:pPr>
+              <w:jc w:val="center"/>
+            </w:pPr>
+            <w:r>
+              <w:t>Descripción</w:t>
+            </w:r>
+          </w:p>
+        </w:tc>
+      </w:tr>
+      <w:tr>
+        <w:tc>
+          <w:tcPr>
+            <w:tcW w:w="8828" w:type="dxa"/>
+          </w:tcPr>
+          <w:p>
+            <w:r>
+              <w:t xml:space="preserve">Como cliente quiero buscar ofertas de </w:t>
+            </w:r>
+            <w:r>
+              <w:t xml:space="preserve">viaje </w:t>
+            </w:r>
+            <w:r>
+              <w:t>en una franja horaria específica</w:t>
+            </w:r>
+          </w:p>
+          <w:p>
+            <w:r>
+              <w:t>para poder elegir el que mejor se adapte a mis necesidades</w:t>
+            </w:r>
+          </w:p>
+          <w:p/>
+        </w:tc>
+      </w:tr>
+      <w:tr>
+        <w:tc>
+          <w:tcPr>
+            <w:tcW w:w="8828" w:type="dxa"/>
+            <w:shd w:val="clear" w:color="auto" w:fill="83CAEB" w:themeFill="accent1" w:themeFillTint="66"/>
+          </w:tcPr>
+          <w:p>
+            <w:pPr>
+              <w:jc w:val="center"/>
+            </w:pPr>
+            <w:r>
+              <w:t>Requerimientos de aceptación</w:t>
+            </w:r>
+          </w:p>
+        </w:tc>
+      </w:tr>
+      <w:tr>
+        <w:tc>
+          <w:tcPr>
+            <w:tcW w:w="8828" w:type="dxa"/>
+          </w:tcPr>
+          <w:p/>
+          <w:p>
+            <w:r>
+              <w:t>•Debe permitir ingresar la ciudad de origen y destino</w:t>
+            </w:r>
+          </w:p>
+          <w:p>
+            <w:r>
+              <w:t>•Debe mostrar la lista de opciones disponibles con detalles del servicio (hora, precio, condiciones del vehículo)</w:t>
+            </w:r>
+          </w:p>
+          <w:p/>
+        </w:tc>
+      </w:tr>
+    </w:tbl>
+    <w:p/>
+    <w:p/>
+    <w:p/>
+    <w:p/>
+    <w:p/>
+    <w:p/>
+    <w:p/>
+    <w:tbl>
+      <w:tblPr>
+        <w:tblStyle w:val="Tablaconcuadrcula"/>
+        <w:tblW w:w="0" w:type="auto"/>
+        <w:tblLook w:val="04A0" w:firstRow="1" w:lastRow="0" w:firstColumn="1" w:lastColumn="0" w:noHBand="0" w:noVBand="1"/>
+      </w:tblPr>
+      <w:tblGrid>
+        <w:gridCol w:w="8828"/>
+      </w:tblGrid>
+      <w:tr>
+        <w:tc>
+          <w:tcPr>
+            <w:tcW w:w="8828" w:type="dxa"/>
+            <w:shd w:val="clear" w:color="auto" w:fill="83CAEB" w:themeFill="accent1" w:themeFillTint="66"/>
+          </w:tcPr>
+          <w:p>
+            <w:pPr>
+              <w:jc w:val="center"/>
+            </w:pPr>
+            <w:r>
+              <w:t>Titulo</w:t>
+            </w:r>
+          </w:p>
+        </w:tc>
+      </w:tr>
+      <w:tr>
+        <w:tc>
+          <w:tcPr>
+            <w:tcW w:w="8828" w:type="dxa"/>
+          </w:tcPr>
+          <w:p/>
+          <w:p>
+            <w:r>
+              <w:t xml:space="preserve">Consultar </w:t>
+            </w:r>
+            <w:r>
+              <w:t>vehículo</w:t>
+            </w:r>
+          </w:p>
+          <w:p/>
+        </w:tc>
+      </w:tr>
+      <w:tr>
+        <w:tc>
+          <w:tcPr>
+            <w:tcW w:w="8828" w:type="dxa"/>
+            <w:shd w:val="clear" w:color="auto" w:fill="83CAEB" w:themeFill="accent1" w:themeFillTint="66"/>
+          </w:tcPr>
+          <w:p>
+            <w:pPr>
+              <w:jc w:val="center"/>
+            </w:pPr>
+            <w:r>
+              <w:t>Descripción</w:t>
+            </w:r>
+          </w:p>
+        </w:tc>
+      </w:tr>
+      <w:tr>
+        <w:tc>
+          <w:tcPr>
+            <w:tcW w:w="8828" w:type="dxa"/>
+          </w:tcPr>
+          <w:p>
+            <w:r>
+              <w:t>Como cliente</w:t>
+            </w:r>
+            <w:r>
+              <w:t xml:space="preserve"> q</w:t>
+            </w:r>
+            <w:r>
+              <w:t>uiero ver la información del vehículo en el que viajaré</w:t>
+            </w:r>
+            <w:r>
+              <w:t xml:space="preserve"> con el fin de </w:t>
+            </w:r>
+            <w:r>
+              <w:t>conocer sus características y asegurarme de que cumple con mis expectativas</w:t>
+            </w:r>
+          </w:p>
+        </w:tc>
+      </w:tr>
+      <w:tr>
+        <w:tc>
+          <w:tcPr>
+            <w:tcW w:w="8828" w:type="dxa"/>
+            <w:shd w:val="clear" w:color="auto" w:fill="83CAEB" w:themeFill="accent1" w:themeFillTint="66"/>
+          </w:tcPr>
+          <w:p>
+            <w:pPr>
+              <w:jc w:val="center"/>
+            </w:pPr>
+            <w:r>
+              <w:t>Requerimientos de aceptación</w:t>
+            </w:r>
+          </w:p>
+        </w:tc>
+      </w:tr>
+      <w:tr>
+        <w:tc>
+          <w:tcPr>
+            <w:tcW w:w="8828" w:type="dxa"/>
+          </w:tcPr>
+          <w:p/>
+          <w:p>
+            <w:r>
+              <w:t>•</w:t>
+            </w:r>
+            <w:r>
+              <w:t xml:space="preserve"> </w:t>
+            </w:r>
+            <w:r>
+              <w:t>Debe mostrar información como tipo de vehículo, modelo, color, placa</w:t>
+            </w:r>
+          </w:p>
+          <w:p>
+            <w:r>
+              <w:t>•</w:t>
+            </w:r>
+            <w:r>
+              <w:t xml:space="preserve"> </w:t>
+            </w:r>
+            <w:r>
+              <w:t xml:space="preserve">Debe incluir detalles adicionales como comodidades (aire acondicionado, </w:t>
+            </w:r>
+            <w:proofErr w:type="spellStart"/>
+            <w:r>
+              <w:t>WiFi</w:t>
+            </w:r>
+            <w:proofErr w:type="spellEnd"/>
+            <w:r>
+              <w:t>, etc.), año de fabricación y estado general</w:t>
+            </w:r>
+            <w:r>
+              <w:t>.</w:t>
+            </w:r>
+          </w:p>
+          <w:p>
+            <w:r>
+              <w:t>•</w:t>
+            </w:r>
+            <w:r>
+              <w:t xml:space="preserve"> La información debe estar disponible desde el momento en que se confirma la reserva hasta la finalización del viaje</w:t>
+            </w:r>
+            <w:r>
+              <w:t>.</w:t>
+            </w:r>
+          </w:p>
+          <w:p>
+            <w:pPr>
+              <w:rPr>
+                <w:u w:val="single"/>
+              </w:rPr>
+            </w:pPr>
+          </w:p>
         </w:tc>
       </w:tr>
     </w:tbl>
@@ -121,6 +668,475 @@
     </w:sectPr>
   </w:body>
 </w:document>
+</file>
+
+<file path=word/numbering.xml><?xml version="1.0" encoding="utf-8"?>
+<w:numbering xmlns:wpc="http://schemas.microsoft.com/office/word/2010/wordprocessingCanvas" xmlns:cx="http://schemas.microsoft.com/office/drawing/2014/chartex" xmlns:cx1="http://schemas.microsoft.com/office/drawing/2015/9/8/chartex" xmlns:cx2="http://schemas.microsoft.com/office/drawing/2015/10/21/chartex" xmlns:cx3="http://schemas.microsoft.com/office/drawing/2016/5/9/chartex" xmlns:cx4="http://schemas.microsoft.com/office/drawing/2016/5/10/chartex" xmlns:cx5="http://schemas.microsoft.com/office/drawing/2016/5/11/chartex" xmlns:cx6="http://schemas.microsoft.com/office/drawing/2016/5/12/chartex" xmlns:cx7="http://schemas.microsoft.com/office/drawing/2016/5/13/chartex" xmlns:cx8="http://schemas.microsoft.com/office/drawing/2016/5/14/chartex" xmlns:mc="http://schemas.openxmlformats.org/markup-compatibility/2006" xmlns:aink="http://schemas.microsoft.com/office/drawing/2016/ink" xmlns:am3d="http://schemas.microsoft.com/office/drawing/2017/model3d" xmlns:o="urn:schemas-microsoft-com:office:office" xmlns:oel="http://schemas.microsoft.com/office/2019/extlst" xmlns:r="http://schemas.openxmlformats.org/officeDocument/2006/relationships" xmlns:m="http://schemas.openxmlformats.org/officeDocument/2006/math" xmlns:v="urn:schemas-microsoft-com:vml" xmlns:wp14="http://schemas.microsoft.com/office/word/2010/wordprocessingDrawing" xmlns:wp="http://schemas.openxmlformats.org/drawingml/2006/wordprocessingDrawing" xmlns:w10="urn:schemas-microsoft-com:office:word" xmlns:w="http://schemas.openxmlformats.org/wordprocessingml/2006/main" xmlns:w14="http://schemas.microsoft.com/office/word/2010/wordml" xmlns:w15="http://schemas.microsoft.com/office/word/2012/wordml" xmlns:w16cex="http://schemas.microsoft.com/office/word/2018/wordml/cex" xmlns:w16cid="http://schemas.microsoft.com/office/word/2016/wordml/cid" xmlns:w16="http://schemas.microsoft.com/office/word/2018/wordml" xmlns:w16du="http://schemas.microsoft.com/office/word/2023/wordml/word16du" xmlns:w16sdtdh="http://schemas.microsoft.com/office/word/2020/wordml/sdtdatahash" xmlns:w16sdtfl="http://schemas.microsoft.com/office/word/2024/wordml/sdtformatlock" xmlns:w16se="http://schemas.microsoft.com/office/word/2015/wordml/symex" xmlns:wpg="http://schemas.microsoft.com/office/word/2010/wordprocessingGroup" xmlns:wpi="http://schemas.microsoft.com/office/word/2010/wordprocessingInk" xmlns:wne="http://schemas.microsoft.com/office/word/2006/wordml" xmlns:wps="http://schemas.microsoft.com/office/word/2010/wordprocessingShape" mc:Ignorable="w14 w15 w16se w16cid w16 w16cex w16sdtdh w16sdtfl w16du wp14">
+  <w:abstractNum w:abstractNumId="0" w15:restartNumberingAfterBreak="0">
+    <w:nsid w:val="28592B8F"/>
+    <w:multiLevelType w:val="hybridMultilevel"/>
+    <w:tmpl w:val="96A83B5A"/>
+    <w:lvl w:ilvl="0" w:tplc="240A0001">
+      <w:start w:val="1"/>
+      <w:numFmt w:val="bullet"/>
+      <w:lvlText w:val=""/>
+      <w:lvlJc w:val="left"/>
+      <w:pPr>
+        <w:ind w:left="720" w:hanging="360"/>
+      </w:pPr>
+      <w:rPr>
+        <w:rFonts w:ascii="Symbol" w:hAnsi="Symbol" w:hint="default"/>
+      </w:rPr>
+    </w:lvl>
+    <w:lvl w:ilvl="1" w:tplc="240A0003" w:tentative="1">
+      <w:start w:val="1"/>
+      <w:numFmt w:val="bullet"/>
+      <w:lvlText w:val="o"/>
+      <w:lvlJc w:val="left"/>
+      <w:pPr>
+        <w:ind w:left="1440" w:hanging="360"/>
+      </w:pPr>
+      <w:rPr>
+        <w:rFonts w:ascii="Courier New" w:hAnsi="Courier New" w:cs="Courier New" w:hint="default"/>
+      </w:rPr>
+    </w:lvl>
+    <w:lvl w:ilvl="2" w:tplc="240A0005" w:tentative="1">
+      <w:start w:val="1"/>
+      <w:numFmt w:val="bullet"/>
+      <w:lvlText w:val=""/>
+      <w:lvlJc w:val="left"/>
+      <w:pPr>
+        <w:ind w:left="2160" w:hanging="360"/>
+      </w:pPr>
+      <w:rPr>
+        <w:rFonts w:ascii="Wingdings" w:hAnsi="Wingdings" w:hint="default"/>
+      </w:rPr>
+    </w:lvl>
+    <w:lvl w:ilvl="3" w:tplc="240A0001" w:tentative="1">
+      <w:start w:val="1"/>
+      <w:numFmt w:val="bullet"/>
+      <w:lvlText w:val=""/>
+      <w:lvlJc w:val="left"/>
+      <w:pPr>
+        <w:ind w:left="2880" w:hanging="360"/>
+      </w:pPr>
+      <w:rPr>
+        <w:rFonts w:ascii="Symbol" w:hAnsi="Symbol" w:hint="default"/>
+      </w:rPr>
+    </w:lvl>
+    <w:lvl w:ilvl="4" w:tplc="240A0003" w:tentative="1">
+      <w:start w:val="1"/>
+      <w:numFmt w:val="bullet"/>
+      <w:lvlText w:val="o"/>
+      <w:lvlJc w:val="left"/>
+      <w:pPr>
+        <w:ind w:left="3600" w:hanging="360"/>
+      </w:pPr>
+      <w:rPr>
+        <w:rFonts w:ascii="Courier New" w:hAnsi="Courier New" w:cs="Courier New" w:hint="default"/>
+      </w:rPr>
+    </w:lvl>
+    <w:lvl w:ilvl="5" w:tplc="240A0005" w:tentative="1">
+      <w:start w:val="1"/>
+      <w:numFmt w:val="bullet"/>
+      <w:lvlText w:val=""/>
+      <w:lvlJc w:val="left"/>
+      <w:pPr>
+        <w:ind w:left="4320" w:hanging="360"/>
+      </w:pPr>
+      <w:rPr>
+        <w:rFonts w:ascii="Wingdings" w:hAnsi="Wingdings" w:hint="default"/>
+      </w:rPr>
+    </w:lvl>
+    <w:lvl w:ilvl="6" w:tplc="240A0001" w:tentative="1">
+      <w:start w:val="1"/>
+      <w:numFmt w:val="bullet"/>
+      <w:lvlText w:val=""/>
+      <w:lvlJc w:val="left"/>
+      <w:pPr>
+        <w:ind w:left="5040" w:hanging="360"/>
+      </w:pPr>
+      <w:rPr>
+        <w:rFonts w:ascii="Symbol" w:hAnsi="Symbol" w:hint="default"/>
+      </w:rPr>
+    </w:lvl>
+    <w:lvl w:ilvl="7" w:tplc="240A0003" w:tentative="1">
+      <w:start w:val="1"/>
+      <w:numFmt w:val="bullet"/>
+      <w:lvlText w:val="o"/>
+      <w:lvlJc w:val="left"/>
+      <w:pPr>
+        <w:ind w:left="5760" w:hanging="360"/>
+      </w:pPr>
+      <w:rPr>
+        <w:rFonts w:ascii="Courier New" w:hAnsi="Courier New" w:cs="Courier New" w:hint="default"/>
+      </w:rPr>
+    </w:lvl>
+    <w:lvl w:ilvl="8" w:tplc="240A0005" w:tentative="1">
+      <w:start w:val="1"/>
+      <w:numFmt w:val="bullet"/>
+      <w:lvlText w:val=""/>
+      <w:lvlJc w:val="left"/>
+      <w:pPr>
+        <w:ind w:left="6480" w:hanging="360"/>
+      </w:pPr>
+      <w:rPr>
+        <w:rFonts w:ascii="Wingdings" w:hAnsi="Wingdings" w:hint="default"/>
+      </w:rPr>
+    </w:lvl>
+  </w:abstractNum>
+  <w:abstractNum w:abstractNumId="1" w15:restartNumberingAfterBreak="0">
+    <w:nsid w:val="55E862DB"/>
+    <w:multiLevelType w:val="hybridMultilevel"/>
+    <w:tmpl w:val="7F1CCAE2"/>
+    <w:lvl w:ilvl="0" w:tplc="240A0001">
+      <w:start w:val="1"/>
+      <w:numFmt w:val="bullet"/>
+      <w:lvlText w:val=""/>
+      <w:lvlJc w:val="left"/>
+      <w:pPr>
+        <w:ind w:left="720" w:hanging="360"/>
+      </w:pPr>
+      <w:rPr>
+        <w:rFonts w:ascii="Symbol" w:hAnsi="Symbol" w:hint="default"/>
+      </w:rPr>
+    </w:lvl>
+    <w:lvl w:ilvl="1" w:tplc="240A0003" w:tentative="1">
+      <w:start w:val="1"/>
+      <w:numFmt w:val="bullet"/>
+      <w:lvlText w:val="o"/>
+      <w:lvlJc w:val="left"/>
+      <w:pPr>
+        <w:ind w:left="1440" w:hanging="360"/>
+      </w:pPr>
+      <w:rPr>
+        <w:rFonts w:ascii="Courier New" w:hAnsi="Courier New" w:cs="Courier New" w:hint="default"/>
+      </w:rPr>
+    </w:lvl>
+    <w:lvl w:ilvl="2" w:tplc="240A0005" w:tentative="1">
+      <w:start w:val="1"/>
+      <w:numFmt w:val="bullet"/>
+      <w:lvlText w:val=""/>
+      <w:lvlJc w:val="left"/>
+      <w:pPr>
+        <w:ind w:left="2160" w:hanging="360"/>
+      </w:pPr>
+      <w:rPr>
+        <w:rFonts w:ascii="Wingdings" w:hAnsi="Wingdings" w:hint="default"/>
+      </w:rPr>
+    </w:lvl>
+    <w:lvl w:ilvl="3" w:tplc="240A0001" w:tentative="1">
+      <w:start w:val="1"/>
+      <w:numFmt w:val="bullet"/>
+      <w:lvlText w:val=""/>
+      <w:lvlJc w:val="left"/>
+      <w:pPr>
+        <w:ind w:left="2880" w:hanging="360"/>
+      </w:pPr>
+      <w:rPr>
+        <w:rFonts w:ascii="Symbol" w:hAnsi="Symbol" w:hint="default"/>
+      </w:rPr>
+    </w:lvl>
+    <w:lvl w:ilvl="4" w:tplc="240A0003" w:tentative="1">
+      <w:start w:val="1"/>
+      <w:numFmt w:val="bullet"/>
+      <w:lvlText w:val="o"/>
+      <w:lvlJc w:val="left"/>
+      <w:pPr>
+        <w:ind w:left="3600" w:hanging="360"/>
+      </w:pPr>
+      <w:rPr>
+        <w:rFonts w:ascii="Courier New" w:hAnsi="Courier New" w:cs="Courier New" w:hint="default"/>
+      </w:rPr>
+    </w:lvl>
+    <w:lvl w:ilvl="5" w:tplc="240A0005" w:tentative="1">
+      <w:start w:val="1"/>
+      <w:numFmt w:val="bullet"/>
+      <w:lvlText w:val=""/>
+      <w:lvlJc w:val="left"/>
+      <w:pPr>
+        <w:ind w:left="4320" w:hanging="360"/>
+      </w:pPr>
+      <w:rPr>
+        <w:rFonts w:ascii="Wingdings" w:hAnsi="Wingdings" w:hint="default"/>
+      </w:rPr>
+    </w:lvl>
+    <w:lvl w:ilvl="6" w:tplc="240A0001" w:tentative="1">
+      <w:start w:val="1"/>
+      <w:numFmt w:val="bullet"/>
+      <w:lvlText w:val=""/>
+      <w:lvlJc w:val="left"/>
+      <w:pPr>
+        <w:ind w:left="5040" w:hanging="360"/>
+      </w:pPr>
+      <w:rPr>
+        <w:rFonts w:ascii="Symbol" w:hAnsi="Symbol" w:hint="default"/>
+      </w:rPr>
+    </w:lvl>
+    <w:lvl w:ilvl="7" w:tplc="240A0003" w:tentative="1">
+      <w:start w:val="1"/>
+      <w:numFmt w:val="bullet"/>
+      <w:lvlText w:val="o"/>
+      <w:lvlJc w:val="left"/>
+      <w:pPr>
+        <w:ind w:left="5760" w:hanging="360"/>
+      </w:pPr>
+      <w:rPr>
+        <w:rFonts w:ascii="Courier New" w:hAnsi="Courier New" w:cs="Courier New" w:hint="default"/>
+      </w:rPr>
+    </w:lvl>
+    <w:lvl w:ilvl="8" w:tplc="240A0005" w:tentative="1">
+      <w:start w:val="1"/>
+      <w:numFmt w:val="bullet"/>
+      <w:lvlText w:val=""/>
+      <w:lvlJc w:val="left"/>
+      <w:pPr>
+        <w:ind w:left="6480" w:hanging="360"/>
+      </w:pPr>
+      <w:rPr>
+        <w:rFonts w:ascii="Wingdings" w:hAnsi="Wingdings" w:hint="default"/>
+      </w:rPr>
+    </w:lvl>
+  </w:abstractNum>
+  <w:abstractNum w:abstractNumId="2" w15:restartNumberingAfterBreak="0">
+    <w:nsid w:val="6B93335D"/>
+    <w:multiLevelType w:val="hybridMultilevel"/>
+    <w:tmpl w:val="764844E4"/>
+    <w:lvl w:ilvl="0" w:tplc="240A0001">
+      <w:start w:val="1"/>
+      <w:numFmt w:val="bullet"/>
+      <w:lvlText w:val=""/>
+      <w:lvlJc w:val="left"/>
+      <w:pPr>
+        <w:ind w:left="720" w:hanging="360"/>
+      </w:pPr>
+      <w:rPr>
+        <w:rFonts w:ascii="Symbol" w:hAnsi="Symbol" w:hint="default"/>
+      </w:rPr>
+    </w:lvl>
+    <w:lvl w:ilvl="1" w:tplc="240A0003" w:tentative="1">
+      <w:start w:val="1"/>
+      <w:numFmt w:val="bullet"/>
+      <w:lvlText w:val="o"/>
+      <w:lvlJc w:val="left"/>
+      <w:pPr>
+        <w:ind w:left="1440" w:hanging="360"/>
+      </w:pPr>
+      <w:rPr>
+        <w:rFonts w:ascii="Courier New" w:hAnsi="Courier New" w:cs="Courier New" w:hint="default"/>
+      </w:rPr>
+    </w:lvl>
+    <w:lvl w:ilvl="2" w:tplc="240A0005" w:tentative="1">
+      <w:start w:val="1"/>
+      <w:numFmt w:val="bullet"/>
+      <w:lvlText w:val=""/>
+      <w:lvlJc w:val="left"/>
+      <w:pPr>
+        <w:ind w:left="2160" w:hanging="360"/>
+      </w:pPr>
+      <w:rPr>
+        <w:rFonts w:ascii="Wingdings" w:hAnsi="Wingdings" w:hint="default"/>
+      </w:rPr>
+    </w:lvl>
+    <w:lvl w:ilvl="3" w:tplc="240A0001" w:tentative="1">
+      <w:start w:val="1"/>
+      <w:numFmt w:val="bullet"/>
+      <w:lvlText w:val=""/>
+      <w:lvlJc w:val="left"/>
+      <w:pPr>
+        <w:ind w:left="2880" w:hanging="360"/>
+      </w:pPr>
+      <w:rPr>
+        <w:rFonts w:ascii="Symbol" w:hAnsi="Symbol" w:hint="default"/>
+      </w:rPr>
+    </w:lvl>
+    <w:lvl w:ilvl="4" w:tplc="240A0003" w:tentative="1">
+      <w:start w:val="1"/>
+      <w:numFmt w:val="bullet"/>
+      <w:lvlText w:val="o"/>
+      <w:lvlJc w:val="left"/>
+      <w:pPr>
+        <w:ind w:left="3600" w:hanging="360"/>
+      </w:pPr>
+      <w:rPr>
+        <w:rFonts w:ascii="Courier New" w:hAnsi="Courier New" w:cs="Courier New" w:hint="default"/>
+      </w:rPr>
+    </w:lvl>
+    <w:lvl w:ilvl="5" w:tplc="240A0005" w:tentative="1">
+      <w:start w:val="1"/>
+      <w:numFmt w:val="bullet"/>
+      <w:lvlText w:val=""/>
+      <w:lvlJc w:val="left"/>
+      <w:pPr>
+        <w:ind w:left="4320" w:hanging="360"/>
+      </w:pPr>
+      <w:rPr>
+        <w:rFonts w:ascii="Wingdings" w:hAnsi="Wingdings" w:hint="default"/>
+      </w:rPr>
+    </w:lvl>
+    <w:lvl w:ilvl="6" w:tplc="240A0001" w:tentative="1">
+      <w:start w:val="1"/>
+      <w:numFmt w:val="bullet"/>
+      <w:lvlText w:val=""/>
+      <w:lvlJc w:val="left"/>
+      <w:pPr>
+        <w:ind w:left="5040" w:hanging="360"/>
+      </w:pPr>
+      <w:rPr>
+        <w:rFonts w:ascii="Symbol" w:hAnsi="Symbol" w:hint="default"/>
+      </w:rPr>
+    </w:lvl>
+    <w:lvl w:ilvl="7" w:tplc="240A0003" w:tentative="1">
+      <w:start w:val="1"/>
+      <w:numFmt w:val="bullet"/>
+      <w:lvlText w:val="o"/>
+      <w:lvlJc w:val="left"/>
+      <w:pPr>
+        <w:ind w:left="5760" w:hanging="360"/>
+      </w:pPr>
+      <w:rPr>
+        <w:rFonts w:ascii="Courier New" w:hAnsi="Courier New" w:cs="Courier New" w:hint="default"/>
+      </w:rPr>
+    </w:lvl>
+    <w:lvl w:ilvl="8" w:tplc="240A0005" w:tentative="1">
+      <w:start w:val="1"/>
+      <w:numFmt w:val="bullet"/>
+      <w:lvlText w:val=""/>
+      <w:lvlJc w:val="left"/>
+      <w:pPr>
+        <w:ind w:left="6480" w:hanging="360"/>
+      </w:pPr>
+      <w:rPr>
+        <w:rFonts w:ascii="Wingdings" w:hAnsi="Wingdings" w:hint="default"/>
+      </w:rPr>
+    </w:lvl>
+  </w:abstractNum>
+  <w:abstractNum w:abstractNumId="3" w15:restartNumberingAfterBreak="0">
+    <w:nsid w:val="784B38C6"/>
+    <w:multiLevelType w:val="hybridMultilevel"/>
+    <w:tmpl w:val="930A6622"/>
+    <w:lvl w:ilvl="0" w:tplc="240A0001">
+      <w:start w:val="1"/>
+      <w:numFmt w:val="bullet"/>
+      <w:lvlText w:val=""/>
+      <w:lvlJc w:val="left"/>
+      <w:pPr>
+        <w:ind w:left="720" w:hanging="360"/>
+      </w:pPr>
+      <w:rPr>
+        <w:rFonts w:ascii="Symbol" w:hAnsi="Symbol" w:hint="default"/>
+      </w:rPr>
+    </w:lvl>
+    <w:lvl w:ilvl="1" w:tplc="240A0003" w:tentative="1">
+      <w:start w:val="1"/>
+      <w:numFmt w:val="bullet"/>
+      <w:lvlText w:val="o"/>
+      <w:lvlJc w:val="left"/>
+      <w:pPr>
+        <w:ind w:left="1440" w:hanging="360"/>
+      </w:pPr>
+      <w:rPr>
+        <w:rFonts w:ascii="Courier New" w:hAnsi="Courier New" w:cs="Courier New" w:hint="default"/>
+      </w:rPr>
+    </w:lvl>
+    <w:lvl w:ilvl="2" w:tplc="240A0005" w:tentative="1">
+      <w:start w:val="1"/>
+      <w:numFmt w:val="bullet"/>
+      <w:lvlText w:val=""/>
+      <w:lvlJc w:val="left"/>
+      <w:pPr>
+        <w:ind w:left="2160" w:hanging="360"/>
+      </w:pPr>
+      <w:rPr>
+        <w:rFonts w:ascii="Wingdings" w:hAnsi="Wingdings" w:hint="default"/>
+      </w:rPr>
+    </w:lvl>
+    <w:lvl w:ilvl="3" w:tplc="240A0001" w:tentative="1">
+      <w:start w:val="1"/>
+      <w:numFmt w:val="bullet"/>
+      <w:lvlText w:val=""/>
+      <w:lvlJc w:val="left"/>
+      <w:pPr>
+        <w:ind w:left="2880" w:hanging="360"/>
+      </w:pPr>
+      <w:rPr>
+        <w:rFonts w:ascii="Symbol" w:hAnsi="Symbol" w:hint="default"/>
+      </w:rPr>
+    </w:lvl>
+    <w:lvl w:ilvl="4" w:tplc="240A0003" w:tentative="1">
+      <w:start w:val="1"/>
+      <w:numFmt w:val="bullet"/>
+      <w:lvlText w:val="o"/>
+      <w:lvlJc w:val="left"/>
+      <w:pPr>
+        <w:ind w:left="3600" w:hanging="360"/>
+      </w:pPr>
+      <w:rPr>
+        <w:rFonts w:ascii="Courier New" w:hAnsi="Courier New" w:cs="Courier New" w:hint="default"/>
+      </w:rPr>
+    </w:lvl>
+    <w:lvl w:ilvl="5" w:tplc="240A0005" w:tentative="1">
+      <w:start w:val="1"/>
+      <w:numFmt w:val="bullet"/>
+      <w:lvlText w:val=""/>
+      <w:lvlJc w:val="left"/>
+      <w:pPr>
+        <w:ind w:left="4320" w:hanging="360"/>
+      </w:pPr>
+      <w:rPr>
+        <w:rFonts w:ascii="Wingdings" w:hAnsi="Wingdings" w:hint="default"/>
+      </w:rPr>
+    </w:lvl>
+    <w:lvl w:ilvl="6" w:tplc="240A0001" w:tentative="1">
+      <w:start w:val="1"/>
+      <w:numFmt w:val="bullet"/>
+      <w:lvlText w:val=""/>
+      <w:lvlJc w:val="left"/>
+      <w:pPr>
+        <w:ind w:left="5040" w:hanging="360"/>
+      </w:pPr>
+      <w:rPr>
+        <w:rFonts w:ascii="Symbol" w:hAnsi="Symbol" w:hint="default"/>
+      </w:rPr>
+    </w:lvl>
+    <w:lvl w:ilvl="7" w:tplc="240A0003" w:tentative="1">
+      <w:start w:val="1"/>
+      <w:numFmt w:val="bullet"/>
+      <w:lvlText w:val="o"/>
+      <w:lvlJc w:val="left"/>
+      <w:pPr>
+        <w:ind w:left="5760" w:hanging="360"/>
+      </w:pPr>
+      <w:rPr>
+        <w:rFonts w:ascii="Courier New" w:hAnsi="Courier New" w:cs="Courier New" w:hint="default"/>
+      </w:rPr>
+    </w:lvl>
+    <w:lvl w:ilvl="8" w:tplc="240A0005" w:tentative="1">
+      <w:start w:val="1"/>
+      <w:numFmt w:val="bullet"/>
+      <w:lvlText w:val=""/>
+      <w:lvlJc w:val="left"/>
+      <w:pPr>
+        <w:ind w:left="6480" w:hanging="360"/>
+      </w:pPr>
+      <w:rPr>
+        <w:rFonts w:ascii="Wingdings" w:hAnsi="Wingdings" w:hint="default"/>
+      </w:rPr>
+    </w:lvl>
+  </w:abstractNum>
+  <w:num w:numId="1" w16cid:durableId="514078959">
+    <w:abstractNumId w:val="2"/>
+  </w:num>
+  <w:num w:numId="2" w16cid:durableId="407309344">
+    <w:abstractNumId w:val="1"/>
+  </w:num>
+  <w:num w:numId="3" w16cid:durableId="318313920">
+    <w:abstractNumId w:val="0"/>
+  </w:num>
+  <w:num w:numId="4" w16cid:durableId="865866709">
+    <w:abstractNumId w:val="3"/>
+  </w:num>
+</w:numbering>
 </file>
 
 <file path=word/styles.xml><?xml version="1.0" encoding="utf-8"?>
@@ -523,6 +1539,7 @@
   <w:style w:type="paragraph" w:default="1" w:styleId="Normal">
     <w:name w:val="Normal"/>
     <w:qFormat/>
+    <w:rsid w:val="00FF1D10"/>
   </w:style>
   <w:style w:type="paragraph" w:styleId="Ttulo1">
     <w:name w:val="heading 1"/>
@@ -726,7 +1743,6 @@
   <w:style w:type="character" w:default="1" w:styleId="Fuentedeprrafopredeter">
     <w:name w:val="Default Paragraph Font"/>
     <w:uiPriority w:val="1"/>
-    <w:semiHidden/>
     <w:unhideWhenUsed/>
   </w:style>
   <w:style w:type="table" w:default="1" w:styleId="Tablanormal">

</xml_diff>

<commit_message>
subiendo las 5 hisotrias de usuario del prestador de servicio
</commit_message>
<xml_diff>
--- a/Historias de Usuario.docx
+++ b/Historias de Usuario.docx
@@ -5,23 +5,34 @@
     <w:p>
       <w:pPr>
         <w:jc w:val="center"/>
+        <w:rPr>
+          <w:lang w:val="es-CO"/>
+        </w:rPr>
       </w:pPr>
       <w:r>
+        <w:rPr>
+          <w:lang w:val="es-CO"/>
+        </w:rPr>
         <w:t xml:space="preserve">Historias de Usuario – </w:t>
       </w:r>
-      <w:proofErr w:type="spellStart"/>
       <w:r>
+        <w:rPr>
+          <w:lang w:val="es-CO"/>
+        </w:rPr>
         <w:t>Ride</w:t>
       </w:r>
-      <w:proofErr w:type="spellEnd"/>
       <w:r>
+        <w:rPr>
+          <w:lang w:val="es-CO"/>
+        </w:rPr>
         <w:t xml:space="preserve"> </w:t>
       </w:r>
-      <w:proofErr w:type="spellStart"/>
       <w:r>
+        <w:rPr>
+          <w:lang w:val="es-CO"/>
+        </w:rPr>
         <w:t>Now</w:t>
       </w:r>
-      <w:proofErr w:type="spellEnd"/>
     </w:p>
     <w:p/>
     <w:tbl>
@@ -497,6 +508,9 @@
     <w:p/>
     <w:p/>
     <w:p/>
+    <w:p w14:noSpellErr="1"/>
+    <w:p/>
+    <w:p/>
     <w:p/>
     <w:p/>
     <w:p/>
@@ -515,6 +529,7 @@
           <w:tcPr>
             <w:tcW w:w="8828" w:type="dxa"/>
             <w:shd w:val="clear" w:color="auto" w:fill="83CAEB" w:themeFill="accent1" w:themeFillTint="66"/>
+            <w:tcMar/>
           </w:tcPr>
           <w:p>
             <w:pPr>
@@ -530,6 +545,7 @@
         <w:tc>
           <w:tcPr>
             <w:tcW w:w="8828" w:type="dxa"/>
+            <w:tcMar/>
           </w:tcPr>
           <w:p/>
           <w:p>
@@ -548,6 +564,7 @@
           <w:tcPr>
             <w:tcW w:w="8828" w:type="dxa"/>
             <w:shd w:val="clear" w:color="auto" w:fill="83CAEB" w:themeFill="accent1" w:themeFillTint="66"/>
+            <w:tcMar/>
           </w:tcPr>
           <w:p>
             <w:pPr>
@@ -563,6 +580,7 @@
         <w:tc>
           <w:tcPr>
             <w:tcW w:w="8828" w:type="dxa"/>
+            <w:tcMar/>
           </w:tcPr>
           <w:p>
             <w:r>
@@ -588,6 +606,7 @@
           <w:tcPr>
             <w:tcW w:w="8828" w:type="dxa"/>
             <w:shd w:val="clear" w:color="auto" w:fill="83CAEB" w:themeFill="accent1" w:themeFillTint="66"/>
+            <w:tcMar/>
           </w:tcPr>
           <w:p>
             <w:pPr>
@@ -603,6 +622,7 @@
         <w:tc>
           <w:tcPr>
             <w:tcW w:w="8828" w:type="dxa"/>
+            <w:tcMar/>
           </w:tcPr>
           <w:p/>
           <w:p>
@@ -618,23 +638,39 @@
           </w:p>
           <w:p>
             <w:r>
+              <w:rPr>
+                <w:lang w:val="es-CO"/>
+              </w:rPr>
               <w:t>•</w:t>
             </w:r>
             <w:r>
+              <w:rPr>
+                <w:lang w:val="es-CO"/>
+              </w:rPr>
               <w:t xml:space="preserve"> </w:t>
             </w:r>
             <w:r>
+              <w:rPr>
+                <w:lang w:val="es-CO"/>
+              </w:rPr>
               <w:t xml:space="preserve">Debe incluir detalles adicionales como comodidades (aire acondicionado, </w:t>
             </w:r>
-            <w:proofErr w:type="spellStart"/>
-            <w:r>
+            <w:r>
+              <w:rPr>
+                <w:lang w:val="es-CO"/>
+              </w:rPr>
               <w:t>WiFi</w:t>
             </w:r>
-            <w:proofErr w:type="spellEnd"/>
-            <w:r>
+            <w:r>
+              <w:rPr>
+                <w:lang w:val="es-CO"/>
+              </w:rPr>
               <w:t>, etc.), año de fabricación y estado general</w:t>
             </w:r>
             <w:r>
+              <w:rPr>
+                <w:lang w:val="es-CO"/>
+              </w:rPr>
               <w:t>.</w:t>
             </w:r>
           </w:p>
@@ -659,9 +695,1091 @@
         </w:tc>
       </w:tr>
     </w:tbl>
+    <w:p w14:noSpellErr="1"/>
+    <w:tbl>
+      <w:tblPr>
+        <w:tblStyle w:val="Tablaconcuadrcula"/>
+        <w:tblW w:w="0" w:type="auto"/>
+        <w:tblLook w:val="04A0" w:firstRow="1" w:lastRow="0" w:firstColumn="1" w:lastColumn="0" w:noHBand="0" w:noVBand="1"/>
+      </w:tblPr>
+      <w:tblGrid>
+        <w:gridCol w:w="8828"/>
+      </w:tblGrid>
+      <w:tr>
+        <w:trPr>
+          <w:trHeight w:val="300"/>
+        </w:trPr>
+        <w:tc>
+          <w:tcPr>
+            <w:tcW w:w="8828" w:type="dxa"/>
+            <w:shd w:val="clear" w:color="auto" w:fill="83CAEB" w:themeFill="accent1" w:themeFillTint="66"/>
+            <w:tcMar/>
+          </w:tcPr>
+          <w:p w14:noSpellErr="1">
+            <w:pPr>
+              <w:jc w:val="center"/>
+            </w:pPr>
+            <w:r>
+              <w:rPr/>
+              <w:t>Titulo</w:t>
+            </w:r>
+          </w:p>
+        </w:tc>
+      </w:tr>
+      <w:tr>
+        <w:trPr>
+          <w:trHeight w:val="300"/>
+        </w:trPr>
+        <w:tc>
+          <w:tcPr>
+            <w:tcW w:w="8828" w:type="dxa"/>
+            <w:tcMar/>
+          </w:tcPr>
+          <w:p w14:noSpellErr="1"/>
+          <w:p>
+            <w:r>
+              <w:rPr/>
+              <w:t>Pulicar</w:t>
+            </w:r>
+            <w:r>
+              <w:rPr/>
+              <w:t xml:space="preserve"> viaje o carrera</w:t>
+            </w:r>
+          </w:p>
+        </w:tc>
+      </w:tr>
+      <w:tr>
+        <w:trPr>
+          <w:trHeight w:val="300"/>
+        </w:trPr>
+        <w:tc>
+          <w:tcPr>
+            <w:tcW w:w="8828" w:type="dxa"/>
+            <w:shd w:val="clear" w:color="auto" w:fill="83CAEB" w:themeFill="accent1" w:themeFillTint="66"/>
+            <w:tcMar/>
+          </w:tcPr>
+          <w:p w14:noSpellErr="1">
+            <w:pPr>
+              <w:jc w:val="center"/>
+            </w:pPr>
+            <w:r>
+              <w:rPr/>
+              <w:t>Descripción</w:t>
+            </w:r>
+          </w:p>
+        </w:tc>
+      </w:tr>
+      <w:tr>
+        <w:trPr>
+          <w:trHeight w:val="300"/>
+        </w:trPr>
+        <w:tc>
+          <w:tcPr>
+            <w:tcW w:w="8828" w:type="dxa"/>
+            <w:tcMar/>
+          </w:tcPr>
+          <w:p>
+            <w:r>
+              <w:rPr/>
+              <w:t xml:space="preserve">Como prestador de servicios, quiero publicar un viaje indicando mi destino y horario, para que otros usuarios puedan ofrecerme dinero para </w:t>
+            </w:r>
+            <w:r>
+              <w:rPr/>
+              <w:t>acompañarme</w:t>
+            </w:r>
+            <w:r>
+              <w:rPr/>
+              <w:t>.</w:t>
+            </w:r>
+          </w:p>
+        </w:tc>
+      </w:tr>
+      <w:tr>
+        <w:trPr>
+          <w:trHeight w:val="300"/>
+        </w:trPr>
+        <w:tc>
+          <w:tcPr>
+            <w:tcW w:w="8828" w:type="dxa"/>
+            <w:shd w:val="clear" w:color="auto" w:fill="83CAEB" w:themeFill="accent1" w:themeFillTint="66"/>
+            <w:tcMar/>
+          </w:tcPr>
+          <w:p w14:noSpellErr="1">
+            <w:pPr>
+              <w:jc w:val="center"/>
+            </w:pPr>
+            <w:r>
+              <w:rPr/>
+              <w:t>Requerimientos de aceptación</w:t>
+            </w:r>
+          </w:p>
+        </w:tc>
+      </w:tr>
+      <w:tr>
+        <w:trPr>
+          <w:trHeight w:val="300"/>
+        </w:trPr>
+        <w:tc>
+          <w:tcPr>
+            <w:tcW w:w="8828" w:type="dxa"/>
+            <w:tcMar/>
+          </w:tcPr>
+          <w:p w14:noSpellErr="1"/>
+          <w:p>
+            <w:r>
+              <w:rPr/>
+              <w:t xml:space="preserve">• </w:t>
+            </w:r>
+            <w:r>
+              <w:rPr/>
+              <w:t xml:space="preserve">Debo poder ingresar la </w:t>
+            </w:r>
+            <w:r>
+              <w:rPr/>
+              <w:t>dirección</w:t>
+            </w:r>
+            <w:r>
+              <w:rPr/>
+              <w:t xml:space="preserve"> de destino.</w:t>
+            </w:r>
+          </w:p>
+          <w:p>
+            <w:r>
+              <w:rPr>
+                <w:lang w:val="es-CO"/>
+              </w:rPr>
+              <w:t xml:space="preserve">• </w:t>
+            </w:r>
+            <w:r>
+              <w:rPr>
+                <w:lang w:val="es-CO"/>
+              </w:rPr>
+              <w:t>Debo poder establecer un horario aproximado de salida.</w:t>
+            </w:r>
+          </w:p>
+          <w:p>
+            <w:r>
+              <w:rPr/>
+              <w:t>•</w:t>
+            </w:r>
+            <w:r>
+              <w:rPr/>
+              <w:t xml:space="preserve"> Debo poder definir el número de </w:t>
+            </w:r>
+            <w:r>
+              <w:rPr/>
+              <w:t>acompañantes</w:t>
+            </w:r>
+            <w:r>
+              <w:rPr/>
+              <w:t xml:space="preserve"> que puedo aceptar.</w:t>
+            </w:r>
+          </w:p>
+          <w:p>
+            <w:r>
+              <w:rPr/>
+              <w:t xml:space="preserve">• El sistema no debe permitir que otros clientes reserven asientos en el viaje cuando ya </w:t>
+            </w:r>
+            <w:r>
+              <w:rPr/>
+              <w:t>estén</w:t>
+            </w:r>
+            <w:r>
+              <w:rPr/>
+              <w:t xml:space="preserve"> los cupos completos</w:t>
+            </w:r>
+          </w:p>
+          <w:p/>
+          <w:p w14:noSpellErr="1">
+            <w:pPr>
+              <w:rPr>
+                <w:u w:val="single"/>
+              </w:rPr>
+            </w:pPr>
+          </w:p>
+        </w:tc>
+      </w:tr>
+    </w:tbl>
+    <w:p w14:noSpellErr="1"/>
+    <w:p/>
+    <w:p/>
+    <w:p/>
+    <w:p/>
+    <w:p/>
+    <w:p/>
+    <w:tbl>
+      <w:tblPr>
+        <w:tblStyle w:val="Tablaconcuadrcula"/>
+        <w:tblW w:w="0" w:type="auto"/>
+        <w:tblLook w:val="04A0" w:firstRow="1" w:lastRow="0" w:firstColumn="1" w:lastColumn="0" w:noHBand="0" w:noVBand="1"/>
+      </w:tblPr>
+      <w:tblGrid>
+        <w:gridCol w:w="8828"/>
+      </w:tblGrid>
+      <w:tr>
+        <w:trPr>
+          <w:trHeight w:val="300"/>
+        </w:trPr>
+        <w:tc>
+          <w:tcPr>
+            <w:tcW w:w="8828" w:type="dxa"/>
+            <w:shd w:val="clear" w:color="auto" w:fill="83CAEB" w:themeFill="accent1" w:themeFillTint="66"/>
+            <w:tcMar/>
+          </w:tcPr>
+          <w:p w14:noSpellErr="1">
+            <w:pPr>
+              <w:jc w:val="center"/>
+            </w:pPr>
+            <w:r>
+              <w:rPr/>
+              <w:t>Titulo</w:t>
+            </w:r>
+          </w:p>
+        </w:tc>
+      </w:tr>
+      <w:tr>
+        <w:trPr>
+          <w:trHeight w:val="300"/>
+        </w:trPr>
+        <w:tc>
+          <w:tcPr>
+            <w:tcW w:w="8828" w:type="dxa"/>
+            <w:tcMar/>
+          </w:tcPr>
+          <w:p w14:noSpellErr="1"/>
+          <w:p>
+            <w:r>
+              <w:rPr/>
+              <w:t>Recibir ofertas de pago</w:t>
+            </w:r>
+          </w:p>
+        </w:tc>
+      </w:tr>
+      <w:tr>
+        <w:trPr>
+          <w:trHeight w:val="300"/>
+        </w:trPr>
+        <w:tc>
+          <w:tcPr>
+            <w:tcW w:w="8828" w:type="dxa"/>
+            <w:shd w:val="clear" w:color="auto" w:fill="83CAEB" w:themeFill="accent1" w:themeFillTint="66"/>
+            <w:tcMar/>
+          </w:tcPr>
+          <w:p w14:noSpellErr="1">
+            <w:pPr>
+              <w:jc w:val="center"/>
+            </w:pPr>
+            <w:r>
+              <w:rPr/>
+              <w:t>Descripción</w:t>
+            </w:r>
+          </w:p>
+        </w:tc>
+      </w:tr>
+      <w:tr>
+        <w:trPr>
+          <w:trHeight w:val="300"/>
+        </w:trPr>
+        <w:tc>
+          <w:tcPr>
+            <w:tcW w:w="8828" w:type="dxa"/>
+            <w:tcMar/>
+          </w:tcPr>
+          <w:p>
+            <w:r>
+              <w:rPr/>
+              <w:t xml:space="preserve">Como prestador de servicios, quiero recibir ofertas de pago de usuarios interesados en </w:t>
+            </w:r>
+            <w:r>
+              <w:rPr/>
+              <w:t>acompañarme</w:t>
+            </w:r>
+            <w:r>
+              <w:rPr/>
+              <w:t>, para decidir si acepto o rechazo cada oferta.</w:t>
+            </w:r>
+          </w:p>
+        </w:tc>
+      </w:tr>
+      <w:tr>
+        <w:trPr>
+          <w:trHeight w:val="300"/>
+        </w:trPr>
+        <w:tc>
+          <w:tcPr>
+            <w:tcW w:w="8828" w:type="dxa"/>
+            <w:shd w:val="clear" w:color="auto" w:fill="83CAEB" w:themeFill="accent1" w:themeFillTint="66"/>
+            <w:tcMar/>
+          </w:tcPr>
+          <w:p w14:noSpellErr="1">
+            <w:pPr>
+              <w:jc w:val="center"/>
+            </w:pPr>
+            <w:r>
+              <w:rPr/>
+              <w:t>Requerimientos de aceptación</w:t>
+            </w:r>
+          </w:p>
+        </w:tc>
+      </w:tr>
+      <w:tr>
+        <w:trPr>
+          <w:trHeight w:val="300"/>
+        </w:trPr>
+        <w:tc>
+          <w:tcPr>
+            <w:tcW w:w="8828" w:type="dxa"/>
+            <w:tcMar/>
+          </w:tcPr>
+          <w:p w14:noSpellErr="1"/>
+          <w:p>
+            <w:r>
+              <w:rPr/>
+              <w:t xml:space="preserve">• </w:t>
+            </w:r>
+            <w:r>
+              <w:rPr/>
+              <w:t xml:space="preserve">Debo recibir notificaciones cuando alguien haga una oferta </w:t>
+            </w:r>
+            <w:r>
+              <w:rPr/>
+              <w:t>push</w:t>
+            </w:r>
+            <w:r>
+              <w:rPr/>
+              <w:t xml:space="preserve">. </w:t>
+            </w:r>
+          </w:p>
+          <w:p>
+            <w:r>
+              <w:rPr>
+                <w:lang w:val="es-CO"/>
+              </w:rPr>
+              <w:t xml:space="preserve">• </w:t>
+            </w:r>
+            <w:r>
+              <w:rPr>
+                <w:lang w:val="es-CO"/>
+              </w:rPr>
+              <w:t>Debo poder ver el monto que ofrecen y los detalles del usuario.</w:t>
+            </w:r>
+          </w:p>
+          <w:p>
+            <w:r>
+              <w:rPr/>
+              <w:t>•</w:t>
+            </w:r>
+            <w:r>
+              <w:rPr/>
+              <w:t xml:space="preserve"> </w:t>
+            </w:r>
+            <w:r>
+              <w:rPr/>
+              <w:t>Debo poder aceptar o rechazar la oferta.</w:t>
+            </w:r>
+          </w:p>
+          <w:p>
+            <w:pPr>
+              <w:pStyle w:val="Normal"/>
+            </w:pPr>
+          </w:p>
+        </w:tc>
+      </w:tr>
+    </w:tbl>
+    <w:p>
+      <w:pPr>
+        <w:pStyle w:val="Normal"/>
+      </w:pPr>
+    </w:p>
+    <w:p/>
+    <w:tbl>
+      <w:tblPr>
+        <w:tblStyle w:val="Tablaconcuadrcula"/>
+        <w:tblW w:w="0" w:type="auto"/>
+        <w:tblLook w:val="04A0" w:firstRow="1" w:lastRow="0" w:firstColumn="1" w:lastColumn="0" w:noHBand="0" w:noVBand="1"/>
+      </w:tblPr>
+      <w:tblGrid>
+        <w:gridCol w:w="8828"/>
+      </w:tblGrid>
+      <w:tr>
+        <w:trPr>
+          <w:trHeight w:val="300"/>
+        </w:trPr>
+        <w:tc>
+          <w:tcPr>
+            <w:tcW w:w="8828" w:type="dxa"/>
+            <w:shd w:val="clear" w:color="auto" w:fill="83CAEB" w:themeFill="accent1" w:themeFillTint="66"/>
+            <w:tcMar/>
+          </w:tcPr>
+          <w:p w14:noSpellErr="1">
+            <w:pPr>
+              <w:jc w:val="center"/>
+            </w:pPr>
+            <w:r>
+              <w:rPr/>
+              <w:t>Titulo</w:t>
+            </w:r>
+          </w:p>
+        </w:tc>
+      </w:tr>
+      <w:tr>
+        <w:trPr>
+          <w:trHeight w:val="300"/>
+        </w:trPr>
+        <w:tc>
+          <w:tcPr>
+            <w:tcW w:w="8828" w:type="dxa"/>
+            <w:tcMar/>
+          </w:tcPr>
+          <w:p w14:noSpellErr="1"/>
+          <w:p>
+            <w:r>
+              <w:rPr/>
+              <w:t>Ubicación</w:t>
+            </w:r>
+            <w:r>
+              <w:rPr/>
+              <w:t xml:space="preserve"> en tiempo real</w:t>
+            </w:r>
+          </w:p>
+        </w:tc>
+      </w:tr>
+      <w:tr>
+        <w:trPr>
+          <w:trHeight w:val="300"/>
+        </w:trPr>
+        <w:tc>
+          <w:tcPr>
+            <w:tcW w:w="8828" w:type="dxa"/>
+            <w:shd w:val="clear" w:color="auto" w:fill="83CAEB" w:themeFill="accent1" w:themeFillTint="66"/>
+            <w:tcMar/>
+          </w:tcPr>
+          <w:p w14:noSpellErr="1">
+            <w:pPr>
+              <w:jc w:val="center"/>
+            </w:pPr>
+            <w:r>
+              <w:rPr/>
+              <w:t>Descripción</w:t>
+            </w:r>
+          </w:p>
+        </w:tc>
+      </w:tr>
+      <w:tr>
+        <w:trPr>
+          <w:trHeight w:val="300"/>
+        </w:trPr>
+        <w:tc>
+          <w:tcPr>
+            <w:tcW w:w="8828" w:type="dxa"/>
+            <w:tcMar/>
+          </w:tcPr>
+          <w:p>
+            <w:r>
+              <w:rPr/>
+              <w:t xml:space="preserve">Como prestador de servicios, quiero que los pasajeros puedan ver mi </w:t>
+            </w:r>
+            <w:r>
+              <w:rPr/>
+              <w:t>ubicación</w:t>
+            </w:r>
+            <w:r>
+              <w:rPr/>
+              <w:t xml:space="preserve"> en tiempo real, para que puedan coordinar mejor el punto de encuentro y el trayecto.</w:t>
+            </w:r>
+          </w:p>
+        </w:tc>
+      </w:tr>
+      <w:tr>
+        <w:trPr>
+          <w:trHeight w:val="300"/>
+        </w:trPr>
+        <w:tc>
+          <w:tcPr>
+            <w:tcW w:w="8828" w:type="dxa"/>
+            <w:shd w:val="clear" w:color="auto" w:fill="83CAEB" w:themeFill="accent1" w:themeFillTint="66"/>
+            <w:tcMar/>
+          </w:tcPr>
+          <w:p w14:noSpellErr="1">
+            <w:pPr>
+              <w:jc w:val="center"/>
+            </w:pPr>
+            <w:r>
+              <w:rPr/>
+              <w:t>Requerimientos de aceptación</w:t>
+            </w:r>
+          </w:p>
+        </w:tc>
+      </w:tr>
+      <w:tr>
+        <w:trPr>
+          <w:trHeight w:val="300"/>
+        </w:trPr>
+        <w:tc>
+          <w:tcPr>
+            <w:tcW w:w="8828" w:type="dxa"/>
+            <w:tcMar/>
+          </w:tcPr>
+          <w:p w14:noSpellErr="1"/>
+          <w:p>
+            <w:r>
+              <w:rPr/>
+              <w:t>•</w:t>
+            </w:r>
+            <w:r>
+              <w:rPr/>
+              <w:t xml:space="preserve"> Debo poder compartir mi </w:t>
+            </w:r>
+            <w:r>
+              <w:rPr/>
+              <w:t>ubicación</w:t>
+            </w:r>
+            <w:r>
+              <w:rPr/>
+              <w:t xml:space="preserve"> con los pasajeros aceptados.</w:t>
+            </w:r>
+          </w:p>
+          <w:p>
+            <w:r>
+              <w:rPr>
+                <w:lang w:val="es-CO"/>
+              </w:rPr>
+              <w:t xml:space="preserve">• </w:t>
+            </w:r>
+            <w:r>
+              <w:rPr>
+                <w:lang w:val="es-CO"/>
+              </w:rPr>
+              <w:t xml:space="preserve">Los pasajeros deben ver mi </w:t>
+            </w:r>
+            <w:r>
+              <w:rPr>
+                <w:lang w:val="es-CO"/>
+              </w:rPr>
+              <w:t>posición</w:t>
+            </w:r>
+            <w:r>
+              <w:rPr>
+                <w:lang w:val="es-CO"/>
+              </w:rPr>
+              <w:t xml:space="preserve"> en un mapa en la </w:t>
+            </w:r>
+            <w:r>
+              <w:rPr>
+                <w:lang w:val="es-CO"/>
+              </w:rPr>
+              <w:t>aplicación</w:t>
+            </w:r>
+            <w:r>
+              <w:rPr>
+                <w:lang w:val="es-CO"/>
+              </w:rPr>
+              <w:t>.</w:t>
+            </w:r>
+          </w:p>
+          <w:p>
+            <w:r>
+              <w:rPr/>
+              <w:t xml:space="preserve">• </w:t>
+            </w:r>
+            <w:r>
+              <w:rPr/>
+              <w:t xml:space="preserve">La </w:t>
+            </w:r>
+            <w:r>
+              <w:rPr/>
+              <w:t>ubicación</w:t>
+            </w:r>
+            <w:r>
+              <w:rPr/>
+              <w:t xml:space="preserve"> debe actualizarse en tiempo real mientras el viaje esté en curso.</w:t>
+            </w:r>
+          </w:p>
+          <w:p>
+            <w:pPr>
+              <w:pStyle w:val="Normal"/>
+            </w:pPr>
+          </w:p>
+        </w:tc>
+      </w:tr>
+    </w:tbl>
+    <w:p>
+      <w:pPr>
+        <w:pStyle w:val="Normal"/>
+      </w:pPr>
+    </w:p>
+    <w:p>
+      <w:pPr>
+        <w:pStyle w:val="Normal"/>
+      </w:pPr>
+    </w:p>
+    <w:p>
+      <w:pPr>
+        <w:pStyle w:val="Normal"/>
+      </w:pPr>
+    </w:p>
+    <w:tbl>
+      <w:tblPr>
+        <w:tblStyle w:val="Tablaconcuadrcula"/>
+        <w:tblW w:w="0" w:type="auto"/>
+        <w:tblLook w:val="04A0" w:firstRow="1" w:lastRow="0" w:firstColumn="1" w:lastColumn="0" w:noHBand="0" w:noVBand="1"/>
+      </w:tblPr>
+      <w:tblGrid>
+        <w:gridCol w:w="8828"/>
+      </w:tblGrid>
+      <w:tr>
+        <w:trPr>
+          <w:trHeight w:val="300"/>
+        </w:trPr>
+        <w:tc>
+          <w:tcPr>
+            <w:tcW w:w="8828" w:type="dxa"/>
+            <w:shd w:val="clear" w:color="auto" w:fill="83CAEB" w:themeFill="accent1" w:themeFillTint="66"/>
+            <w:tcMar/>
+          </w:tcPr>
+          <w:p w14:noSpellErr="1">
+            <w:pPr>
+              <w:jc w:val="center"/>
+            </w:pPr>
+            <w:r>
+              <w:rPr/>
+              <w:t>Titulo</w:t>
+            </w:r>
+          </w:p>
+        </w:tc>
+      </w:tr>
+      <w:tr>
+        <w:trPr>
+          <w:trHeight w:val="300"/>
+        </w:trPr>
+        <w:tc>
+          <w:tcPr>
+            <w:tcW w:w="8828" w:type="dxa"/>
+            <w:tcMar/>
+          </w:tcPr>
+          <w:p w14:noSpellErr="1"/>
+          <w:p>
+            <w:r>
+              <w:rPr/>
+              <w:t>Verificación</w:t>
+            </w:r>
+            <w:r>
+              <w:rPr/>
+              <w:t xml:space="preserve"> de la cuenta</w:t>
+            </w:r>
+          </w:p>
+        </w:tc>
+      </w:tr>
+      <w:tr>
+        <w:trPr>
+          <w:trHeight w:val="300"/>
+        </w:trPr>
+        <w:tc>
+          <w:tcPr>
+            <w:tcW w:w="8828" w:type="dxa"/>
+            <w:shd w:val="clear" w:color="auto" w:fill="83CAEB" w:themeFill="accent1" w:themeFillTint="66"/>
+            <w:tcMar/>
+          </w:tcPr>
+          <w:p w14:noSpellErr="1">
+            <w:pPr>
+              <w:jc w:val="center"/>
+            </w:pPr>
+            <w:r>
+              <w:rPr/>
+              <w:t>Descripción</w:t>
+            </w:r>
+          </w:p>
+        </w:tc>
+      </w:tr>
+      <w:tr>
+        <w:trPr>
+          <w:trHeight w:val="300"/>
+        </w:trPr>
+        <w:tc>
+          <w:tcPr>
+            <w:tcW w:w="8828" w:type="dxa"/>
+            <w:tcMar/>
+          </w:tcPr>
+          <w:p>
+            <w:r>
+              <w:rPr/>
+              <w:t xml:space="preserve">Como prestador de servicios, quiero poder verificar mi cuenta para mejorar mi </w:t>
+            </w:r>
+            <w:r>
+              <w:rPr/>
+              <w:t>reputación</w:t>
+            </w:r>
+            <w:r>
+              <w:rPr/>
+              <w:t xml:space="preserve"> en la plataforma y atraer </w:t>
+            </w:r>
+            <w:r>
+              <w:rPr/>
+              <w:t>más</w:t>
+            </w:r>
+            <w:r>
+              <w:rPr/>
+              <w:t xml:space="preserve"> pasajeros en el futuro</w:t>
+            </w:r>
+          </w:p>
+          <w:p/>
+        </w:tc>
+      </w:tr>
+      <w:tr>
+        <w:trPr>
+          <w:trHeight w:val="300"/>
+        </w:trPr>
+        <w:tc>
+          <w:tcPr>
+            <w:tcW w:w="8828" w:type="dxa"/>
+            <w:shd w:val="clear" w:color="auto" w:fill="83CAEB" w:themeFill="accent1" w:themeFillTint="66"/>
+            <w:tcMar/>
+          </w:tcPr>
+          <w:p w14:noSpellErr="1">
+            <w:pPr>
+              <w:jc w:val="center"/>
+            </w:pPr>
+            <w:r>
+              <w:rPr/>
+              <w:t>Requerimientos de aceptación</w:t>
+            </w:r>
+          </w:p>
+        </w:tc>
+      </w:tr>
+      <w:tr>
+        <w:trPr>
+          <w:trHeight w:val="300"/>
+        </w:trPr>
+        <w:tc>
+          <w:tcPr>
+            <w:tcW w:w="8828" w:type="dxa"/>
+            <w:tcMar/>
+          </w:tcPr>
+          <w:p w14:noSpellErr="1"/>
+          <w:p>
+            <w:r>
+              <w:rPr/>
+              <w:t xml:space="preserve">• </w:t>
+            </w:r>
+            <w:r>
+              <w:rPr/>
+              <w:t>E</w:t>
+            </w:r>
+            <w:r>
+              <w:rPr/>
+              <w:t>l estado de verificado debe mostrarse a los usuarios clientes</w:t>
+            </w:r>
+          </w:p>
+          <w:p>
+            <w:r>
+              <w:rPr>
+                <w:lang w:val="es-CO"/>
+              </w:rPr>
+              <w:t>•</w:t>
+            </w:r>
+            <w:r>
+              <w:rPr>
+                <w:lang w:val="es-CO"/>
+              </w:rPr>
+              <w:t xml:space="preserve"> </w:t>
+            </w:r>
+            <w:r>
+              <w:rPr>
+                <w:lang w:val="es-CO"/>
+              </w:rPr>
+              <w:t>L</w:t>
+            </w:r>
+            <w:r>
+              <w:rPr>
+                <w:lang w:val="es-CO"/>
+              </w:rPr>
+              <w:t>a</w:t>
+            </w:r>
+            <w:r>
+              <w:rPr>
+                <w:lang w:val="es-CO"/>
+              </w:rPr>
+              <w:t xml:space="preserve"> </w:t>
+            </w:r>
+            <w:r>
+              <w:rPr>
+                <w:lang w:val="es-CO"/>
+              </w:rPr>
+              <w:t>verificación</w:t>
+            </w:r>
+            <w:r>
+              <w:rPr>
+                <w:lang w:val="es-CO"/>
+              </w:rPr>
+              <w:t xml:space="preserve"> de la cuenta no debe tardar mucho</w:t>
+            </w:r>
+          </w:p>
+          <w:p>
+            <w:r>
+              <w:rPr/>
+              <w:t xml:space="preserve">• </w:t>
+            </w:r>
+            <w:r>
+              <w:rPr/>
+              <w:t>Se deben proteger los datos personales que yo envie</w:t>
+            </w:r>
+          </w:p>
+        </w:tc>
+      </w:tr>
+    </w:tbl>
+    <w:p/>
+    <w:tbl>
+      <w:tblPr>
+        <w:tblStyle w:val="Tablaconcuadrcula"/>
+        <w:tblW w:w="0" w:type="auto"/>
+        <w:tblLook w:val="04A0" w:firstRow="1" w:lastRow="0" w:firstColumn="1" w:lastColumn="0" w:noHBand="0" w:noVBand="1"/>
+      </w:tblPr>
+      <w:tblGrid>
+        <w:gridCol w:w="8828"/>
+      </w:tblGrid>
+      <w:tr>
+        <w:trPr>
+          <w:trHeight w:val="300"/>
+        </w:trPr>
+        <w:tc>
+          <w:tcPr>
+            <w:tcW w:w="8828" w:type="dxa"/>
+            <w:shd w:val="clear" w:color="auto" w:fill="83CAEB" w:themeFill="accent1" w:themeFillTint="66"/>
+            <w:tcMar/>
+          </w:tcPr>
+          <w:p w14:noSpellErr="1">
+            <w:pPr>
+              <w:jc w:val="center"/>
+            </w:pPr>
+            <w:r>
+              <w:rPr/>
+              <w:t>Titulo</w:t>
+            </w:r>
+          </w:p>
+        </w:tc>
+      </w:tr>
+      <w:tr>
+        <w:trPr>
+          <w:trHeight w:val="300"/>
+        </w:trPr>
+        <w:tc>
+          <w:tcPr>
+            <w:tcW w:w="8828" w:type="dxa"/>
+            <w:tcMar/>
+          </w:tcPr>
+          <w:p w14:noSpellErr="1"/>
+          <w:p>
+            <w:r>
+              <w:rPr/>
+              <w:t>Recargar</w:t>
+            </w:r>
+            <w:r>
+              <w:rPr/>
+              <w:t xml:space="preserve"> la cuenta</w:t>
+            </w:r>
+          </w:p>
+        </w:tc>
+      </w:tr>
+      <w:tr>
+        <w:trPr>
+          <w:trHeight w:val="300"/>
+        </w:trPr>
+        <w:tc>
+          <w:tcPr>
+            <w:tcW w:w="8828" w:type="dxa"/>
+            <w:shd w:val="clear" w:color="auto" w:fill="83CAEB" w:themeFill="accent1" w:themeFillTint="66"/>
+            <w:tcMar/>
+          </w:tcPr>
+          <w:p w14:noSpellErr="1">
+            <w:pPr>
+              <w:jc w:val="center"/>
+            </w:pPr>
+            <w:r>
+              <w:rPr/>
+              <w:t>Descripción</w:t>
+            </w:r>
+          </w:p>
+        </w:tc>
+      </w:tr>
+      <w:tr>
+        <w:trPr>
+          <w:trHeight w:val="300"/>
+        </w:trPr>
+        <w:tc>
+          <w:tcPr>
+            <w:tcW w:w="8828" w:type="dxa"/>
+            <w:tcMar/>
+          </w:tcPr>
+          <w:p>
+            <w:r>
+              <w:rPr/>
+              <w:t xml:space="preserve">Como prestador de servicios, deseo poder hacer la recarga de la </w:t>
+            </w:r>
+            <w:r>
+              <w:rPr/>
+              <w:t>aplicación</w:t>
+            </w:r>
+            <w:r>
+              <w:rPr/>
+              <w:t xml:space="preserve"> a </w:t>
+            </w:r>
+            <w:r>
+              <w:rPr/>
+              <w:t>través</w:t>
+            </w:r>
+            <w:r>
+              <w:rPr/>
+              <w:t xml:space="preserve"> de </w:t>
+            </w:r>
+            <w:r>
+              <w:rPr/>
+              <w:t>pse</w:t>
+            </w:r>
+            <w:r>
+              <w:rPr/>
+              <w:t xml:space="preserve"> ya que desde </w:t>
+            </w:r>
+            <w:r>
+              <w:rPr/>
+              <w:t>ahí</w:t>
+            </w:r>
+            <w:r>
+              <w:rPr/>
+              <w:t xml:space="preserve">́ lo </w:t>
+            </w:r>
+            <w:r>
+              <w:rPr/>
+              <w:t>podría</w:t>
+            </w:r>
+            <w:r>
+              <w:rPr/>
+              <w:t xml:space="preserve"> hacer desde cualquier banco.</w:t>
+            </w:r>
+          </w:p>
+          <w:p/>
+        </w:tc>
+      </w:tr>
+      <w:tr>
+        <w:trPr>
+          <w:trHeight w:val="300"/>
+        </w:trPr>
+        <w:tc>
+          <w:tcPr>
+            <w:tcW w:w="8828" w:type="dxa"/>
+            <w:shd w:val="clear" w:color="auto" w:fill="83CAEB" w:themeFill="accent1" w:themeFillTint="66"/>
+            <w:tcMar/>
+          </w:tcPr>
+          <w:p w14:noSpellErr="1">
+            <w:pPr>
+              <w:jc w:val="center"/>
+            </w:pPr>
+            <w:r>
+              <w:rPr/>
+              <w:t>Requerimientos de aceptación</w:t>
+            </w:r>
+          </w:p>
+        </w:tc>
+      </w:tr>
+      <w:tr>
+        <w:trPr>
+          <w:trHeight w:val="300"/>
+        </w:trPr>
+        <w:tc>
+          <w:tcPr>
+            <w:tcW w:w="8828" w:type="dxa"/>
+            <w:tcMar/>
+          </w:tcPr>
+          <w:p w14:noSpellErr="1"/>
+          <w:p>
+            <w:r>
+              <w:rPr/>
+              <w:t xml:space="preserve">• </w:t>
+            </w:r>
+            <w:r>
+              <w:rPr/>
+              <w:t xml:space="preserve">la misma </w:t>
+            </w:r>
+            <w:r>
+              <w:rPr/>
+              <w:t>aplicación</w:t>
+            </w:r>
+            <w:r>
+              <w:rPr/>
+              <w:t xml:space="preserve"> calcule el precio a pagar</w:t>
+            </w:r>
+          </w:p>
+          <w:p>
+            <w:r>
+              <w:rPr>
+                <w:lang w:val="es-CO"/>
+              </w:rPr>
+              <w:t>•</w:t>
+            </w:r>
+            <w:r>
+              <w:rPr>
+                <w:lang w:val="es-CO"/>
+              </w:rPr>
+              <w:t xml:space="preserve"> </w:t>
+            </w:r>
+            <w:r>
+              <w:rPr>
+                <w:lang w:val="es-CO"/>
+              </w:rPr>
+              <w:t xml:space="preserve">La aplicación debe hacer una </w:t>
+            </w:r>
+            <w:r>
+              <w:rPr>
+                <w:lang w:val="es-CO"/>
+              </w:rPr>
+              <w:t>notificación</w:t>
+            </w:r>
+            <w:r>
+              <w:rPr>
+                <w:lang w:val="es-CO"/>
+              </w:rPr>
+              <w:t xml:space="preserve"> </w:t>
+            </w:r>
+            <w:r>
+              <w:rPr>
+                <w:lang w:val="es-CO"/>
+              </w:rPr>
+              <w:t>push</w:t>
+            </w:r>
+            <w:r>
+              <w:rPr>
+                <w:lang w:val="es-CO"/>
+              </w:rPr>
+              <w:t xml:space="preserve"> unos </w:t>
+            </w:r>
+            <w:r>
+              <w:rPr>
+                <w:lang w:val="es-CO"/>
+              </w:rPr>
+              <w:t>días</w:t>
+            </w:r>
+            <w:r>
+              <w:rPr>
+                <w:lang w:val="es-CO"/>
+              </w:rPr>
+              <w:t xml:space="preserve"> antes de la fecha de pago</w:t>
+            </w:r>
+          </w:p>
+          <w:p>
+            <w:r>
+              <w:rPr/>
+              <w:t xml:space="preserve">• </w:t>
+            </w:r>
+            <w:r>
+              <w:rPr/>
+              <w:t>a la hora de pagar debo confirmar el pago para asi poder dejar de pagar el servicio de la app cuando guste</w:t>
+            </w:r>
+          </w:p>
+        </w:tc>
+      </w:tr>
+    </w:tbl>
     <w:p/>
     <w:sectPr>
-      <w:pgSz w:w="12240" w:h="15840"/>
+      <w:pgSz w:w="12240" w:h="15840" w:orient="portrait"/>
       <w:pgMar w:top="1417" w:right="1701" w:bottom="1417" w:left="1701" w:header="708" w:footer="708" w:gutter="0"/>
       <w:cols w:space="708"/>
       <w:docGrid w:linePitch="360"/>
@@ -685,7 +1803,7 @@
         <w:ind w:left="720" w:hanging="360"/>
       </w:pPr>
       <w:rPr>
-        <w:rFonts w:ascii="Symbol" w:hAnsi="Symbol" w:hint="default"/>
+        <w:rFonts w:hint="default" w:ascii="Symbol" w:hAnsi="Symbol"/>
       </w:rPr>
     </w:lvl>
     <w:lvl w:ilvl="1" w:tplc="240A0003" w:tentative="1">
@@ -697,7 +1815,7 @@
         <w:ind w:left="1440" w:hanging="360"/>
       </w:pPr>
       <w:rPr>
-        <w:rFonts w:ascii="Courier New" w:hAnsi="Courier New" w:cs="Courier New" w:hint="default"/>
+        <w:rFonts w:hint="default" w:ascii="Courier New" w:hAnsi="Courier New" w:cs="Courier New"/>
       </w:rPr>
     </w:lvl>
     <w:lvl w:ilvl="2" w:tplc="240A0005" w:tentative="1">
@@ -709,7 +1827,7 @@
         <w:ind w:left="2160" w:hanging="360"/>
       </w:pPr>
       <w:rPr>
-        <w:rFonts w:ascii="Wingdings" w:hAnsi="Wingdings" w:hint="default"/>
+        <w:rFonts w:hint="default" w:ascii="Wingdings" w:hAnsi="Wingdings"/>
       </w:rPr>
     </w:lvl>
     <w:lvl w:ilvl="3" w:tplc="240A0001" w:tentative="1">
@@ -721,7 +1839,7 @@
         <w:ind w:left="2880" w:hanging="360"/>
       </w:pPr>
       <w:rPr>
-        <w:rFonts w:ascii="Symbol" w:hAnsi="Symbol" w:hint="default"/>
+        <w:rFonts w:hint="default" w:ascii="Symbol" w:hAnsi="Symbol"/>
       </w:rPr>
     </w:lvl>
     <w:lvl w:ilvl="4" w:tplc="240A0003" w:tentative="1">
@@ -733,7 +1851,7 @@
         <w:ind w:left="3600" w:hanging="360"/>
       </w:pPr>
       <w:rPr>
-        <w:rFonts w:ascii="Courier New" w:hAnsi="Courier New" w:cs="Courier New" w:hint="default"/>
+        <w:rFonts w:hint="default" w:ascii="Courier New" w:hAnsi="Courier New" w:cs="Courier New"/>
       </w:rPr>
     </w:lvl>
     <w:lvl w:ilvl="5" w:tplc="240A0005" w:tentative="1">
@@ -745,7 +1863,7 @@
         <w:ind w:left="4320" w:hanging="360"/>
       </w:pPr>
       <w:rPr>
-        <w:rFonts w:ascii="Wingdings" w:hAnsi="Wingdings" w:hint="default"/>
+        <w:rFonts w:hint="default" w:ascii="Wingdings" w:hAnsi="Wingdings"/>
       </w:rPr>
     </w:lvl>
     <w:lvl w:ilvl="6" w:tplc="240A0001" w:tentative="1">
@@ -757,7 +1875,7 @@
         <w:ind w:left="5040" w:hanging="360"/>
       </w:pPr>
       <w:rPr>
-        <w:rFonts w:ascii="Symbol" w:hAnsi="Symbol" w:hint="default"/>
+        <w:rFonts w:hint="default" w:ascii="Symbol" w:hAnsi="Symbol"/>
       </w:rPr>
     </w:lvl>
     <w:lvl w:ilvl="7" w:tplc="240A0003" w:tentative="1">
@@ -769,7 +1887,7 @@
         <w:ind w:left="5760" w:hanging="360"/>
       </w:pPr>
       <w:rPr>
-        <w:rFonts w:ascii="Courier New" w:hAnsi="Courier New" w:cs="Courier New" w:hint="default"/>
+        <w:rFonts w:hint="default" w:ascii="Courier New" w:hAnsi="Courier New" w:cs="Courier New"/>
       </w:rPr>
     </w:lvl>
     <w:lvl w:ilvl="8" w:tplc="240A0005" w:tentative="1">
@@ -781,7 +1899,7 @@
         <w:ind w:left="6480" w:hanging="360"/>
       </w:pPr>
       <w:rPr>
-        <w:rFonts w:ascii="Wingdings" w:hAnsi="Wingdings" w:hint="default"/>
+        <w:rFonts w:hint="default" w:ascii="Wingdings" w:hAnsi="Wingdings"/>
       </w:rPr>
     </w:lvl>
   </w:abstractNum>
@@ -798,7 +1916,7 @@
         <w:ind w:left="720" w:hanging="360"/>
       </w:pPr>
       <w:rPr>
-        <w:rFonts w:ascii="Symbol" w:hAnsi="Symbol" w:hint="default"/>
+        <w:rFonts w:hint="default" w:ascii="Symbol" w:hAnsi="Symbol"/>
       </w:rPr>
     </w:lvl>
     <w:lvl w:ilvl="1" w:tplc="240A0003" w:tentative="1">
@@ -810,7 +1928,7 @@
         <w:ind w:left="1440" w:hanging="360"/>
       </w:pPr>
       <w:rPr>
-        <w:rFonts w:ascii="Courier New" w:hAnsi="Courier New" w:cs="Courier New" w:hint="default"/>
+        <w:rFonts w:hint="default" w:ascii="Courier New" w:hAnsi="Courier New" w:cs="Courier New"/>
       </w:rPr>
     </w:lvl>
     <w:lvl w:ilvl="2" w:tplc="240A0005" w:tentative="1">
@@ -822,7 +1940,7 @@
         <w:ind w:left="2160" w:hanging="360"/>
       </w:pPr>
       <w:rPr>
-        <w:rFonts w:ascii="Wingdings" w:hAnsi="Wingdings" w:hint="default"/>
+        <w:rFonts w:hint="default" w:ascii="Wingdings" w:hAnsi="Wingdings"/>
       </w:rPr>
     </w:lvl>
     <w:lvl w:ilvl="3" w:tplc="240A0001" w:tentative="1">
@@ -834,7 +1952,7 @@
         <w:ind w:left="2880" w:hanging="360"/>
       </w:pPr>
       <w:rPr>
-        <w:rFonts w:ascii="Symbol" w:hAnsi="Symbol" w:hint="default"/>
+        <w:rFonts w:hint="default" w:ascii="Symbol" w:hAnsi="Symbol"/>
       </w:rPr>
     </w:lvl>
     <w:lvl w:ilvl="4" w:tplc="240A0003" w:tentative="1">
@@ -846,7 +1964,7 @@
         <w:ind w:left="3600" w:hanging="360"/>
       </w:pPr>
       <w:rPr>
-        <w:rFonts w:ascii="Courier New" w:hAnsi="Courier New" w:cs="Courier New" w:hint="default"/>
+        <w:rFonts w:hint="default" w:ascii="Courier New" w:hAnsi="Courier New" w:cs="Courier New"/>
       </w:rPr>
     </w:lvl>
     <w:lvl w:ilvl="5" w:tplc="240A0005" w:tentative="1">
@@ -858,7 +1976,7 @@
         <w:ind w:left="4320" w:hanging="360"/>
       </w:pPr>
       <w:rPr>
-        <w:rFonts w:ascii="Wingdings" w:hAnsi="Wingdings" w:hint="default"/>
+        <w:rFonts w:hint="default" w:ascii="Wingdings" w:hAnsi="Wingdings"/>
       </w:rPr>
     </w:lvl>
     <w:lvl w:ilvl="6" w:tplc="240A0001" w:tentative="1">
@@ -870,7 +1988,7 @@
         <w:ind w:left="5040" w:hanging="360"/>
       </w:pPr>
       <w:rPr>
-        <w:rFonts w:ascii="Symbol" w:hAnsi="Symbol" w:hint="default"/>
+        <w:rFonts w:hint="default" w:ascii="Symbol" w:hAnsi="Symbol"/>
       </w:rPr>
     </w:lvl>
     <w:lvl w:ilvl="7" w:tplc="240A0003" w:tentative="1">
@@ -882,7 +2000,7 @@
         <w:ind w:left="5760" w:hanging="360"/>
       </w:pPr>
       <w:rPr>
-        <w:rFonts w:ascii="Courier New" w:hAnsi="Courier New" w:cs="Courier New" w:hint="default"/>
+        <w:rFonts w:hint="default" w:ascii="Courier New" w:hAnsi="Courier New" w:cs="Courier New"/>
       </w:rPr>
     </w:lvl>
     <w:lvl w:ilvl="8" w:tplc="240A0005" w:tentative="1">
@@ -894,7 +2012,7 @@
         <w:ind w:left="6480" w:hanging="360"/>
       </w:pPr>
       <w:rPr>
-        <w:rFonts w:ascii="Wingdings" w:hAnsi="Wingdings" w:hint="default"/>
+        <w:rFonts w:hint="default" w:ascii="Wingdings" w:hAnsi="Wingdings"/>
       </w:rPr>
     </w:lvl>
   </w:abstractNum>
@@ -911,7 +2029,7 @@
         <w:ind w:left="720" w:hanging="360"/>
       </w:pPr>
       <w:rPr>
-        <w:rFonts w:ascii="Symbol" w:hAnsi="Symbol" w:hint="default"/>
+        <w:rFonts w:hint="default" w:ascii="Symbol" w:hAnsi="Symbol"/>
       </w:rPr>
     </w:lvl>
     <w:lvl w:ilvl="1" w:tplc="240A0003" w:tentative="1">
@@ -923,7 +2041,7 @@
         <w:ind w:left="1440" w:hanging="360"/>
       </w:pPr>
       <w:rPr>
-        <w:rFonts w:ascii="Courier New" w:hAnsi="Courier New" w:cs="Courier New" w:hint="default"/>
+        <w:rFonts w:hint="default" w:ascii="Courier New" w:hAnsi="Courier New" w:cs="Courier New"/>
       </w:rPr>
     </w:lvl>
     <w:lvl w:ilvl="2" w:tplc="240A0005" w:tentative="1">
@@ -935,7 +2053,7 @@
         <w:ind w:left="2160" w:hanging="360"/>
       </w:pPr>
       <w:rPr>
-        <w:rFonts w:ascii="Wingdings" w:hAnsi="Wingdings" w:hint="default"/>
+        <w:rFonts w:hint="default" w:ascii="Wingdings" w:hAnsi="Wingdings"/>
       </w:rPr>
     </w:lvl>
     <w:lvl w:ilvl="3" w:tplc="240A0001" w:tentative="1">
@@ -947,7 +2065,7 @@
         <w:ind w:left="2880" w:hanging="360"/>
       </w:pPr>
       <w:rPr>
-        <w:rFonts w:ascii="Symbol" w:hAnsi="Symbol" w:hint="default"/>
+        <w:rFonts w:hint="default" w:ascii="Symbol" w:hAnsi="Symbol"/>
       </w:rPr>
     </w:lvl>
     <w:lvl w:ilvl="4" w:tplc="240A0003" w:tentative="1">
@@ -959,7 +2077,7 @@
         <w:ind w:left="3600" w:hanging="360"/>
       </w:pPr>
       <w:rPr>
-        <w:rFonts w:ascii="Courier New" w:hAnsi="Courier New" w:cs="Courier New" w:hint="default"/>
+        <w:rFonts w:hint="default" w:ascii="Courier New" w:hAnsi="Courier New" w:cs="Courier New"/>
       </w:rPr>
     </w:lvl>
     <w:lvl w:ilvl="5" w:tplc="240A0005" w:tentative="1">
@@ -971,7 +2089,7 @@
         <w:ind w:left="4320" w:hanging="360"/>
       </w:pPr>
       <w:rPr>
-        <w:rFonts w:ascii="Wingdings" w:hAnsi="Wingdings" w:hint="default"/>
+        <w:rFonts w:hint="default" w:ascii="Wingdings" w:hAnsi="Wingdings"/>
       </w:rPr>
     </w:lvl>
     <w:lvl w:ilvl="6" w:tplc="240A0001" w:tentative="1">
@@ -983,7 +2101,7 @@
         <w:ind w:left="5040" w:hanging="360"/>
       </w:pPr>
       <w:rPr>
-        <w:rFonts w:ascii="Symbol" w:hAnsi="Symbol" w:hint="default"/>
+        <w:rFonts w:hint="default" w:ascii="Symbol" w:hAnsi="Symbol"/>
       </w:rPr>
     </w:lvl>
     <w:lvl w:ilvl="7" w:tplc="240A0003" w:tentative="1">
@@ -995,7 +2113,7 @@
         <w:ind w:left="5760" w:hanging="360"/>
       </w:pPr>
       <w:rPr>
-        <w:rFonts w:ascii="Courier New" w:hAnsi="Courier New" w:cs="Courier New" w:hint="default"/>
+        <w:rFonts w:hint="default" w:ascii="Courier New" w:hAnsi="Courier New" w:cs="Courier New"/>
       </w:rPr>
     </w:lvl>
     <w:lvl w:ilvl="8" w:tplc="240A0005" w:tentative="1">
@@ -1007,7 +2125,7 @@
         <w:ind w:left="6480" w:hanging="360"/>
       </w:pPr>
       <w:rPr>
-        <w:rFonts w:ascii="Wingdings" w:hAnsi="Wingdings" w:hint="default"/>
+        <w:rFonts w:hint="default" w:ascii="Wingdings" w:hAnsi="Wingdings"/>
       </w:rPr>
     </w:lvl>
   </w:abstractNum>
@@ -1024,7 +2142,7 @@
         <w:ind w:left="720" w:hanging="360"/>
       </w:pPr>
       <w:rPr>
-        <w:rFonts w:ascii="Symbol" w:hAnsi="Symbol" w:hint="default"/>
+        <w:rFonts w:hint="default" w:ascii="Symbol" w:hAnsi="Symbol"/>
       </w:rPr>
     </w:lvl>
     <w:lvl w:ilvl="1" w:tplc="240A0003" w:tentative="1">
@@ -1036,7 +2154,7 @@
         <w:ind w:left="1440" w:hanging="360"/>
       </w:pPr>
       <w:rPr>
-        <w:rFonts w:ascii="Courier New" w:hAnsi="Courier New" w:cs="Courier New" w:hint="default"/>
+        <w:rFonts w:hint="default" w:ascii="Courier New" w:hAnsi="Courier New" w:cs="Courier New"/>
       </w:rPr>
     </w:lvl>
     <w:lvl w:ilvl="2" w:tplc="240A0005" w:tentative="1">
@@ -1048,7 +2166,7 @@
         <w:ind w:left="2160" w:hanging="360"/>
       </w:pPr>
       <w:rPr>
-        <w:rFonts w:ascii="Wingdings" w:hAnsi="Wingdings" w:hint="default"/>
+        <w:rFonts w:hint="default" w:ascii="Wingdings" w:hAnsi="Wingdings"/>
       </w:rPr>
     </w:lvl>
     <w:lvl w:ilvl="3" w:tplc="240A0001" w:tentative="1">
@@ -1060,7 +2178,7 @@
         <w:ind w:left="2880" w:hanging="360"/>
       </w:pPr>
       <w:rPr>
-        <w:rFonts w:ascii="Symbol" w:hAnsi="Symbol" w:hint="default"/>
+        <w:rFonts w:hint="default" w:ascii="Symbol" w:hAnsi="Symbol"/>
       </w:rPr>
     </w:lvl>
     <w:lvl w:ilvl="4" w:tplc="240A0003" w:tentative="1">
@@ -1072,7 +2190,7 @@
         <w:ind w:left="3600" w:hanging="360"/>
       </w:pPr>
       <w:rPr>
-        <w:rFonts w:ascii="Courier New" w:hAnsi="Courier New" w:cs="Courier New" w:hint="default"/>
+        <w:rFonts w:hint="default" w:ascii="Courier New" w:hAnsi="Courier New" w:cs="Courier New"/>
       </w:rPr>
     </w:lvl>
     <w:lvl w:ilvl="5" w:tplc="240A0005" w:tentative="1">
@@ -1084,7 +2202,7 @@
         <w:ind w:left="4320" w:hanging="360"/>
       </w:pPr>
       <w:rPr>
-        <w:rFonts w:ascii="Wingdings" w:hAnsi="Wingdings" w:hint="default"/>
+        <w:rFonts w:hint="default" w:ascii="Wingdings" w:hAnsi="Wingdings"/>
       </w:rPr>
     </w:lvl>
     <w:lvl w:ilvl="6" w:tplc="240A0001" w:tentative="1">
@@ -1096,7 +2214,7 @@
         <w:ind w:left="5040" w:hanging="360"/>
       </w:pPr>
       <w:rPr>
-        <w:rFonts w:ascii="Symbol" w:hAnsi="Symbol" w:hint="default"/>
+        <w:rFonts w:hint="default" w:ascii="Symbol" w:hAnsi="Symbol"/>
       </w:rPr>
     </w:lvl>
     <w:lvl w:ilvl="7" w:tplc="240A0003" w:tentative="1">
@@ -1108,7 +2226,7 @@
         <w:ind w:left="5760" w:hanging="360"/>
       </w:pPr>
       <w:rPr>
-        <w:rFonts w:ascii="Courier New" w:hAnsi="Courier New" w:cs="Courier New" w:hint="default"/>
+        <w:rFonts w:hint="default" w:ascii="Courier New" w:hAnsi="Courier New" w:cs="Courier New"/>
       </w:rPr>
     </w:lvl>
     <w:lvl w:ilvl="8" w:tplc="240A0005" w:tentative="1">
@@ -1120,7 +2238,7 @@
         <w:ind w:left="6480" w:hanging="360"/>
       </w:pPr>
       <w:rPr>
-        <w:rFonts w:ascii="Wingdings" w:hAnsi="Wingdings" w:hint="default"/>
+        <w:rFonts w:hint="default" w:ascii="Wingdings" w:hAnsi="Wingdings"/>
       </w:rPr>
     </w:lvl>
   </w:abstractNum>
@@ -1144,7 +2262,7 @@
   <w:docDefaults>
     <w:rPrDefault>
       <w:rPr>
-        <w:rFonts w:asciiTheme="minorHAnsi" w:eastAsiaTheme="minorHAnsi" w:hAnsiTheme="minorHAnsi" w:cstheme="minorBidi"/>
+        <w:rFonts w:asciiTheme="minorHAnsi" w:hAnsiTheme="minorHAnsi" w:eastAsiaTheme="minorHAnsi" w:cstheme="minorBidi"/>
         <w:kern w:val="2"/>
         <w:sz w:val="24"/>
         <w:szCs w:val="24"/>
@@ -1161,14 +2279,14 @@
   <w:latentStyles w:defLockedState="0" w:defUIPriority="99" w:defSemiHidden="0" w:defUnhideWhenUsed="0" w:defQFormat="0" w:count="376">
     <w:lsdException w:name="Normal" w:uiPriority="0" w:qFormat="1"/>
     <w:lsdException w:name="heading 1" w:uiPriority="9" w:qFormat="1"/>
-    <w:lsdException w:name="heading 2" w:semiHidden="1" w:uiPriority="9" w:unhideWhenUsed="1" w:qFormat="1"/>
-    <w:lsdException w:name="heading 3" w:semiHidden="1" w:uiPriority="9" w:unhideWhenUsed="1" w:qFormat="1"/>
-    <w:lsdException w:name="heading 4" w:semiHidden="1" w:uiPriority="9" w:unhideWhenUsed="1" w:qFormat="1"/>
-    <w:lsdException w:name="heading 5" w:semiHidden="1" w:uiPriority="9" w:unhideWhenUsed="1" w:qFormat="1"/>
-    <w:lsdException w:name="heading 6" w:semiHidden="1" w:uiPriority="9" w:unhideWhenUsed="1" w:qFormat="1"/>
-    <w:lsdException w:name="heading 7" w:semiHidden="1" w:uiPriority="9" w:unhideWhenUsed="1" w:qFormat="1"/>
-    <w:lsdException w:name="heading 8" w:semiHidden="1" w:uiPriority="9" w:unhideWhenUsed="1" w:qFormat="1"/>
-    <w:lsdException w:name="heading 9" w:semiHidden="1" w:uiPriority="9" w:unhideWhenUsed="1" w:qFormat="1"/>
+    <w:lsdException w:name="heading 2" w:uiPriority="9" w:semiHidden="1" w:unhideWhenUsed="1" w:qFormat="1"/>
+    <w:lsdException w:name="heading 3" w:uiPriority="9" w:semiHidden="1" w:unhideWhenUsed="1" w:qFormat="1"/>
+    <w:lsdException w:name="heading 4" w:uiPriority="9" w:semiHidden="1" w:unhideWhenUsed="1" w:qFormat="1"/>
+    <w:lsdException w:name="heading 5" w:uiPriority="9" w:semiHidden="1" w:unhideWhenUsed="1" w:qFormat="1"/>
+    <w:lsdException w:name="heading 6" w:uiPriority="9" w:semiHidden="1" w:unhideWhenUsed="1" w:qFormat="1"/>
+    <w:lsdException w:name="heading 7" w:uiPriority="9" w:semiHidden="1" w:unhideWhenUsed="1" w:qFormat="1"/>
+    <w:lsdException w:name="heading 8" w:uiPriority="9" w:semiHidden="1" w:unhideWhenUsed="1" w:qFormat="1"/>
+    <w:lsdException w:name="heading 9" w:uiPriority="9" w:semiHidden="1" w:unhideWhenUsed="1" w:qFormat="1"/>
     <w:lsdException w:name="index 1" w:semiHidden="1" w:unhideWhenUsed="1"/>
     <w:lsdException w:name="index 2" w:semiHidden="1" w:unhideWhenUsed="1"/>
     <w:lsdException w:name="index 3" w:semiHidden="1" w:unhideWhenUsed="1"/>
@@ -1178,22 +2296,22 @@
     <w:lsdException w:name="index 7" w:semiHidden="1" w:unhideWhenUsed="1"/>
     <w:lsdException w:name="index 8" w:semiHidden="1" w:unhideWhenUsed="1"/>
     <w:lsdException w:name="index 9" w:semiHidden="1" w:unhideWhenUsed="1"/>
-    <w:lsdException w:name="toc 1" w:semiHidden="1" w:uiPriority="39" w:unhideWhenUsed="1"/>
-    <w:lsdException w:name="toc 2" w:semiHidden="1" w:uiPriority="39" w:unhideWhenUsed="1"/>
-    <w:lsdException w:name="toc 3" w:semiHidden="1" w:uiPriority="39" w:unhideWhenUsed="1"/>
-    <w:lsdException w:name="toc 4" w:semiHidden="1" w:uiPriority="39" w:unhideWhenUsed="1"/>
-    <w:lsdException w:name="toc 5" w:semiHidden="1" w:uiPriority="39" w:unhideWhenUsed="1"/>
-    <w:lsdException w:name="toc 6" w:semiHidden="1" w:uiPriority="39" w:unhideWhenUsed="1"/>
-    <w:lsdException w:name="toc 7" w:semiHidden="1" w:uiPriority="39" w:unhideWhenUsed="1"/>
-    <w:lsdException w:name="toc 8" w:semiHidden="1" w:uiPriority="39" w:unhideWhenUsed="1"/>
-    <w:lsdException w:name="toc 9" w:semiHidden="1" w:uiPriority="39" w:unhideWhenUsed="1"/>
+    <w:lsdException w:name="toc 1" w:uiPriority="39" w:semiHidden="1" w:unhideWhenUsed="1"/>
+    <w:lsdException w:name="toc 2" w:uiPriority="39" w:semiHidden="1" w:unhideWhenUsed="1"/>
+    <w:lsdException w:name="toc 3" w:uiPriority="39" w:semiHidden="1" w:unhideWhenUsed="1"/>
+    <w:lsdException w:name="toc 4" w:uiPriority="39" w:semiHidden="1" w:unhideWhenUsed="1"/>
+    <w:lsdException w:name="toc 5" w:uiPriority="39" w:semiHidden="1" w:unhideWhenUsed="1"/>
+    <w:lsdException w:name="toc 6" w:uiPriority="39" w:semiHidden="1" w:unhideWhenUsed="1"/>
+    <w:lsdException w:name="toc 7" w:uiPriority="39" w:semiHidden="1" w:unhideWhenUsed="1"/>
+    <w:lsdException w:name="toc 8" w:uiPriority="39" w:semiHidden="1" w:unhideWhenUsed="1"/>
+    <w:lsdException w:name="toc 9" w:uiPriority="39" w:semiHidden="1" w:unhideWhenUsed="1"/>
     <w:lsdException w:name="Normal Indent" w:semiHidden="1" w:unhideWhenUsed="1"/>
     <w:lsdException w:name="footnote text" w:semiHidden="1" w:unhideWhenUsed="1"/>
     <w:lsdException w:name="annotation text" w:semiHidden="1" w:unhideWhenUsed="1"/>
     <w:lsdException w:name="header" w:semiHidden="1" w:unhideWhenUsed="1"/>
     <w:lsdException w:name="footer" w:semiHidden="1" w:unhideWhenUsed="1"/>
     <w:lsdException w:name="index heading" w:semiHidden="1" w:unhideWhenUsed="1"/>
-    <w:lsdException w:name="caption" w:semiHidden="1" w:uiPriority="35" w:unhideWhenUsed="1" w:qFormat="1"/>
+    <w:lsdException w:name="caption" w:uiPriority="35" w:semiHidden="1" w:unhideWhenUsed="1" w:qFormat="1"/>
     <w:lsdException w:name="table of figures" w:semiHidden="1" w:unhideWhenUsed="1"/>
     <w:lsdException w:name="envelope address" w:semiHidden="1" w:unhideWhenUsed="1"/>
     <w:lsdException w:name="envelope return" w:semiHidden="1" w:unhideWhenUsed="1"/>
@@ -1224,7 +2342,7 @@
     <w:lsdException w:name="Title" w:uiPriority="10" w:qFormat="1"/>
     <w:lsdException w:name="Closing" w:semiHidden="1" w:unhideWhenUsed="1"/>
     <w:lsdException w:name="Signature" w:semiHidden="1" w:unhideWhenUsed="1"/>
-    <w:lsdException w:name="Default Paragraph Font" w:semiHidden="1" w:uiPriority="1" w:unhideWhenUsed="1"/>
+    <w:lsdException w:name="Default Paragraph Font" w:uiPriority="1" w:semiHidden="1" w:unhideWhenUsed="1"/>
     <w:lsdException w:name="Body Text" w:semiHidden="1" w:unhideWhenUsed="1"/>
     <w:lsdException w:name="Body Text Indent" w:semiHidden="1" w:unhideWhenUsed="1"/>
     <w:lsdException w:name="List Continue" w:semiHidden="1" w:unhideWhenUsed="1"/>
@@ -1424,8 +2542,8 @@
     <w:lsdException w:name="Subtle Reference" w:uiPriority="31" w:qFormat="1"/>
     <w:lsdException w:name="Intense Reference" w:uiPriority="32" w:qFormat="1"/>
     <w:lsdException w:name="Book Title" w:uiPriority="33" w:qFormat="1"/>
-    <w:lsdException w:name="Bibliography" w:semiHidden="1" w:uiPriority="37" w:unhideWhenUsed="1"/>
-    <w:lsdException w:name="TOC Heading" w:semiHidden="1" w:uiPriority="39" w:unhideWhenUsed="1" w:qFormat="1"/>
+    <w:lsdException w:name="Bibliography" w:uiPriority="37" w:semiHidden="1" w:unhideWhenUsed="1"/>
+    <w:lsdException w:name="TOC Heading" w:uiPriority="39" w:semiHidden="1" w:unhideWhenUsed="1" w:qFormat="1"/>
     <w:lsdException w:name="Plain Table 1" w:uiPriority="41"/>
     <w:lsdException w:name="Plain Table 2" w:uiPriority="42"/>
     <w:lsdException w:name="Plain Table 3" w:uiPriority="43"/>
@@ -1536,7 +2654,7 @@
     <w:lsdException w:name="Unresolved Mention" w:semiHidden="1" w:unhideWhenUsed="1"/>
     <w:lsdException w:name="Smart Link" w:semiHidden="1" w:unhideWhenUsed="1"/>
   </w:latentStyles>
-  <w:style w:type="paragraph" w:default="1" w:styleId="Normal">
+  <w:style w:type="paragraph" w:styleId="Normal" w:default="1">
     <w:name w:val="Normal"/>
     <w:qFormat/>
     <w:rsid w:val="00FF1D10"/>
@@ -1556,7 +2674,7 @@
       <w:outlineLvl w:val="0"/>
     </w:pPr>
     <w:rPr>
-      <w:rFonts w:asciiTheme="majorHAnsi" w:eastAsiaTheme="majorEastAsia" w:hAnsiTheme="majorHAnsi" w:cstheme="majorBidi"/>
+      <w:rFonts w:asciiTheme="majorHAnsi" w:hAnsiTheme="majorHAnsi" w:eastAsiaTheme="majorEastAsia" w:cstheme="majorBidi"/>
       <w:color w:val="0F4761" w:themeColor="accent1" w:themeShade="BF"/>
       <w:sz w:val="40"/>
       <w:szCs w:val="40"/>
@@ -1579,7 +2697,7 @@
       <w:outlineLvl w:val="1"/>
     </w:pPr>
     <w:rPr>
-      <w:rFonts w:asciiTheme="majorHAnsi" w:eastAsiaTheme="majorEastAsia" w:hAnsiTheme="majorHAnsi" w:cstheme="majorBidi"/>
+      <w:rFonts w:asciiTheme="majorHAnsi" w:hAnsiTheme="majorHAnsi" w:eastAsiaTheme="majorEastAsia" w:cstheme="majorBidi"/>
       <w:color w:val="0F4761" w:themeColor="accent1" w:themeShade="BF"/>
       <w:sz w:val="32"/>
       <w:szCs w:val="32"/>
@@ -1740,12 +2858,12 @@
       <w:color w:val="272727" w:themeColor="text1" w:themeTint="D8"/>
     </w:rPr>
   </w:style>
-  <w:style w:type="character" w:default="1" w:styleId="Fuentedeprrafopredeter">
+  <w:style w:type="character" w:styleId="Fuentedeprrafopredeter" w:default="1">
     <w:name w:val="Default Paragraph Font"/>
     <w:uiPriority w:val="1"/>
     <w:unhideWhenUsed/>
   </w:style>
-  <w:style w:type="table" w:default="1" w:styleId="Tablanormal">
+  <w:style w:type="table" w:styleId="Tablanormal" w:default="1">
     <w:name w:val="Normal Table"/>
     <w:uiPriority w:val="99"/>
     <w:semiHidden/>
@@ -1760,26 +2878,26 @@
       </w:tblCellMar>
     </w:tblPr>
   </w:style>
-  <w:style w:type="numbering" w:default="1" w:styleId="Sinlista">
+  <w:style w:type="numbering" w:styleId="Sinlista" w:default="1">
     <w:name w:val="No List"/>
     <w:uiPriority w:val="99"/>
     <w:semiHidden/>
     <w:unhideWhenUsed/>
   </w:style>
-  <w:style w:type="character" w:customStyle="1" w:styleId="Ttulo1Car">
+  <w:style w:type="character" w:styleId="Ttulo1Car" w:customStyle="1">
     <w:name w:val="Título 1 Car"/>
     <w:basedOn w:val="Fuentedeprrafopredeter"/>
     <w:link w:val="Ttulo1"/>
     <w:uiPriority w:val="9"/>
     <w:rsid w:val="00FD77F2"/>
     <w:rPr>
-      <w:rFonts w:asciiTheme="majorHAnsi" w:eastAsiaTheme="majorEastAsia" w:hAnsiTheme="majorHAnsi" w:cstheme="majorBidi"/>
+      <w:rFonts w:asciiTheme="majorHAnsi" w:hAnsiTheme="majorHAnsi" w:eastAsiaTheme="majorEastAsia" w:cstheme="majorBidi"/>
       <w:color w:val="0F4761" w:themeColor="accent1" w:themeShade="BF"/>
       <w:sz w:val="40"/>
       <w:szCs w:val="40"/>
     </w:rPr>
   </w:style>
-  <w:style w:type="character" w:customStyle="1" w:styleId="Ttulo2Car">
+  <w:style w:type="character" w:styleId="Ttulo2Car" w:customStyle="1">
     <w:name w:val="Título 2 Car"/>
     <w:basedOn w:val="Fuentedeprrafopredeter"/>
     <w:link w:val="Ttulo2"/>
@@ -1787,13 +2905,13 @@
     <w:semiHidden/>
     <w:rsid w:val="00FD77F2"/>
     <w:rPr>
-      <w:rFonts w:asciiTheme="majorHAnsi" w:eastAsiaTheme="majorEastAsia" w:hAnsiTheme="majorHAnsi" w:cstheme="majorBidi"/>
+      <w:rFonts w:asciiTheme="majorHAnsi" w:hAnsiTheme="majorHAnsi" w:eastAsiaTheme="majorEastAsia" w:cstheme="majorBidi"/>
       <w:color w:val="0F4761" w:themeColor="accent1" w:themeShade="BF"/>
       <w:sz w:val="32"/>
       <w:szCs w:val="32"/>
     </w:rPr>
   </w:style>
-  <w:style w:type="character" w:customStyle="1" w:styleId="Ttulo3Car">
+  <w:style w:type="character" w:styleId="Ttulo3Car" w:customStyle="1">
     <w:name w:val="Título 3 Car"/>
     <w:basedOn w:val="Fuentedeprrafopredeter"/>
     <w:link w:val="Ttulo3"/>
@@ -1807,7 +2925,7 @@
       <w:szCs w:val="28"/>
     </w:rPr>
   </w:style>
-  <w:style w:type="character" w:customStyle="1" w:styleId="Ttulo4Car">
+  <w:style w:type="character" w:styleId="Ttulo4Car" w:customStyle="1">
     <w:name w:val="Título 4 Car"/>
     <w:basedOn w:val="Fuentedeprrafopredeter"/>
     <w:link w:val="Ttulo4"/>
@@ -1821,7 +2939,7 @@
       <w:color w:val="0F4761" w:themeColor="accent1" w:themeShade="BF"/>
     </w:rPr>
   </w:style>
-  <w:style w:type="character" w:customStyle="1" w:styleId="Ttulo5Car">
+  <w:style w:type="character" w:styleId="Ttulo5Car" w:customStyle="1">
     <w:name w:val="Título 5 Car"/>
     <w:basedOn w:val="Fuentedeprrafopredeter"/>
     <w:link w:val="Ttulo5"/>
@@ -1833,7 +2951,7 @@
       <w:color w:val="0F4761" w:themeColor="accent1" w:themeShade="BF"/>
     </w:rPr>
   </w:style>
-  <w:style w:type="character" w:customStyle="1" w:styleId="Ttulo6Car">
+  <w:style w:type="character" w:styleId="Ttulo6Car" w:customStyle="1">
     <w:name w:val="Título 6 Car"/>
     <w:basedOn w:val="Fuentedeprrafopredeter"/>
     <w:link w:val="Ttulo6"/>
@@ -1847,7 +2965,7 @@
       <w:color w:val="595959" w:themeColor="text1" w:themeTint="A6"/>
     </w:rPr>
   </w:style>
-  <w:style w:type="character" w:customStyle="1" w:styleId="Ttulo7Car">
+  <w:style w:type="character" w:styleId="Ttulo7Car" w:customStyle="1">
     <w:name w:val="Título 7 Car"/>
     <w:basedOn w:val="Fuentedeprrafopredeter"/>
     <w:link w:val="Ttulo7"/>
@@ -1859,7 +2977,7 @@
       <w:color w:val="595959" w:themeColor="text1" w:themeTint="A6"/>
     </w:rPr>
   </w:style>
-  <w:style w:type="character" w:customStyle="1" w:styleId="Ttulo8Car">
+  <w:style w:type="character" w:styleId="Ttulo8Car" w:customStyle="1">
     <w:name w:val="Título 8 Car"/>
     <w:basedOn w:val="Fuentedeprrafopredeter"/>
     <w:link w:val="Ttulo8"/>
@@ -1873,7 +2991,7 @@
       <w:color w:val="272727" w:themeColor="text1" w:themeTint="D8"/>
     </w:rPr>
   </w:style>
-  <w:style w:type="character" w:customStyle="1" w:styleId="Ttulo9Car">
+  <w:style w:type="character" w:styleId="Ttulo9Car" w:customStyle="1">
     <w:name w:val="Título 9 Car"/>
     <w:basedOn w:val="Fuentedeprrafopredeter"/>
     <w:link w:val="Ttulo9"/>
@@ -1898,21 +3016,21 @@
       <w:contextualSpacing/>
     </w:pPr>
     <w:rPr>
-      <w:rFonts w:asciiTheme="majorHAnsi" w:eastAsiaTheme="majorEastAsia" w:hAnsiTheme="majorHAnsi" w:cstheme="majorBidi"/>
+      <w:rFonts w:asciiTheme="majorHAnsi" w:hAnsiTheme="majorHAnsi" w:eastAsiaTheme="majorEastAsia" w:cstheme="majorBidi"/>
       <w:spacing w:val="-10"/>
       <w:kern w:val="28"/>
       <w:sz w:val="56"/>
       <w:szCs w:val="56"/>
     </w:rPr>
   </w:style>
-  <w:style w:type="character" w:customStyle="1" w:styleId="TtuloCar">
+  <w:style w:type="character" w:styleId="TtuloCar" w:customStyle="1">
     <w:name w:val="Título Car"/>
     <w:basedOn w:val="Fuentedeprrafopredeter"/>
     <w:link w:val="Ttulo"/>
     <w:uiPriority w:val="10"/>
     <w:rsid w:val="00FD77F2"/>
     <w:rPr>
-      <w:rFonts w:asciiTheme="majorHAnsi" w:eastAsiaTheme="majorEastAsia" w:hAnsiTheme="majorHAnsi" w:cstheme="majorBidi"/>
+      <w:rFonts w:asciiTheme="majorHAnsi" w:hAnsiTheme="majorHAnsi" w:eastAsiaTheme="majorEastAsia" w:cstheme="majorBidi"/>
       <w:spacing w:val="-10"/>
       <w:kern w:val="28"/>
       <w:sz w:val="56"/>
@@ -1940,7 +3058,7 @@
       <w:szCs w:val="28"/>
     </w:rPr>
   </w:style>
-  <w:style w:type="character" w:customStyle="1" w:styleId="SubttuloCar">
+  <w:style w:type="character" w:styleId="SubttuloCar" w:customStyle="1">
     <w:name w:val="Subtítulo Car"/>
     <w:basedOn w:val="Fuentedeprrafopredeter"/>
     <w:link w:val="Subttulo"/>
@@ -1972,7 +3090,7 @@
       <w:color w:val="404040" w:themeColor="text1" w:themeTint="BF"/>
     </w:rPr>
   </w:style>
-  <w:style w:type="character" w:customStyle="1" w:styleId="CitaCar">
+  <w:style w:type="character" w:styleId="CitaCar" w:customStyle="1">
     <w:name w:val="Cita Car"/>
     <w:basedOn w:val="Fuentedeprrafopredeter"/>
     <w:link w:val="Cita"/>
@@ -2017,8 +3135,8 @@
     <w:rsid w:val="00FD77F2"/>
     <w:pPr>
       <w:pBdr>
-        <w:top w:val="single" w:sz="4" w:space="10" w:color="0F4761" w:themeColor="accent1" w:themeShade="BF"/>
-        <w:bottom w:val="single" w:sz="4" w:space="10" w:color="0F4761" w:themeColor="accent1" w:themeShade="BF"/>
+        <w:top w:val="single" w:color="0F4761" w:themeColor="accent1" w:themeShade="BF" w:sz="4" w:space="10"/>
+        <w:bottom w:val="single" w:color="0F4761" w:themeColor="accent1" w:themeShade="BF" w:sz="4" w:space="10"/>
       </w:pBdr>
       <w:spacing w:before="360" w:after="360"/>
       <w:ind w:left="864" w:right="864"/>
@@ -2030,7 +3148,7 @@
       <w:color w:val="0F4761" w:themeColor="accent1" w:themeShade="BF"/>
     </w:rPr>
   </w:style>
-  <w:style w:type="character" w:customStyle="1" w:styleId="CitadestacadaCar">
+  <w:style w:type="character" w:styleId="CitadestacadaCar" w:customStyle="1">
     <w:name w:val="Cita destacada Car"/>
     <w:basedOn w:val="Fuentedeprrafopredeter"/>
     <w:link w:val="Citadestacada"/>
@@ -2066,12 +3184,12 @@
     </w:pPr>
     <w:tblPr>
       <w:tblBorders>
-        <w:top w:val="single" w:sz="4" w:space="0" w:color="auto"/>
-        <w:left w:val="single" w:sz="4" w:space="0" w:color="auto"/>
-        <w:bottom w:val="single" w:sz="4" w:space="0" w:color="auto"/>
-        <w:right w:val="single" w:sz="4" w:space="0" w:color="auto"/>
-        <w:insideH w:val="single" w:sz="4" w:space="0" w:color="auto"/>
-        <w:insideV w:val="single" w:sz="4" w:space="0" w:color="auto"/>
+        <w:top w:val="single" w:color="auto" w:sz="4" w:space="0"/>
+        <w:left w:val="single" w:color="auto" w:sz="4" w:space="0"/>
+        <w:bottom w:val="single" w:color="auto" w:sz="4" w:space="0"/>
+        <w:right w:val="single" w:color="auto" w:sz="4" w:space="0"/>
+        <w:insideH w:val="single" w:color="auto" w:sz="4" w:space="0"/>
+        <w:insideV w:val="single" w:color="auto" w:sz="4" w:space="0"/>
       </w:tblBorders>
     </w:tblPr>
   </w:style>

</xml_diff>

<commit_message>
corrección que con la ayuda de Dios va a funcionar
</commit_message>
<xml_diff>
--- a/Historias de Usuario.docx
+++ b/Historias de Usuario.docx
@@ -1,38 +1,27 @@
 
 <file path=word/document.xml><?xml version="1.0" encoding="utf-8"?>
-<w:document xmlns:wpc="http://schemas.microsoft.com/office/word/2010/wordprocessingCanvas" xmlns:cx="http://schemas.microsoft.com/office/drawing/2014/chartex" xmlns:cx1="http://schemas.microsoft.com/office/drawing/2015/9/8/chartex" xmlns:cx2="http://schemas.microsoft.com/office/drawing/2015/10/21/chartex" xmlns:cx3="http://schemas.microsoft.com/office/drawing/2016/5/9/chartex" xmlns:cx4="http://schemas.microsoft.com/office/drawing/2016/5/10/chartex" xmlns:cx5="http://schemas.microsoft.com/office/drawing/2016/5/11/chartex" xmlns:cx6="http://schemas.microsoft.com/office/drawing/2016/5/12/chartex" xmlns:cx7="http://schemas.microsoft.com/office/drawing/2016/5/13/chartex" xmlns:cx8="http://schemas.microsoft.com/office/drawing/2016/5/14/chartex" xmlns:mc="http://schemas.openxmlformats.org/markup-compatibility/2006" xmlns:aink="http://schemas.microsoft.com/office/drawing/2016/ink" xmlns:am3d="http://schemas.microsoft.com/office/drawing/2017/model3d" xmlns:o="urn:schemas-microsoft-com:office:office" xmlns:oel="http://schemas.microsoft.com/office/2019/extlst" xmlns:r="http://schemas.openxmlformats.org/officeDocument/2006/relationships" xmlns:m="http://schemas.openxmlformats.org/officeDocument/2006/math" xmlns:v="urn:schemas-microsoft-com:vml" xmlns:wp14="http://schemas.microsoft.com/office/word/2010/wordprocessingDrawing" xmlns:wp="http://schemas.openxmlformats.org/drawingml/2006/wordprocessingDrawing" xmlns:w10="urn:schemas-microsoft-com:office:word" xmlns:w="http://schemas.openxmlformats.org/wordprocessingml/2006/main" xmlns:w14="http://schemas.microsoft.com/office/word/2010/wordml" xmlns:w15="http://schemas.microsoft.com/office/word/2012/wordml" xmlns:w16cex="http://schemas.microsoft.com/office/word/2018/wordml/cex" xmlns:w16cid="http://schemas.microsoft.com/office/word/2016/wordml/cid" xmlns:w16="http://schemas.microsoft.com/office/word/2018/wordml" xmlns:w16du="http://schemas.microsoft.com/office/word/2023/wordml/word16du" xmlns:w16sdtdh="http://schemas.microsoft.com/office/word/2020/wordml/sdtdatahash" xmlns:w16sdtfl="http://schemas.microsoft.com/office/word/2024/wordml/sdtformatlock" xmlns:w16se="http://schemas.microsoft.com/office/word/2015/wordml/symex" xmlns:wpg="http://schemas.microsoft.com/office/word/2010/wordprocessingGroup" xmlns:wpi="http://schemas.microsoft.com/office/word/2010/wordprocessingInk" xmlns:wne="http://schemas.microsoft.com/office/word/2006/wordml" xmlns:wps="http://schemas.microsoft.com/office/word/2010/wordprocessingShape" mc:Ignorable="w14 w15 w16se w16cid w16 w16cex w16sdtdh w16sdtfl w16du wp14">
+<w:document xmlns:wpc="http://schemas.microsoft.com/office/word/2010/wordprocessingCanvas" xmlns:cx="http://schemas.microsoft.com/office/drawing/2014/chartex" xmlns:cx1="http://schemas.microsoft.com/office/drawing/2015/9/8/chartex" xmlns:cx2="http://schemas.microsoft.com/office/drawing/2015/10/21/chartex" xmlns:cx3="http://schemas.microsoft.com/office/drawing/2016/5/9/chartex" xmlns:cx4="http://schemas.microsoft.com/office/drawing/2016/5/10/chartex" xmlns:cx5="http://schemas.microsoft.com/office/drawing/2016/5/11/chartex" xmlns:cx6="http://schemas.microsoft.com/office/drawing/2016/5/12/chartex" xmlns:cx7="http://schemas.microsoft.com/office/drawing/2016/5/13/chartex" xmlns:cx8="http://schemas.microsoft.com/office/drawing/2016/5/14/chartex" xmlns:mc="http://schemas.openxmlformats.org/markup-compatibility/2006" xmlns:aink="http://schemas.microsoft.com/office/drawing/2016/ink" xmlns:am3d="http://schemas.microsoft.com/office/drawing/2017/model3d" xmlns:o="urn:schemas-microsoft-com:office:office" xmlns:r="http://schemas.openxmlformats.org/officeDocument/2006/relationships" xmlns:m="http://schemas.openxmlformats.org/officeDocument/2006/math" xmlns:v="urn:schemas-microsoft-com:vml" xmlns:wp14="http://schemas.microsoft.com/office/word/2010/wordprocessingDrawing" xmlns:wp="http://schemas.openxmlformats.org/drawingml/2006/wordprocessingDrawing" xmlns:w10="urn:schemas-microsoft-com:office:word" xmlns:w="http://schemas.openxmlformats.org/wordprocessingml/2006/main" xmlns:w14="http://schemas.microsoft.com/office/word/2010/wordml" xmlns:w15="http://schemas.microsoft.com/office/word/2012/wordml" xmlns:w16cex="http://schemas.microsoft.com/office/word/2018/wordml/cex" xmlns:w16cid="http://schemas.microsoft.com/office/word/2016/wordml/cid" xmlns:w16="http://schemas.microsoft.com/office/word/2018/wordml" xmlns:w16sdtdh="http://schemas.microsoft.com/office/word/2020/wordml/sdtdatahash" xmlns:w16se="http://schemas.microsoft.com/office/word/2015/wordml/symex" xmlns:wpg="http://schemas.microsoft.com/office/word/2010/wordprocessingGroup" xmlns:wpi="http://schemas.microsoft.com/office/word/2010/wordprocessingInk" xmlns:wne="http://schemas.microsoft.com/office/word/2006/wordml" xmlns:wps="http://schemas.microsoft.com/office/word/2010/wordprocessingShape" mc:Ignorable="w14 w15 w16se w16cid w16 w16cex w16sdtdh wp14">
   <w:body>
     <w:p>
       <w:pPr>
         <w:jc w:val="center"/>
-        <w:rPr>
-          <w:lang w:val="es-CO"/>
-        </w:rPr>
       </w:pPr>
       <w:r>
-        <w:rPr>
-          <w:lang w:val="es-CO"/>
-        </w:rPr>
         <w:t xml:space="preserve">Historias de Usuario – </w:t>
       </w:r>
+      <w:proofErr w:type="spellStart"/>
       <w:r>
-        <w:rPr>
-          <w:lang w:val="es-CO"/>
-        </w:rPr>
         <w:t>Ride</w:t>
       </w:r>
+      <w:proofErr w:type="spellEnd"/>
       <w:r>
-        <w:rPr>
-          <w:lang w:val="es-CO"/>
-        </w:rPr>
         <w:t xml:space="preserve"> </w:t>
       </w:r>
+      <w:proofErr w:type="spellStart"/>
       <w:r>
-        <w:rPr>
-          <w:lang w:val="es-CO"/>
-        </w:rPr>
         <w:t>Now</w:t>
       </w:r>
+      <w:proofErr w:type="spellEnd"/>
     </w:p>
     <w:p/>
     <w:tbl>
@@ -420,10 +409,7 @@
           <w:p/>
           <w:p>
             <w:r>
-              <w:t xml:space="preserve">Buscar </w:t>
-            </w:r>
-            <w:r>
-              <w:t>ofertas de viaje</w:t>
+              <w:t>Buscar ofertas de viaje</w:t>
             </w:r>
           </w:p>
           <w:p/>
@@ -452,13 +438,7 @@
           </w:tcPr>
           <w:p>
             <w:r>
-              <w:t xml:space="preserve">Como cliente quiero buscar ofertas de </w:t>
-            </w:r>
-            <w:r>
-              <w:t xml:space="preserve">viaje </w:t>
-            </w:r>
-            <w:r>
-              <w:t>en una franja horaria específica</w:t>
+              <w:t>Como cliente quiero buscar ofertas de viaje en una franja horaria específica</w:t>
             </w:r>
           </w:p>
           <w:p>
@@ -508,7 +488,7 @@
     <w:p/>
     <w:p/>
     <w:p/>
-    <w:p w14:noSpellErr="1"/>
+    <w:p/>
     <w:p/>
     <w:p/>
     <w:p/>
@@ -529,7 +509,6 @@
           <w:tcPr>
             <w:tcW w:w="8828" w:type="dxa"/>
             <w:shd w:val="clear" w:color="auto" w:fill="83CAEB" w:themeFill="accent1" w:themeFillTint="66"/>
-            <w:tcMar/>
           </w:tcPr>
           <w:p>
             <w:pPr>
@@ -545,7 +524,6 @@
         <w:tc>
           <w:tcPr>
             <w:tcW w:w="8828" w:type="dxa"/>
-            <w:tcMar/>
           </w:tcPr>
           <w:p/>
           <w:p>
@@ -564,7 +542,6 @@
           <w:tcPr>
             <w:tcW w:w="8828" w:type="dxa"/>
             <w:shd w:val="clear" w:color="auto" w:fill="83CAEB" w:themeFill="accent1" w:themeFillTint="66"/>
-            <w:tcMar/>
           </w:tcPr>
           <w:p>
             <w:pPr>
@@ -580,7 +557,6 @@
         <w:tc>
           <w:tcPr>
             <w:tcW w:w="8828" w:type="dxa"/>
-            <w:tcMar/>
           </w:tcPr>
           <w:p>
             <w:r>
@@ -606,7 +582,6 @@
           <w:tcPr>
             <w:tcW w:w="8828" w:type="dxa"/>
             <w:shd w:val="clear" w:color="auto" w:fill="83CAEB" w:themeFill="accent1" w:themeFillTint="66"/>
-            <w:tcMar/>
           </w:tcPr>
           <w:p>
             <w:pPr>
@@ -622,7 +597,6 @@
         <w:tc>
           <w:tcPr>
             <w:tcW w:w="8828" w:type="dxa"/>
-            <w:tcMar/>
           </w:tcPr>
           <w:p/>
           <w:p>
@@ -630,48 +604,23 @@
               <w:t>•</w:t>
             </w:r>
             <w:r>
-              <w:t xml:space="preserve"> </w:t>
-            </w:r>
-            <w:r>
-              <w:t>Debe mostrar información como tipo de vehículo, modelo, color, placa</w:t>
-            </w:r>
-          </w:p>
-          <w:p>
-            <w:r>
-              <w:rPr>
-                <w:lang w:val="es-CO"/>
-              </w:rPr>
+              <w:t xml:space="preserve"> Debe mostrar información como tipo de vehículo, modelo, color, placa</w:t>
+            </w:r>
+          </w:p>
+          <w:p>
+            <w:r>
               <w:t>•</w:t>
             </w:r>
             <w:r>
-              <w:rPr>
-                <w:lang w:val="es-CO"/>
-              </w:rPr>
-              <w:t xml:space="preserve"> </w:t>
-            </w:r>
-            <w:r>
-              <w:rPr>
-                <w:lang w:val="es-CO"/>
-              </w:rPr>
-              <w:t xml:space="preserve">Debe incluir detalles adicionales como comodidades (aire acondicionado, </w:t>
-            </w:r>
-            <w:r>
-              <w:rPr>
-                <w:lang w:val="es-CO"/>
-              </w:rPr>
+              <w:t xml:space="preserve"> Debe incluir detalles adicionales como comodidades (aire acondicionado, </w:t>
+            </w:r>
+            <w:proofErr w:type="spellStart"/>
+            <w:r>
               <w:t>WiFi</w:t>
             </w:r>
-            <w:r>
-              <w:rPr>
-                <w:lang w:val="es-CO"/>
-              </w:rPr>
-              <w:t>, etc.), año de fabricación y estado general</w:t>
-            </w:r>
-            <w:r>
-              <w:rPr>
-                <w:lang w:val="es-CO"/>
-              </w:rPr>
-              <w:t>.</w:t>
+            <w:proofErr w:type="spellEnd"/>
+            <w:r>
+              <w:t>, etc.), año de fabricación y estado general.</w:t>
             </w:r>
           </w:p>
           <w:p>
@@ -695,7 +644,7 @@
         </w:tc>
       </w:tr>
     </w:tbl>
-    <w:p w14:noSpellErr="1"/>
+    <w:p/>
     <w:tbl>
       <w:tblPr>
         <w:tblStyle w:val="Tablaconcuadrcula"/>
@@ -713,14 +662,12 @@
           <w:tcPr>
             <w:tcW w:w="8828" w:type="dxa"/>
             <w:shd w:val="clear" w:color="auto" w:fill="83CAEB" w:themeFill="accent1" w:themeFillTint="66"/>
-            <w:tcMar/>
-          </w:tcPr>
-          <w:p w14:noSpellErr="1">
-            <w:pPr>
-              <w:jc w:val="center"/>
-            </w:pPr>
-            <w:r>
-              <w:rPr/>
+          </w:tcPr>
+          <w:p>
+            <w:pPr>
+              <w:jc w:val="center"/>
+            </w:pPr>
+            <w:r>
               <w:t>Titulo</w:t>
             </w:r>
           </w:p>
@@ -733,16 +680,15 @@
         <w:tc>
           <w:tcPr>
             <w:tcW w:w="8828" w:type="dxa"/>
-            <w:tcMar/>
-          </w:tcPr>
-          <w:p w14:noSpellErr="1"/>
-          <w:p>
-            <w:r>
-              <w:rPr/>
+          </w:tcPr>
+          <w:p/>
+          <w:p>
+            <w:proofErr w:type="spellStart"/>
+            <w:r>
               <w:t>Pulicar</w:t>
             </w:r>
-            <w:r>
-              <w:rPr/>
+            <w:proofErr w:type="spellEnd"/>
+            <w:r>
               <w:t xml:space="preserve"> viaje o carrera</w:t>
             </w:r>
           </w:p>
@@ -756,14 +702,12 @@
           <w:tcPr>
             <w:tcW w:w="8828" w:type="dxa"/>
             <w:shd w:val="clear" w:color="auto" w:fill="83CAEB" w:themeFill="accent1" w:themeFillTint="66"/>
-            <w:tcMar/>
-          </w:tcPr>
-          <w:p w14:noSpellErr="1">
-            <w:pPr>
-              <w:jc w:val="center"/>
-            </w:pPr>
-            <w:r>
-              <w:rPr/>
+          </w:tcPr>
+          <w:p>
+            <w:pPr>
+              <w:jc w:val="center"/>
+            </w:pPr>
+            <w:r>
               <w:t>Descripción</w:t>
             </w:r>
           </w:p>
@@ -776,40 +720,28 @@
         <w:tc>
           <w:tcPr>
             <w:tcW w:w="8828" w:type="dxa"/>
-            <w:tcMar/>
-          </w:tcPr>
-          <w:p>
-            <w:r>
-              <w:rPr/>
-              <w:t xml:space="preserve">Como prestador de servicios, quiero publicar un viaje indicando mi destino y horario, para que otros usuarios puedan ofrecerme dinero para </w:t>
-            </w:r>
-            <w:r>
-              <w:rPr/>
-              <w:t>acompañarme</w:t>
-            </w:r>
-            <w:r>
-              <w:rPr/>
-              <w:t>.</w:t>
-            </w:r>
-          </w:p>
-        </w:tc>
-      </w:tr>
-      <w:tr>
-        <w:trPr>
-          <w:trHeight w:val="300"/>
-        </w:trPr>
-        <w:tc>
-          <w:tcPr>
-            <w:tcW w:w="8828" w:type="dxa"/>
-            <w:shd w:val="clear" w:color="auto" w:fill="83CAEB" w:themeFill="accent1" w:themeFillTint="66"/>
-            <w:tcMar/>
-          </w:tcPr>
-          <w:p w14:noSpellErr="1">
-            <w:pPr>
-              <w:jc w:val="center"/>
-            </w:pPr>
-            <w:r>
-              <w:rPr/>
+          </w:tcPr>
+          <w:p>
+            <w:r>
+              <w:t>Como prestador de servicios, quiero publicar un viaje indicando mi destino y horario, para que otros usuarios puedan ofrecerme dinero para acompañarme.</w:t>
+            </w:r>
+          </w:p>
+        </w:tc>
+      </w:tr>
+      <w:tr>
+        <w:trPr>
+          <w:trHeight w:val="300"/>
+        </w:trPr>
+        <w:tc>
+          <w:tcPr>
+            <w:tcW w:w="8828" w:type="dxa"/>
+            <w:shd w:val="clear" w:color="auto" w:fill="83CAEB" w:themeFill="accent1" w:themeFillTint="66"/>
+          </w:tcPr>
+          <w:p>
+            <w:pPr>
+              <w:jc w:val="center"/>
+            </w:pPr>
+            <w:r>
               <w:t>Requerimientos de aceptación</w:t>
             </w:r>
           </w:p>
@@ -822,75 +754,39 @@
         <w:tc>
           <w:tcPr>
             <w:tcW w:w="8828" w:type="dxa"/>
-            <w:tcMar/>
-          </w:tcPr>
-          <w:p w14:noSpellErr="1"/>
-          <w:p>
-            <w:r>
-              <w:rPr/>
+          </w:tcPr>
+          <w:p/>
+          <w:p>
+            <w:r>
               <w:t xml:space="preserve">• </w:t>
             </w:r>
             <w:r>
-              <w:rPr/>
-              <w:t xml:space="preserve">Debo poder ingresar la </w:t>
-            </w:r>
-            <w:r>
-              <w:rPr/>
-              <w:t>dirección</w:t>
-            </w:r>
-            <w:r>
-              <w:rPr/>
-              <w:t xml:space="preserve"> de destino.</w:t>
-            </w:r>
-          </w:p>
-          <w:p>
-            <w:r>
-              <w:rPr>
-                <w:lang w:val="es-CO"/>
-              </w:rPr>
+              <w:t>Debo poder ingresar la dirección de destino.</w:t>
+            </w:r>
+          </w:p>
+          <w:p>
+            <w:r>
               <w:t xml:space="preserve">• </w:t>
             </w:r>
             <w:r>
-              <w:rPr>
-                <w:lang w:val="es-CO"/>
-              </w:rPr>
               <w:t>Debo poder establecer un horario aproximado de salida.</w:t>
             </w:r>
           </w:p>
           <w:p>
             <w:r>
-              <w:rPr/>
               <w:t>•</w:t>
             </w:r>
             <w:r>
-              <w:rPr/>
-              <w:t xml:space="preserve"> Debo poder definir el número de </w:t>
-            </w:r>
-            <w:r>
-              <w:rPr/>
-              <w:t>acompañantes</w:t>
-            </w:r>
-            <w:r>
-              <w:rPr/>
-              <w:t xml:space="preserve"> que puedo aceptar.</w:t>
-            </w:r>
-          </w:p>
-          <w:p>
-            <w:r>
-              <w:rPr/>
-              <w:t xml:space="preserve">• El sistema no debe permitir que otros clientes reserven asientos en el viaje cuando ya </w:t>
-            </w:r>
-            <w:r>
-              <w:rPr/>
-              <w:t>estén</w:t>
-            </w:r>
-            <w:r>
-              <w:rPr/>
-              <w:t xml:space="preserve"> los cupos completos</w:t>
-            </w:r>
-          </w:p>
-          <w:p/>
-          <w:p w14:noSpellErr="1">
+              <w:t xml:space="preserve"> Debo poder definir el número de acompañantes que puedo aceptar.</w:t>
+            </w:r>
+          </w:p>
+          <w:p>
+            <w:r>
+              <w:t>• El sistema no debe permitir que otros clientes reserven asientos en el viaje cuando ya estén los cupos completos</w:t>
+            </w:r>
+          </w:p>
+          <w:p/>
+          <w:p>
             <w:pPr>
               <w:rPr>
                 <w:u w:val="single"/>
@@ -900,7 +796,7 @@
         </w:tc>
       </w:tr>
     </w:tbl>
-    <w:p w14:noSpellErr="1"/>
+    <w:p/>
     <w:p/>
     <w:p/>
     <w:p/>
@@ -924,14 +820,12 @@
           <w:tcPr>
             <w:tcW w:w="8828" w:type="dxa"/>
             <w:shd w:val="clear" w:color="auto" w:fill="83CAEB" w:themeFill="accent1" w:themeFillTint="66"/>
-            <w:tcMar/>
-          </w:tcPr>
-          <w:p w14:noSpellErr="1">
-            <w:pPr>
-              <w:jc w:val="center"/>
-            </w:pPr>
-            <w:r>
-              <w:rPr/>
+          </w:tcPr>
+          <w:p>
+            <w:pPr>
+              <w:jc w:val="center"/>
+            </w:pPr>
+            <w:r>
               <w:t>Titulo</w:t>
             </w:r>
           </w:p>
@@ -944,12 +838,10 @@
         <w:tc>
           <w:tcPr>
             <w:tcW w:w="8828" w:type="dxa"/>
-            <w:tcMar/>
-          </w:tcPr>
-          <w:p w14:noSpellErr="1"/>
-          <w:p>
-            <w:r>
-              <w:rPr/>
+          </w:tcPr>
+          <w:p/>
+          <w:p>
+            <w:r>
               <w:t>Recibir ofertas de pago</w:t>
             </w:r>
           </w:p>
@@ -963,14 +855,12 @@
           <w:tcPr>
             <w:tcW w:w="8828" w:type="dxa"/>
             <w:shd w:val="clear" w:color="auto" w:fill="83CAEB" w:themeFill="accent1" w:themeFillTint="66"/>
-            <w:tcMar/>
-          </w:tcPr>
-          <w:p w14:noSpellErr="1">
-            <w:pPr>
-              <w:jc w:val="center"/>
-            </w:pPr>
-            <w:r>
-              <w:rPr/>
+          </w:tcPr>
+          <w:p>
+            <w:pPr>
+              <w:jc w:val="center"/>
+            </w:pPr>
+            <w:r>
               <w:t>Descripción</w:t>
             </w:r>
           </w:p>
@@ -983,19 +873,15 @@
         <w:tc>
           <w:tcPr>
             <w:tcW w:w="8828" w:type="dxa"/>
-            <w:tcMar/>
-          </w:tcPr>
-          <w:p>
-            <w:r>
-              <w:rPr/>
+          </w:tcPr>
+          <w:p>
+            <w:r>
               <w:t xml:space="preserve">Como prestador de servicios, quiero recibir ofertas de pago de usuarios interesados en </w:t>
             </w:r>
             <w:r>
-              <w:rPr/>
               <w:t>acompañarme</w:t>
             </w:r>
             <w:r>
-              <w:rPr/>
               <w:t>, para decidir si acepto o rechazo cada oferta.</w:t>
             </w:r>
           </w:p>
@@ -1009,14 +895,12 @@
           <w:tcPr>
             <w:tcW w:w="8828" w:type="dxa"/>
             <w:shd w:val="clear" w:color="auto" w:fill="83CAEB" w:themeFill="accent1" w:themeFillTint="66"/>
-            <w:tcMar/>
-          </w:tcPr>
-          <w:p w14:noSpellErr="1">
-            <w:pPr>
-              <w:jc w:val="center"/>
-            </w:pPr>
-            <w:r>
-              <w:rPr/>
+          </w:tcPr>
+          <w:p>
+            <w:pPr>
+              <w:jc w:val="center"/>
+            </w:pPr>
+            <w:r>
               <w:t>Requerimientos de aceptación</w:t>
             </w:r>
           </w:p>
@@ -1029,68 +913,45 @@
         <w:tc>
           <w:tcPr>
             <w:tcW w:w="8828" w:type="dxa"/>
-            <w:tcMar/>
-          </w:tcPr>
-          <w:p w14:noSpellErr="1"/>
-          <w:p>
-            <w:r>
-              <w:rPr/>
+          </w:tcPr>
+          <w:p/>
+          <w:p>
+            <w:r>
               <w:t xml:space="preserve">• </w:t>
             </w:r>
             <w:r>
-              <w:rPr/>
               <w:t xml:space="preserve">Debo recibir notificaciones cuando alguien haga una oferta </w:t>
             </w:r>
-            <w:r>
-              <w:rPr/>
+            <w:proofErr w:type="spellStart"/>
+            <w:r>
               <w:t>push</w:t>
             </w:r>
-            <w:r>
-              <w:rPr/>
+            <w:proofErr w:type="spellEnd"/>
+            <w:r>
               <w:t xml:space="preserve">. </w:t>
             </w:r>
           </w:p>
           <w:p>
             <w:r>
-              <w:rPr>
-                <w:lang w:val="es-CO"/>
-              </w:rPr>
               <w:t xml:space="preserve">• </w:t>
             </w:r>
             <w:r>
-              <w:rPr>
-                <w:lang w:val="es-CO"/>
-              </w:rPr>
               <w:t>Debo poder ver el monto que ofrecen y los detalles del usuario.</w:t>
             </w:r>
           </w:p>
           <w:p>
             <w:r>
-              <w:rPr/>
-              <w:t>•</w:t>
-            </w:r>
-            <w:r>
-              <w:rPr/>
-              <w:t xml:space="preserve"> </w:t>
-            </w:r>
-            <w:r>
-              <w:rPr/>
+              <w:t xml:space="preserve">• </w:t>
+            </w:r>
+            <w:r>
               <w:t>Debo poder aceptar o rechazar la oferta.</w:t>
             </w:r>
           </w:p>
-          <w:p>
-            <w:pPr>
-              <w:pStyle w:val="Normal"/>
-            </w:pPr>
-          </w:p>
+          <w:p/>
         </w:tc>
       </w:tr>
     </w:tbl>
-    <w:p>
-      <w:pPr>
-        <w:pStyle w:val="Normal"/>
-      </w:pPr>
-    </w:p>
+    <w:p/>
     <w:p/>
     <w:tbl>
       <w:tblPr>
@@ -1109,14 +970,12 @@
           <w:tcPr>
             <w:tcW w:w="8828" w:type="dxa"/>
             <w:shd w:val="clear" w:color="auto" w:fill="83CAEB" w:themeFill="accent1" w:themeFillTint="66"/>
-            <w:tcMar/>
-          </w:tcPr>
-          <w:p w14:noSpellErr="1">
-            <w:pPr>
-              <w:jc w:val="center"/>
-            </w:pPr>
-            <w:r>
-              <w:rPr/>
+          </w:tcPr>
+          <w:p>
+            <w:pPr>
+              <w:jc w:val="center"/>
+            </w:pPr>
+            <w:r>
               <w:t>Titulo</w:t>
             </w:r>
           </w:p>
@@ -1129,37 +988,29 @@
         <w:tc>
           <w:tcPr>
             <w:tcW w:w="8828" w:type="dxa"/>
-            <w:tcMar/>
-          </w:tcPr>
-          <w:p w14:noSpellErr="1"/>
-          <w:p>
-            <w:r>
-              <w:rPr/>
-              <w:t>Ubicación</w:t>
-            </w:r>
-            <w:r>
-              <w:rPr/>
-              <w:t xml:space="preserve"> en tiempo real</w:t>
-            </w:r>
-          </w:p>
-        </w:tc>
-      </w:tr>
-      <w:tr>
-        <w:trPr>
-          <w:trHeight w:val="300"/>
-        </w:trPr>
-        <w:tc>
-          <w:tcPr>
-            <w:tcW w:w="8828" w:type="dxa"/>
-            <w:shd w:val="clear" w:color="auto" w:fill="83CAEB" w:themeFill="accent1" w:themeFillTint="66"/>
-            <w:tcMar/>
-          </w:tcPr>
-          <w:p w14:noSpellErr="1">
-            <w:pPr>
-              <w:jc w:val="center"/>
-            </w:pPr>
-            <w:r>
-              <w:rPr/>
+          </w:tcPr>
+          <w:p/>
+          <w:p>
+            <w:r>
+              <w:t>Ubicación en tiempo real</w:t>
+            </w:r>
+          </w:p>
+        </w:tc>
+      </w:tr>
+      <w:tr>
+        <w:trPr>
+          <w:trHeight w:val="300"/>
+        </w:trPr>
+        <w:tc>
+          <w:tcPr>
+            <w:tcW w:w="8828" w:type="dxa"/>
+            <w:shd w:val="clear" w:color="auto" w:fill="83CAEB" w:themeFill="accent1" w:themeFillTint="66"/>
+          </w:tcPr>
+          <w:p>
+            <w:pPr>
+              <w:jc w:val="center"/>
+            </w:pPr>
+            <w:r>
               <w:t>Descripción</w:t>
             </w:r>
           </w:p>
@@ -1172,152 +1023,97 @@
         <w:tc>
           <w:tcPr>
             <w:tcW w:w="8828" w:type="dxa"/>
-            <w:tcMar/>
-          </w:tcPr>
-          <w:p>
-            <w:r>
-              <w:rPr/>
-              <w:t xml:space="preserve">Como prestador de servicios, quiero que los pasajeros puedan ver mi </w:t>
-            </w:r>
-            <w:r>
-              <w:rPr/>
+          </w:tcPr>
+          <w:p>
+            <w:r>
+              <w:t>Como prestador de servicios, quiero que los pasajeros puedan ver mi ubicación en tiempo real, para que puedan coordinar mejor el punto de encuentro y el trayecto.</w:t>
+            </w:r>
+          </w:p>
+        </w:tc>
+      </w:tr>
+      <w:tr>
+        <w:trPr>
+          <w:trHeight w:val="300"/>
+        </w:trPr>
+        <w:tc>
+          <w:tcPr>
+            <w:tcW w:w="8828" w:type="dxa"/>
+            <w:shd w:val="clear" w:color="auto" w:fill="83CAEB" w:themeFill="accent1" w:themeFillTint="66"/>
+          </w:tcPr>
+          <w:p>
+            <w:pPr>
+              <w:jc w:val="center"/>
+            </w:pPr>
+            <w:r>
+              <w:t>Requerimientos de aceptación</w:t>
+            </w:r>
+          </w:p>
+        </w:tc>
+      </w:tr>
+      <w:tr>
+        <w:trPr>
+          <w:trHeight w:val="300"/>
+        </w:trPr>
+        <w:tc>
+          <w:tcPr>
+            <w:tcW w:w="8828" w:type="dxa"/>
+          </w:tcPr>
+          <w:p/>
+          <w:p>
+            <w:r>
+              <w:t>•</w:t>
+            </w:r>
+            <w:r>
+              <w:t xml:space="preserve"> Debo poder compartir mi </w:t>
+            </w:r>
+            <w:r>
               <w:t>ubicación</w:t>
             </w:r>
             <w:r>
-              <w:rPr/>
-              <w:t xml:space="preserve"> en tiempo real, para que puedan coordinar mejor el punto de encuentro y el trayecto.</w:t>
-            </w:r>
-          </w:p>
-        </w:tc>
-      </w:tr>
-      <w:tr>
-        <w:trPr>
-          <w:trHeight w:val="300"/>
-        </w:trPr>
-        <w:tc>
-          <w:tcPr>
-            <w:tcW w:w="8828" w:type="dxa"/>
-            <w:shd w:val="clear" w:color="auto" w:fill="83CAEB" w:themeFill="accent1" w:themeFillTint="66"/>
-            <w:tcMar/>
-          </w:tcPr>
-          <w:p w14:noSpellErr="1">
-            <w:pPr>
-              <w:jc w:val="center"/>
-            </w:pPr>
-            <w:r>
-              <w:rPr/>
-              <w:t>Requerimientos de aceptación</w:t>
-            </w:r>
-          </w:p>
-        </w:tc>
-      </w:tr>
-      <w:tr>
-        <w:trPr>
-          <w:trHeight w:val="300"/>
-        </w:trPr>
-        <w:tc>
-          <w:tcPr>
-            <w:tcW w:w="8828" w:type="dxa"/>
-            <w:tcMar/>
-          </w:tcPr>
-          <w:p w14:noSpellErr="1"/>
-          <w:p>
-            <w:r>
-              <w:rPr/>
-              <w:t>•</w:t>
-            </w:r>
-            <w:r>
-              <w:rPr/>
-              <w:t xml:space="preserve"> Debo poder compartir mi </w:t>
-            </w:r>
-            <w:r>
-              <w:rPr/>
+              <w:t xml:space="preserve"> con los pasajeros aceptados.</w:t>
+            </w:r>
+          </w:p>
+          <w:p>
+            <w:r>
+              <w:t xml:space="preserve">• </w:t>
+            </w:r>
+            <w:r>
+              <w:t xml:space="preserve">Los pasajeros deben ver mi </w:t>
+            </w:r>
+            <w:r>
+              <w:t>posición</w:t>
+            </w:r>
+            <w:r>
+              <w:t xml:space="preserve"> en un mapa en la </w:t>
+            </w:r>
+            <w:r>
+              <w:t>aplicación</w:t>
+            </w:r>
+            <w:r>
+              <w:t>.</w:t>
+            </w:r>
+          </w:p>
+          <w:p>
+            <w:r>
+              <w:t xml:space="preserve">• </w:t>
+            </w:r>
+            <w:r>
+              <w:t xml:space="preserve">La </w:t>
+            </w:r>
+            <w:r>
               <w:t>ubicación</w:t>
             </w:r>
             <w:r>
-              <w:rPr/>
-              <w:t xml:space="preserve"> con los pasajeros aceptados.</w:t>
-            </w:r>
-          </w:p>
-          <w:p>
-            <w:r>
-              <w:rPr>
-                <w:lang w:val="es-CO"/>
-              </w:rPr>
-              <w:t xml:space="preserve">• </w:t>
-            </w:r>
-            <w:r>
-              <w:rPr>
-                <w:lang w:val="es-CO"/>
-              </w:rPr>
-              <w:t xml:space="preserve">Los pasajeros deben ver mi </w:t>
-            </w:r>
-            <w:r>
-              <w:rPr>
-                <w:lang w:val="es-CO"/>
-              </w:rPr>
-              <w:t>posición</w:t>
-            </w:r>
-            <w:r>
-              <w:rPr>
-                <w:lang w:val="es-CO"/>
-              </w:rPr>
-              <w:t xml:space="preserve"> en un mapa en la </w:t>
-            </w:r>
-            <w:r>
-              <w:rPr>
-                <w:lang w:val="es-CO"/>
-              </w:rPr>
-              <w:t>aplicación</w:t>
-            </w:r>
-            <w:r>
-              <w:rPr>
-                <w:lang w:val="es-CO"/>
-              </w:rPr>
-              <w:t>.</w:t>
-            </w:r>
-          </w:p>
-          <w:p>
-            <w:r>
-              <w:rPr/>
-              <w:t xml:space="preserve">• </w:t>
-            </w:r>
-            <w:r>
-              <w:rPr/>
-              <w:t xml:space="preserve">La </w:t>
-            </w:r>
-            <w:r>
-              <w:rPr/>
-              <w:t>ubicación</w:t>
-            </w:r>
-            <w:r>
-              <w:rPr/>
               <w:t xml:space="preserve"> debe actualizarse en tiempo real mientras el viaje esté en curso.</w:t>
             </w:r>
           </w:p>
-          <w:p>
-            <w:pPr>
-              <w:pStyle w:val="Normal"/>
-            </w:pPr>
-          </w:p>
+          <w:p/>
         </w:tc>
       </w:tr>
     </w:tbl>
-    <w:p>
-      <w:pPr>
-        <w:pStyle w:val="Normal"/>
-      </w:pPr>
-    </w:p>
-    <w:p>
-      <w:pPr>
-        <w:pStyle w:val="Normal"/>
-      </w:pPr>
-    </w:p>
-    <w:p>
-      <w:pPr>
-        <w:pStyle w:val="Normal"/>
-      </w:pPr>
-    </w:p>
+    <w:p/>
+    <w:p/>
+    <w:p/>
     <w:tbl>
       <w:tblPr>
         <w:tblStyle w:val="Tablaconcuadrcula"/>
@@ -1335,14 +1131,13 @@
           <w:tcPr>
             <w:tcW w:w="8828" w:type="dxa"/>
             <w:shd w:val="clear" w:color="auto" w:fill="83CAEB" w:themeFill="accent1" w:themeFillTint="66"/>
-            <w:tcMar/>
-          </w:tcPr>
-          <w:p w14:noSpellErr="1">
-            <w:pPr>
-              <w:jc w:val="center"/>
-            </w:pPr>
-            <w:r>
-              <w:rPr/>
+          </w:tcPr>
+          <w:p>
+            <w:pPr>
+              <w:jc w:val="center"/>
+            </w:pPr>
+            <w:r>
+              <w:lastRenderedPageBreak/>
               <w:t>Titulo</w:t>
             </w:r>
           </w:p>
@@ -1355,16 +1150,13 @@
         <w:tc>
           <w:tcPr>
             <w:tcW w:w="8828" w:type="dxa"/>
-            <w:tcMar/>
-          </w:tcPr>
-          <w:p w14:noSpellErr="1"/>
-          <w:p>
-            <w:r>
-              <w:rPr/>
+          </w:tcPr>
+          <w:p/>
+          <w:p>
+            <w:r>
               <w:t>Verificación</w:t>
             </w:r>
             <w:r>
-              <w:rPr/>
               <w:t xml:space="preserve"> de la cuenta</w:t>
             </w:r>
           </w:p>
@@ -1378,14 +1170,12 @@
           <w:tcPr>
             <w:tcW w:w="8828" w:type="dxa"/>
             <w:shd w:val="clear" w:color="auto" w:fill="83CAEB" w:themeFill="accent1" w:themeFillTint="66"/>
-            <w:tcMar/>
-          </w:tcPr>
-          <w:p w14:noSpellErr="1">
-            <w:pPr>
-              <w:jc w:val="center"/>
-            </w:pPr>
-            <w:r>
-              <w:rPr/>
+          </w:tcPr>
+          <w:p>
+            <w:pPr>
+              <w:jc w:val="center"/>
+            </w:pPr>
+            <w:r>
               <w:t>Descripción</w:t>
             </w:r>
           </w:p>
@@ -1398,27 +1188,23 @@
         <w:tc>
           <w:tcPr>
             <w:tcW w:w="8828" w:type="dxa"/>
-            <w:tcMar/>
-          </w:tcPr>
-          <w:p>
-            <w:r>
-              <w:rPr/>
+          </w:tcPr>
+          <w:p>
+            <w:r>
               <w:t xml:space="preserve">Como prestador de servicios, quiero poder verificar mi cuenta para mejorar mi </w:t>
             </w:r>
             <w:r>
-              <w:rPr/>
               <w:t>reputación</w:t>
             </w:r>
             <w:r>
-              <w:rPr/>
               <w:t xml:space="preserve"> en la plataforma y atraer </w:t>
             </w:r>
-            <w:r>
-              <w:rPr/>
+            <w:proofErr w:type="spellStart"/>
+            <w:r>
               <w:t>más</w:t>
             </w:r>
-            <w:r>
-              <w:rPr/>
+            <w:proofErr w:type="spellEnd"/>
+            <w:r>
               <w:t xml:space="preserve"> pasajeros en el futuro</w:t>
             </w:r>
           </w:p>
@@ -1433,14 +1219,12 @@
           <w:tcPr>
             <w:tcW w:w="8828" w:type="dxa"/>
             <w:shd w:val="clear" w:color="auto" w:fill="83CAEB" w:themeFill="accent1" w:themeFillTint="66"/>
-            <w:tcMar/>
-          </w:tcPr>
-          <w:p w14:noSpellErr="1">
-            <w:pPr>
-              <w:jc w:val="center"/>
-            </w:pPr>
-            <w:r>
-              <w:rPr/>
+          </w:tcPr>
+          <w:p>
+            <w:pPr>
+              <w:jc w:val="center"/>
+            </w:pPr>
+            <w:r>
               <w:t>Requerimientos de aceptación</w:t>
             </w:r>
           </w:p>
@@ -1453,76 +1237,51 @@
         <w:tc>
           <w:tcPr>
             <w:tcW w:w="8828" w:type="dxa"/>
-            <w:tcMar/>
-          </w:tcPr>
-          <w:p w14:noSpellErr="1"/>
-          <w:p>
-            <w:r>
-              <w:rPr/>
+          </w:tcPr>
+          <w:p/>
+          <w:p>
+            <w:r>
               <w:t xml:space="preserve">• </w:t>
             </w:r>
             <w:r>
-              <w:rPr/>
               <w:t>E</w:t>
             </w:r>
             <w:r>
-              <w:rPr/>
               <w:t>l estado de verificado debe mostrarse a los usuarios clientes</w:t>
             </w:r>
           </w:p>
           <w:p>
             <w:r>
-              <w:rPr>
-                <w:lang w:val="es-CO"/>
-              </w:rPr>
               <w:t>•</w:t>
             </w:r>
             <w:r>
-              <w:rPr>
-                <w:lang w:val="es-CO"/>
-              </w:rPr>
               <w:t xml:space="preserve"> </w:t>
             </w:r>
             <w:r>
-              <w:rPr>
-                <w:lang w:val="es-CO"/>
-              </w:rPr>
               <w:t>L</w:t>
             </w:r>
             <w:r>
-              <w:rPr>
-                <w:lang w:val="es-CO"/>
-              </w:rPr>
-              <w:t>a</w:t>
-            </w:r>
-            <w:r>
-              <w:rPr>
-                <w:lang w:val="es-CO"/>
-              </w:rPr>
-              <w:t xml:space="preserve"> </w:t>
-            </w:r>
-            <w:r>
-              <w:rPr>
-                <w:lang w:val="es-CO"/>
-              </w:rPr>
+              <w:t xml:space="preserve">a </w:t>
+            </w:r>
+            <w:r>
               <w:t>verificación</w:t>
             </w:r>
             <w:r>
-              <w:rPr>
-                <w:lang w:val="es-CO"/>
-              </w:rPr>
               <w:t xml:space="preserve"> de la cuenta no debe tardar mucho</w:t>
             </w:r>
           </w:p>
           <w:p>
             <w:r>
-              <w:rPr/>
               <w:t xml:space="preserve">• </w:t>
             </w:r>
             <w:r>
-              <w:rPr/>
-              <w:t>Se deben proteger los datos personales que yo envie</w:t>
-            </w:r>
+              <w:t xml:space="preserve">Se deben proteger los datos personales que yo </w:t>
+            </w:r>
+            <w:proofErr w:type="spellStart"/>
+            <w:r>
+              <w:t>envie</w:t>
+            </w:r>
+            <w:proofErr w:type="spellEnd"/>
           </w:p>
         </w:tc>
       </w:tr>
@@ -1545,14 +1304,12 @@
           <w:tcPr>
             <w:tcW w:w="8828" w:type="dxa"/>
             <w:shd w:val="clear" w:color="auto" w:fill="83CAEB" w:themeFill="accent1" w:themeFillTint="66"/>
-            <w:tcMar/>
-          </w:tcPr>
-          <w:p w14:noSpellErr="1">
-            <w:pPr>
-              <w:jc w:val="center"/>
-            </w:pPr>
-            <w:r>
-              <w:rPr/>
+          </w:tcPr>
+          <w:p>
+            <w:pPr>
+              <w:jc w:val="center"/>
+            </w:pPr>
+            <w:r>
               <w:t>Titulo</w:t>
             </w:r>
           </w:p>
@@ -1565,16 +1322,13 @@
         <w:tc>
           <w:tcPr>
             <w:tcW w:w="8828" w:type="dxa"/>
-            <w:tcMar/>
-          </w:tcPr>
-          <w:p w14:noSpellErr="1"/>
-          <w:p>
-            <w:r>
-              <w:rPr/>
+          </w:tcPr>
+          <w:p/>
+          <w:p>
+            <w:r>
               <w:t>Recargar</w:t>
             </w:r>
             <w:r>
-              <w:rPr/>
               <w:t xml:space="preserve"> la cuenta</w:t>
             </w:r>
           </w:p>
@@ -1588,14 +1342,12 @@
           <w:tcPr>
             <w:tcW w:w="8828" w:type="dxa"/>
             <w:shd w:val="clear" w:color="auto" w:fill="83CAEB" w:themeFill="accent1" w:themeFillTint="66"/>
-            <w:tcMar/>
-          </w:tcPr>
-          <w:p w14:noSpellErr="1">
-            <w:pPr>
-              <w:jc w:val="center"/>
-            </w:pPr>
-            <w:r>
-              <w:rPr/>
+          </w:tcPr>
+          <w:p>
+            <w:pPr>
+              <w:jc w:val="center"/>
+            </w:pPr>
+            <w:r>
               <w:t>Descripción</w:t>
             </w:r>
           </w:p>
@@ -1608,51 +1360,41 @@
         <w:tc>
           <w:tcPr>
             <w:tcW w:w="8828" w:type="dxa"/>
-            <w:tcMar/>
-          </w:tcPr>
-          <w:p>
-            <w:r>
-              <w:rPr/>
+          </w:tcPr>
+          <w:p>
+            <w:r>
               <w:t xml:space="preserve">Como prestador de servicios, deseo poder hacer la recarga de la </w:t>
             </w:r>
             <w:r>
-              <w:rPr/>
               <w:t>aplicación</w:t>
             </w:r>
             <w:r>
-              <w:rPr/>
               <w:t xml:space="preserve"> a </w:t>
             </w:r>
             <w:r>
-              <w:rPr/>
               <w:t>través</w:t>
             </w:r>
             <w:r>
-              <w:rPr/>
               <w:t xml:space="preserve"> de </w:t>
             </w:r>
-            <w:r>
-              <w:rPr/>
+            <w:proofErr w:type="spellStart"/>
+            <w:r>
               <w:t>pse</w:t>
             </w:r>
-            <w:r>
-              <w:rPr/>
+            <w:proofErr w:type="spellEnd"/>
+            <w:r>
               <w:t xml:space="preserve"> ya que desde </w:t>
             </w:r>
             <w:r>
-              <w:rPr/>
               <w:t>ahí</w:t>
             </w:r>
             <w:r>
-              <w:rPr/>
               <w:t xml:space="preserve">́ lo </w:t>
             </w:r>
             <w:r>
-              <w:rPr/>
               <w:t>podría</w:t>
             </w:r>
             <w:r>
-              <w:rPr/>
               <w:t xml:space="preserve"> hacer desde cualquier banco.</w:t>
             </w:r>
           </w:p>
@@ -1667,14 +1409,12 @@
           <w:tcPr>
             <w:tcW w:w="8828" w:type="dxa"/>
             <w:shd w:val="clear" w:color="auto" w:fill="83CAEB" w:themeFill="accent1" w:themeFillTint="66"/>
-            <w:tcMar/>
-          </w:tcPr>
-          <w:p w14:noSpellErr="1">
-            <w:pPr>
-              <w:jc w:val="center"/>
-            </w:pPr>
-            <w:r>
-              <w:rPr/>
+          </w:tcPr>
+          <w:p>
+            <w:pPr>
+              <w:jc w:val="center"/>
+            </w:pPr>
+            <w:r>
               <w:t>Requerimientos de aceptación</w:t>
             </w:r>
           </w:p>
@@ -1687,99 +1427,778 @@
         <w:tc>
           <w:tcPr>
             <w:tcW w:w="8828" w:type="dxa"/>
-            <w:tcMar/>
-          </w:tcPr>
-          <w:p w14:noSpellErr="1"/>
-          <w:p>
-            <w:r>
-              <w:rPr/>
+          </w:tcPr>
+          <w:p/>
+          <w:p>
+            <w:r>
               <w:t xml:space="preserve">• </w:t>
             </w:r>
             <w:r>
-              <w:rPr/>
               <w:t xml:space="preserve">la misma </w:t>
             </w:r>
             <w:r>
-              <w:rPr/>
               <w:t>aplicación</w:t>
             </w:r>
             <w:r>
-              <w:rPr/>
               <w:t xml:space="preserve"> calcule el precio a pagar</w:t>
             </w:r>
           </w:p>
           <w:p>
             <w:r>
+              <w:t xml:space="preserve">• </w:t>
+            </w:r>
+            <w:r>
+              <w:t xml:space="preserve">La aplicación debe hacer una </w:t>
+            </w:r>
+            <w:r>
+              <w:t>notificación</w:t>
+            </w:r>
+            <w:r>
+              <w:t xml:space="preserve"> </w:t>
+            </w:r>
+            <w:proofErr w:type="spellStart"/>
+            <w:r>
+              <w:t>push</w:t>
+            </w:r>
+            <w:proofErr w:type="spellEnd"/>
+            <w:r>
+              <w:t xml:space="preserve"> unos </w:t>
+            </w:r>
+            <w:r>
+              <w:t>días</w:t>
+            </w:r>
+            <w:r>
+              <w:t xml:space="preserve"> antes de la fecha de pago</w:t>
+            </w:r>
+          </w:p>
+          <w:p>
+            <w:r>
+              <w:t xml:space="preserve">• </w:t>
+            </w:r>
+            <w:r>
+              <w:t xml:space="preserve">a la hora de pagar debo confirmar el pago para </w:t>
+            </w:r>
+            <w:proofErr w:type="spellStart"/>
+            <w:r>
+              <w:t>asi</w:t>
+            </w:r>
+            <w:proofErr w:type="spellEnd"/>
+            <w:r>
+              <w:t xml:space="preserve"> poder dejar de pagar el servicio de la </w:t>
+            </w:r>
+            <w:proofErr w:type="gramStart"/>
+            <w:r>
+              <w:t>app</w:t>
+            </w:r>
+            <w:proofErr w:type="gramEnd"/>
+            <w:r>
+              <w:t xml:space="preserve"> cuando guste</w:t>
+            </w:r>
+          </w:p>
+        </w:tc>
+      </w:tr>
+    </w:tbl>
+    <w:p/>
+    <w:tbl>
+      <w:tblPr>
+        <w:tblStyle w:val="Tablaconcuadrcula"/>
+        <w:tblW w:w="0" w:type="auto"/>
+        <w:tblLook w:val="04A0" w:firstRow="1" w:lastRow="0" w:firstColumn="1" w:lastColumn="0" w:noHBand="0" w:noVBand="1"/>
+      </w:tblPr>
+      <w:tblGrid>
+        <w:gridCol w:w="8828"/>
+      </w:tblGrid>
+      <w:tr>
+        <w:trPr>
+          <w:trHeight w:val="300"/>
+        </w:trPr>
+        <w:tc>
+          <w:tcPr>
+            <w:tcW w:w="8828" w:type="dxa"/>
+            <w:shd w:val="clear" w:color="auto" w:fill="83CAEB" w:themeFill="accent1" w:themeFillTint="66"/>
+          </w:tcPr>
+          <w:p>
+            <w:pPr>
+              <w:jc w:val="center"/>
+            </w:pPr>
+            <w:r>
+              <w:t>Titulo</w:t>
+            </w:r>
+          </w:p>
+        </w:tc>
+      </w:tr>
+      <w:tr>
+        <w:trPr>
+          <w:trHeight w:val="300"/>
+        </w:trPr>
+        <w:tc>
+          <w:tcPr>
+            <w:tcW w:w="8828" w:type="dxa"/>
+          </w:tcPr>
+          <w:p>
+            <w:r>
+              <w:t xml:space="preserve">Gestionar usuarios </w:t>
+            </w:r>
+          </w:p>
+        </w:tc>
+      </w:tr>
+      <w:tr>
+        <w:trPr>
+          <w:trHeight w:val="300"/>
+        </w:trPr>
+        <w:tc>
+          <w:tcPr>
+            <w:tcW w:w="8828" w:type="dxa"/>
+            <w:shd w:val="clear" w:color="auto" w:fill="83CAEB" w:themeFill="accent1" w:themeFillTint="66"/>
+          </w:tcPr>
+          <w:p>
+            <w:pPr>
+              <w:jc w:val="center"/>
+            </w:pPr>
+            <w:r>
+              <w:t>Descripción</w:t>
+            </w:r>
+          </w:p>
+        </w:tc>
+      </w:tr>
+      <w:tr>
+        <w:trPr>
+          <w:trHeight w:val="300"/>
+        </w:trPr>
+        <w:tc>
+          <w:tcPr>
+            <w:tcW w:w="8828" w:type="dxa"/>
+          </w:tcPr>
+          <w:p>
+            <w:r>
+              <w:t>Yo como Administrador Quiero poder gestionar a los usuarios del sistema, poder crear usuarios, modificar y consultar su información y eliminar usuarios.</w:t>
+            </w:r>
+          </w:p>
+          <w:p/>
+        </w:tc>
+      </w:tr>
+      <w:tr>
+        <w:trPr>
+          <w:trHeight w:val="300"/>
+        </w:trPr>
+        <w:tc>
+          <w:tcPr>
+            <w:tcW w:w="8828" w:type="dxa"/>
+            <w:shd w:val="clear" w:color="auto" w:fill="83CAEB" w:themeFill="accent1" w:themeFillTint="66"/>
+          </w:tcPr>
+          <w:p>
+            <w:pPr>
+              <w:jc w:val="center"/>
+            </w:pPr>
+            <w:r>
+              <w:t>Requerimientos de aceptación</w:t>
+            </w:r>
+          </w:p>
+        </w:tc>
+      </w:tr>
+      <w:tr>
+        <w:trPr>
+          <w:trHeight w:val="300"/>
+        </w:trPr>
+        <w:tc>
+          <w:tcPr>
+            <w:tcW w:w="8828" w:type="dxa"/>
+          </w:tcPr>
+          <w:p>
+            <w:r>
+              <w:t>- debo poder crear usuarios</w:t>
+            </w:r>
+          </w:p>
+          <w:p>
+            <w:r>
+              <w:t>- debo poder modificar datos, roles, permisos o estados de las cuentas</w:t>
+            </w:r>
+          </w:p>
+          <w:p>
+            <w:r>
+              <w:t>- debo poder eliminar usuarios que ya no hagan parte del sistema</w:t>
+            </w:r>
+          </w:p>
+        </w:tc>
+      </w:tr>
+    </w:tbl>
+    <w:p/>
+    <w:p/>
+    <w:p/>
+    <w:tbl>
+      <w:tblPr>
+        <w:tblStyle w:val="Tablaconcuadrcula"/>
+        <w:tblW w:w="0" w:type="auto"/>
+        <w:tblLook w:val="04A0" w:firstRow="1" w:lastRow="0" w:firstColumn="1" w:lastColumn="0" w:noHBand="0" w:noVBand="1"/>
+      </w:tblPr>
+      <w:tblGrid>
+        <w:gridCol w:w="8828"/>
+      </w:tblGrid>
+      <w:tr>
+        <w:trPr>
+          <w:trHeight w:val="300"/>
+        </w:trPr>
+        <w:tc>
+          <w:tcPr>
+            <w:tcW w:w="8828" w:type="dxa"/>
+            <w:shd w:val="clear" w:color="auto" w:fill="83CAEB" w:themeFill="accent1" w:themeFillTint="66"/>
+          </w:tcPr>
+          <w:p>
+            <w:pPr>
+              <w:jc w:val="center"/>
+            </w:pPr>
+            <w:r>
+              <w:lastRenderedPageBreak/>
+              <w:t>Titulo</w:t>
+            </w:r>
+          </w:p>
+        </w:tc>
+      </w:tr>
+      <w:tr>
+        <w:trPr>
+          <w:trHeight w:val="300"/>
+        </w:trPr>
+        <w:tc>
+          <w:tcPr>
+            <w:tcW w:w="8828" w:type="dxa"/>
+          </w:tcPr>
+          <w:p>
+            <w:r>
+              <w:t xml:space="preserve">Administrar denuncias </w:t>
+            </w:r>
+          </w:p>
+        </w:tc>
+      </w:tr>
+      <w:tr>
+        <w:trPr>
+          <w:trHeight w:val="300"/>
+        </w:trPr>
+        <w:tc>
+          <w:tcPr>
+            <w:tcW w:w="8828" w:type="dxa"/>
+            <w:shd w:val="clear" w:color="auto" w:fill="83CAEB" w:themeFill="accent1" w:themeFillTint="66"/>
+          </w:tcPr>
+          <w:p>
+            <w:pPr>
+              <w:jc w:val="center"/>
+            </w:pPr>
+            <w:r>
+              <w:t>Descripción</w:t>
+            </w:r>
+          </w:p>
+        </w:tc>
+      </w:tr>
+      <w:tr>
+        <w:trPr>
+          <w:trHeight w:val="300"/>
+        </w:trPr>
+        <w:tc>
+          <w:tcPr>
+            <w:tcW w:w="8828" w:type="dxa"/>
+          </w:tcPr>
+          <w:p>
+            <w:r>
+              <w:t>Como administrador Quiero poder administrar las denuncias realizadas por los clientes y</w:t>
+            </w:r>
+          </w:p>
+          <w:p>
+            <w:r>
+              <w:t>Prestadores del servicio.</w:t>
+            </w:r>
+          </w:p>
+          <w:p/>
+        </w:tc>
+      </w:tr>
+      <w:tr>
+        <w:trPr>
+          <w:trHeight w:val="300"/>
+        </w:trPr>
+        <w:tc>
+          <w:tcPr>
+            <w:tcW w:w="8828" w:type="dxa"/>
+            <w:shd w:val="clear" w:color="auto" w:fill="83CAEB" w:themeFill="accent1" w:themeFillTint="66"/>
+          </w:tcPr>
+          <w:p>
+            <w:pPr>
+              <w:jc w:val="center"/>
+            </w:pPr>
+            <w:r>
+              <w:t>Requerimientos de aceptación</w:t>
+            </w:r>
+          </w:p>
+        </w:tc>
+      </w:tr>
+      <w:tr>
+        <w:trPr>
+          <w:trHeight w:val="300"/>
+        </w:trPr>
+        <w:tc>
+          <w:tcPr>
+            <w:tcW w:w="8828" w:type="dxa"/>
+          </w:tcPr>
+          <w:p>
+            <w:r>
+              <w:t>-Debo poder Recibir las denuncias</w:t>
+            </w:r>
+          </w:p>
+          <w:p>
+            <w:r>
+              <w:t>-Debo poder revisar los detalles de la denuncia</w:t>
+            </w:r>
+          </w:p>
+          <w:p>
+            <w:r>
+              <w:t>-Debo poder tomar acciones correctivas</w:t>
+            </w:r>
+          </w:p>
+          <w:p>
+            <w:r>
+              <w:t>-Debo poder notificar a las partes involucradas</w:t>
+            </w:r>
+          </w:p>
+        </w:tc>
+      </w:tr>
+    </w:tbl>
+    <w:p/>
+    <w:tbl>
+      <w:tblPr>
+        <w:tblStyle w:val="Tablaconcuadrcula"/>
+        <w:tblW w:w="0" w:type="auto"/>
+        <w:tblLook w:val="04A0" w:firstRow="1" w:lastRow="0" w:firstColumn="1" w:lastColumn="0" w:noHBand="0" w:noVBand="1"/>
+      </w:tblPr>
+      <w:tblGrid>
+        <w:gridCol w:w="8828"/>
+      </w:tblGrid>
+      <w:tr>
+        <w:trPr>
+          <w:trHeight w:val="300"/>
+        </w:trPr>
+        <w:tc>
+          <w:tcPr>
+            <w:tcW w:w="8828" w:type="dxa"/>
+            <w:shd w:val="clear" w:color="auto" w:fill="83CAEB" w:themeFill="accent1" w:themeFillTint="66"/>
+          </w:tcPr>
+          <w:p>
+            <w:pPr>
+              <w:jc w:val="center"/>
+            </w:pPr>
+            <w:r>
+              <w:t>Titulo</w:t>
+            </w:r>
+          </w:p>
+        </w:tc>
+      </w:tr>
+      <w:tr>
+        <w:trPr>
+          <w:trHeight w:val="300"/>
+        </w:trPr>
+        <w:tc>
+          <w:tcPr>
+            <w:tcW w:w="8828" w:type="dxa"/>
+          </w:tcPr>
+          <w:p>
+            <w:r>
+              <w:t xml:space="preserve">Generar reportes </w:t>
+            </w:r>
+          </w:p>
+        </w:tc>
+      </w:tr>
+      <w:tr>
+        <w:trPr>
+          <w:trHeight w:val="300"/>
+        </w:trPr>
+        <w:tc>
+          <w:tcPr>
+            <w:tcW w:w="8828" w:type="dxa"/>
+            <w:shd w:val="clear" w:color="auto" w:fill="83CAEB" w:themeFill="accent1" w:themeFillTint="66"/>
+          </w:tcPr>
+          <w:p>
+            <w:pPr>
+              <w:jc w:val="center"/>
+            </w:pPr>
+            <w:r>
+              <w:t>Descripción</w:t>
+            </w:r>
+          </w:p>
+        </w:tc>
+      </w:tr>
+      <w:tr>
+        <w:trPr>
+          <w:trHeight w:val="300"/>
+        </w:trPr>
+        <w:tc>
+          <w:tcPr>
+            <w:tcW w:w="8828" w:type="dxa"/>
+          </w:tcPr>
+          <w:p>
+            <w:r>
+              <w:t>Como administrador quiero poder generar reportes del sistema para analizar el rendimiento y la actividad de la plataforma</w:t>
+            </w:r>
+          </w:p>
+          <w:p/>
+        </w:tc>
+      </w:tr>
+      <w:tr>
+        <w:trPr>
+          <w:trHeight w:val="300"/>
+        </w:trPr>
+        <w:tc>
+          <w:tcPr>
+            <w:tcW w:w="8828" w:type="dxa"/>
+            <w:shd w:val="clear" w:color="auto" w:fill="83CAEB" w:themeFill="accent1" w:themeFillTint="66"/>
+          </w:tcPr>
+          <w:p>
+            <w:pPr>
+              <w:jc w:val="center"/>
+            </w:pPr>
+            <w:r>
+              <w:t>Requerimientos de aceptación</w:t>
+            </w:r>
+          </w:p>
+        </w:tc>
+      </w:tr>
+      <w:tr>
+        <w:trPr>
+          <w:trHeight w:val="300"/>
+        </w:trPr>
+        <w:tc>
+          <w:tcPr>
+            <w:tcW w:w="8828" w:type="dxa"/>
+          </w:tcPr>
+          <w:p>
+            <w:pPr>
+              <w:tabs>
+                <w:tab w:val="left" w:pos="2952"/>
+              </w:tabs>
+            </w:pPr>
+            <w:r>
+              <w:t>-Debo poder acceder a datos relevantes sobre viajes, usuarios y pagos.</w:t>
+            </w:r>
+          </w:p>
+          <w:p>
+            <w:pPr>
+              <w:tabs>
+                <w:tab w:val="left" w:pos="2952"/>
+              </w:tabs>
+            </w:pPr>
+            <w:r>
+              <w:t>-Debo poder exportar los reportes en diferentes formatos.</w:t>
+            </w:r>
+          </w:p>
+          <w:p>
+            <w:pPr>
+              <w:tabs>
+                <w:tab w:val="left" w:pos="2952"/>
+              </w:tabs>
+            </w:pPr>
+            <w:r>
+              <w:t>-Debo poder visualizar reportes en tiempo real.</w:t>
+            </w:r>
+          </w:p>
+          <w:p>
+            <w:pPr>
+              <w:tabs>
+                <w:tab w:val="left" w:pos="2952"/>
+              </w:tabs>
+            </w:pPr>
+            <w:r>
+              <w:t>-Debo poder aplicar filtros para obtener información específica</w:t>
+            </w:r>
+          </w:p>
+        </w:tc>
+      </w:tr>
+    </w:tbl>
+    <w:p/>
+    <w:tbl>
+      <w:tblPr>
+        <w:tblStyle w:val="Tablaconcuadrcula"/>
+        <w:tblW w:w="0" w:type="auto"/>
+        <w:tblLook w:val="04A0" w:firstRow="1" w:lastRow="0" w:firstColumn="1" w:lastColumn="0" w:noHBand="0" w:noVBand="1"/>
+      </w:tblPr>
+      <w:tblGrid>
+        <w:gridCol w:w="8828"/>
+      </w:tblGrid>
+      <w:tr>
+        <w:trPr>
+          <w:trHeight w:val="300"/>
+        </w:trPr>
+        <w:tc>
+          <w:tcPr>
+            <w:tcW w:w="8828" w:type="dxa"/>
+            <w:shd w:val="clear" w:color="auto" w:fill="83CAEB" w:themeFill="accent1" w:themeFillTint="66"/>
+          </w:tcPr>
+          <w:p>
+            <w:pPr>
+              <w:jc w:val="center"/>
+            </w:pPr>
+            <w:r>
+              <w:t>Titulo</w:t>
+            </w:r>
+          </w:p>
+        </w:tc>
+      </w:tr>
+      <w:tr>
+        <w:trPr>
+          <w:trHeight w:val="300"/>
+        </w:trPr>
+        <w:tc>
+          <w:tcPr>
+            <w:tcW w:w="8828" w:type="dxa"/>
+          </w:tcPr>
+          <w:p>
+            <w:r>
+              <w:t xml:space="preserve">Gestionar consultas </w:t>
+            </w:r>
+          </w:p>
+        </w:tc>
+      </w:tr>
+      <w:tr>
+        <w:trPr>
+          <w:trHeight w:val="300"/>
+        </w:trPr>
+        <w:tc>
+          <w:tcPr>
+            <w:tcW w:w="8828" w:type="dxa"/>
+            <w:shd w:val="clear" w:color="auto" w:fill="83CAEB" w:themeFill="accent1" w:themeFillTint="66"/>
+          </w:tcPr>
+          <w:p>
+            <w:pPr>
+              <w:jc w:val="center"/>
+            </w:pPr>
+            <w:r>
+              <w:t>Descripción</w:t>
+            </w:r>
+          </w:p>
+        </w:tc>
+      </w:tr>
+      <w:tr>
+        <w:trPr>
+          <w:trHeight w:val="300"/>
+        </w:trPr>
+        <w:tc>
+          <w:tcPr>
+            <w:tcW w:w="8828" w:type="dxa"/>
+          </w:tcPr>
+          <w:p>
+            <w:r>
+              <w:t xml:space="preserve">Como </w:t>
+            </w:r>
+            <w:proofErr w:type="spellStart"/>
+            <w:r>
+              <w:t>admin</w:t>
+            </w:r>
+            <w:proofErr w:type="spellEnd"/>
+            <w:r>
+              <w:t xml:space="preserve"> quiero poder gestionar las consultas realizadas por los clientes y prestadores </w:t>
+            </w:r>
+            <w:r>
+              <w:t>del</w:t>
+            </w:r>
+            <w:r>
+              <w:t xml:space="preserve"> servicio para brindar soporte a dudas o problemas.</w:t>
+            </w:r>
+          </w:p>
+          <w:p/>
+        </w:tc>
+      </w:tr>
+      <w:tr>
+        <w:trPr>
+          <w:trHeight w:val="300"/>
+        </w:trPr>
+        <w:tc>
+          <w:tcPr>
+            <w:tcW w:w="8828" w:type="dxa"/>
+            <w:shd w:val="clear" w:color="auto" w:fill="83CAEB" w:themeFill="accent1" w:themeFillTint="66"/>
+          </w:tcPr>
+          <w:p>
+            <w:pPr>
+              <w:jc w:val="center"/>
+            </w:pPr>
+            <w:r>
+              <w:t>Requerimientos de aceptación</w:t>
+            </w:r>
+          </w:p>
+        </w:tc>
+      </w:tr>
+      <w:tr>
+        <w:trPr>
+          <w:trHeight w:val="300"/>
+        </w:trPr>
+        <w:tc>
+          <w:tcPr>
+            <w:tcW w:w="8828" w:type="dxa"/>
+          </w:tcPr>
+          <w:p>
+            <w:r>
+              <w:t xml:space="preserve">- Debo poder recibir y visualizar consultas </w:t>
+            </w:r>
+          </w:p>
+          <w:p>
+            <w:r>
+              <w:t>- Debo poder responder consultas de forma oportuna</w:t>
+            </w:r>
+          </w:p>
+          <w:p>
+            <w:r>
+              <w:t>- Debo poder clasificar las consultas según su prioridad</w:t>
+            </w:r>
+          </w:p>
+        </w:tc>
+      </w:tr>
+    </w:tbl>
+    <w:p/>
+    <w:p/>
+    <w:p/>
+    <w:p/>
+    <w:p/>
+    <w:tbl>
+      <w:tblPr>
+        <w:tblStyle w:val="Tablaconcuadrcula"/>
+        <w:tblW w:w="0" w:type="auto"/>
+        <w:tblLook w:val="04A0" w:firstRow="1" w:lastRow="0" w:firstColumn="1" w:lastColumn="0" w:noHBand="0" w:noVBand="1"/>
+      </w:tblPr>
+      <w:tblGrid>
+        <w:gridCol w:w="8828"/>
+      </w:tblGrid>
+      <w:tr>
+        <w:trPr>
+          <w:trHeight w:val="300"/>
+        </w:trPr>
+        <w:tc>
+          <w:tcPr>
+            <w:tcW w:w="8828" w:type="dxa"/>
+            <w:shd w:val="clear" w:color="auto" w:fill="83CAEB" w:themeFill="accent1" w:themeFillTint="66"/>
+          </w:tcPr>
+          <w:p>
+            <w:pPr>
+              <w:jc w:val="center"/>
+            </w:pPr>
+            <w:r>
+              <w:lastRenderedPageBreak/>
+              <w:t>Titulo</w:t>
+            </w:r>
+          </w:p>
+        </w:tc>
+      </w:tr>
+      <w:tr>
+        <w:trPr>
+          <w:trHeight w:val="300"/>
+        </w:trPr>
+        <w:tc>
+          <w:tcPr>
+            <w:tcW w:w="8828" w:type="dxa"/>
+          </w:tcPr>
+          <w:p>
+            <w:r>
+              <w:t xml:space="preserve">Gestionar Vehículos </w:t>
+            </w:r>
+          </w:p>
+        </w:tc>
+      </w:tr>
+      <w:tr>
+        <w:trPr>
+          <w:trHeight w:val="300"/>
+        </w:trPr>
+        <w:tc>
+          <w:tcPr>
+            <w:tcW w:w="8828" w:type="dxa"/>
+            <w:shd w:val="clear" w:color="auto" w:fill="83CAEB" w:themeFill="accent1" w:themeFillTint="66"/>
+          </w:tcPr>
+          <w:p>
+            <w:pPr>
+              <w:jc w:val="center"/>
+            </w:pPr>
+            <w:r>
+              <w:t>Descripción</w:t>
+            </w:r>
+          </w:p>
+        </w:tc>
+      </w:tr>
+      <w:tr>
+        <w:trPr>
+          <w:trHeight w:val="300"/>
+        </w:trPr>
+        <w:tc>
+          <w:tcPr>
+            <w:tcW w:w="8828" w:type="dxa"/>
+          </w:tcPr>
+          <w:p>
+            <w:r>
+              <w:t>Como administrador quiero poder gestionar los vehículos registrados en la plataforma</w:t>
+            </w:r>
+          </w:p>
+          <w:p>
+            <w:r>
+              <w:t>Para garantizar que los vehículos cumplan con los requisitos del servicio.</w:t>
+            </w:r>
+          </w:p>
+          <w:p/>
+        </w:tc>
+      </w:tr>
+      <w:tr>
+        <w:trPr>
+          <w:trHeight w:val="300"/>
+        </w:trPr>
+        <w:tc>
+          <w:tcPr>
+            <w:tcW w:w="8828" w:type="dxa"/>
+            <w:shd w:val="clear" w:color="auto" w:fill="83CAEB" w:themeFill="accent1" w:themeFillTint="66"/>
+          </w:tcPr>
+          <w:p>
+            <w:pPr>
+              <w:jc w:val="center"/>
+            </w:pPr>
+            <w:r>
+              <w:t>Requerimientos de aceptación</w:t>
+            </w:r>
+          </w:p>
+        </w:tc>
+      </w:tr>
+      <w:tr>
+        <w:trPr>
+          <w:trHeight w:val="300"/>
+        </w:trPr>
+        <w:tc>
+          <w:tcPr>
+            <w:tcW w:w="8828" w:type="dxa"/>
+          </w:tcPr>
+          <w:p>
+            <w:r>
+              <w:t>-Debo poder registrar nuevos vehículos en el sistema.</w:t>
+            </w:r>
+          </w:p>
+          <w:p>
+            <w:r>
+              <w:t>-Debo poder modificar la información de los vehículos existentes.</w:t>
+            </w:r>
+          </w:p>
+          <w:p>
+            <w:r>
+              <w:t>-Debo poder desactivar o eliminar vehículos que no cumplan con los requisitos.</w:t>
+            </w:r>
+          </w:p>
+          <w:p>
+            <w:pPr>
               <w:rPr>
-                <w:lang w:val="es-CO"/>
+                <w:u w:val="single"/>
               </w:rPr>
-              <w:t>•</w:t>
-            </w:r>
-            <w:r>
-              <w:rPr>
-                <w:lang w:val="es-CO"/>
-              </w:rPr>
-              <w:t xml:space="preserve"> </w:t>
-            </w:r>
-            <w:r>
-              <w:rPr>
-                <w:lang w:val="es-CO"/>
-              </w:rPr>
-              <w:t xml:space="preserve">La aplicación debe hacer una </w:t>
-            </w:r>
-            <w:r>
-              <w:rPr>
-                <w:lang w:val="es-CO"/>
-              </w:rPr>
-              <w:t>notificación</w:t>
-            </w:r>
-            <w:r>
-              <w:rPr>
-                <w:lang w:val="es-CO"/>
-              </w:rPr>
-              <w:t xml:space="preserve"> </w:t>
-            </w:r>
-            <w:r>
-              <w:rPr>
-                <w:lang w:val="es-CO"/>
-              </w:rPr>
-              <w:t>push</w:t>
-            </w:r>
-            <w:r>
-              <w:rPr>
-                <w:lang w:val="es-CO"/>
-              </w:rPr>
-              <w:t xml:space="preserve"> unos </w:t>
-            </w:r>
-            <w:r>
-              <w:rPr>
-                <w:lang w:val="es-CO"/>
-              </w:rPr>
-              <w:t>días</w:t>
-            </w:r>
-            <w:r>
-              <w:rPr>
-                <w:lang w:val="es-CO"/>
-              </w:rPr>
-              <w:t xml:space="preserve"> antes de la fecha de pago</w:t>
-            </w:r>
-          </w:p>
-          <w:p>
-            <w:r>
-              <w:rPr/>
-              <w:t xml:space="preserve">• </w:t>
-            </w:r>
-            <w:r>
-              <w:rPr/>
-              <w:t>a la hora de pagar debo confirmar el pago para asi poder dejar de pagar el servicio de la app cuando guste</w:t>
+            </w:pPr>
+            <w:r>
+              <w:t>-Debo poder revisar y aprobar los vehículos agregados por los prestadores de servicio.</w:t>
             </w:r>
           </w:p>
         </w:tc>
       </w:tr>
     </w:tbl>
-    <w:p/>
+    <w:p>
+      <w:pPr>
+        <w:rPr>
+          <w:u w:val="single"/>
+        </w:rPr>
+      </w:pPr>
+    </w:p>
     <w:sectPr>
-      <w:pgSz w:w="12240" w:h="15840" w:orient="portrait"/>
+      <w:pgSz w:w="12240" w:h="15840"/>
       <w:pgMar w:top="1417" w:right="1701" w:bottom="1417" w:left="1701" w:header="708" w:footer="708" w:gutter="0"/>
       <w:cols w:space="708"/>
       <w:docGrid w:linePitch="360"/>
@@ -1789,7 +2208,7 @@
 </file>
 
 <file path=word/numbering.xml><?xml version="1.0" encoding="utf-8"?>
-<w:numbering xmlns:wpc="http://schemas.microsoft.com/office/word/2010/wordprocessingCanvas" xmlns:cx="http://schemas.microsoft.com/office/drawing/2014/chartex" xmlns:cx1="http://schemas.microsoft.com/office/drawing/2015/9/8/chartex" xmlns:cx2="http://schemas.microsoft.com/office/drawing/2015/10/21/chartex" xmlns:cx3="http://schemas.microsoft.com/office/drawing/2016/5/9/chartex" xmlns:cx4="http://schemas.microsoft.com/office/drawing/2016/5/10/chartex" xmlns:cx5="http://schemas.microsoft.com/office/drawing/2016/5/11/chartex" xmlns:cx6="http://schemas.microsoft.com/office/drawing/2016/5/12/chartex" xmlns:cx7="http://schemas.microsoft.com/office/drawing/2016/5/13/chartex" xmlns:cx8="http://schemas.microsoft.com/office/drawing/2016/5/14/chartex" xmlns:mc="http://schemas.openxmlformats.org/markup-compatibility/2006" xmlns:aink="http://schemas.microsoft.com/office/drawing/2016/ink" xmlns:am3d="http://schemas.microsoft.com/office/drawing/2017/model3d" xmlns:o="urn:schemas-microsoft-com:office:office" xmlns:oel="http://schemas.microsoft.com/office/2019/extlst" xmlns:r="http://schemas.openxmlformats.org/officeDocument/2006/relationships" xmlns:m="http://schemas.openxmlformats.org/officeDocument/2006/math" xmlns:v="urn:schemas-microsoft-com:vml" xmlns:wp14="http://schemas.microsoft.com/office/word/2010/wordprocessingDrawing" xmlns:wp="http://schemas.openxmlformats.org/drawingml/2006/wordprocessingDrawing" xmlns:w10="urn:schemas-microsoft-com:office:word" xmlns:w="http://schemas.openxmlformats.org/wordprocessingml/2006/main" xmlns:w14="http://schemas.microsoft.com/office/word/2010/wordml" xmlns:w15="http://schemas.microsoft.com/office/word/2012/wordml" xmlns:w16cex="http://schemas.microsoft.com/office/word/2018/wordml/cex" xmlns:w16cid="http://schemas.microsoft.com/office/word/2016/wordml/cid" xmlns:w16="http://schemas.microsoft.com/office/word/2018/wordml" xmlns:w16du="http://schemas.microsoft.com/office/word/2023/wordml/word16du" xmlns:w16sdtdh="http://schemas.microsoft.com/office/word/2020/wordml/sdtdatahash" xmlns:w16sdtfl="http://schemas.microsoft.com/office/word/2024/wordml/sdtformatlock" xmlns:w16se="http://schemas.microsoft.com/office/word/2015/wordml/symex" xmlns:wpg="http://schemas.microsoft.com/office/word/2010/wordprocessingGroup" xmlns:wpi="http://schemas.microsoft.com/office/word/2010/wordprocessingInk" xmlns:wne="http://schemas.microsoft.com/office/word/2006/wordml" xmlns:wps="http://schemas.microsoft.com/office/word/2010/wordprocessingShape" mc:Ignorable="w14 w15 w16se w16cid w16 w16cex w16sdtdh w16sdtfl w16du wp14">
+<w:numbering xmlns:wpc="http://schemas.microsoft.com/office/word/2010/wordprocessingCanvas" xmlns:cx="http://schemas.microsoft.com/office/drawing/2014/chartex" xmlns:cx1="http://schemas.microsoft.com/office/drawing/2015/9/8/chartex" xmlns:cx2="http://schemas.microsoft.com/office/drawing/2015/10/21/chartex" xmlns:cx3="http://schemas.microsoft.com/office/drawing/2016/5/9/chartex" xmlns:cx4="http://schemas.microsoft.com/office/drawing/2016/5/10/chartex" xmlns:cx5="http://schemas.microsoft.com/office/drawing/2016/5/11/chartex" xmlns:cx6="http://schemas.microsoft.com/office/drawing/2016/5/12/chartex" xmlns:cx7="http://schemas.microsoft.com/office/drawing/2016/5/13/chartex" xmlns:cx8="http://schemas.microsoft.com/office/drawing/2016/5/14/chartex" xmlns:mc="http://schemas.openxmlformats.org/markup-compatibility/2006" xmlns:aink="http://schemas.microsoft.com/office/drawing/2016/ink" xmlns:am3d="http://schemas.microsoft.com/office/drawing/2017/model3d" xmlns:o="urn:schemas-microsoft-com:office:office" xmlns:r="http://schemas.openxmlformats.org/officeDocument/2006/relationships" xmlns:m="http://schemas.openxmlformats.org/officeDocument/2006/math" xmlns:v="urn:schemas-microsoft-com:vml" xmlns:wp14="http://schemas.microsoft.com/office/word/2010/wordprocessingDrawing" xmlns:wp="http://schemas.openxmlformats.org/drawingml/2006/wordprocessingDrawing" xmlns:w10="urn:schemas-microsoft-com:office:word" xmlns:w="http://schemas.openxmlformats.org/wordprocessingml/2006/main" xmlns:w14="http://schemas.microsoft.com/office/word/2010/wordml" xmlns:w15="http://schemas.microsoft.com/office/word/2012/wordml" xmlns:w16cex="http://schemas.microsoft.com/office/word/2018/wordml/cex" xmlns:w16cid="http://schemas.microsoft.com/office/word/2016/wordml/cid" xmlns:w16="http://schemas.microsoft.com/office/word/2018/wordml" xmlns:w16sdtdh="http://schemas.microsoft.com/office/word/2020/wordml/sdtdatahash" xmlns:w16se="http://schemas.microsoft.com/office/word/2015/wordml/symex" xmlns:wpg="http://schemas.microsoft.com/office/word/2010/wordprocessingGroup" xmlns:wpi="http://schemas.microsoft.com/office/word/2010/wordprocessingInk" xmlns:wne="http://schemas.microsoft.com/office/word/2006/wordml" xmlns:wps="http://schemas.microsoft.com/office/word/2010/wordprocessingShape" mc:Ignorable="w14 w15 w16se w16cid w16 w16cex w16sdtdh wp14">
   <w:abstractNum w:abstractNumId="0" w15:restartNumberingAfterBreak="0">
     <w:nsid w:val="28592B8F"/>
     <w:multiLevelType w:val="hybridMultilevel"/>
@@ -1803,7 +2222,7 @@
         <w:ind w:left="720" w:hanging="360"/>
       </w:pPr>
       <w:rPr>
-        <w:rFonts w:hint="default" w:ascii="Symbol" w:hAnsi="Symbol"/>
+        <w:rFonts w:ascii="Symbol" w:hAnsi="Symbol" w:hint="default"/>
       </w:rPr>
     </w:lvl>
     <w:lvl w:ilvl="1" w:tplc="240A0003" w:tentative="1">
@@ -1815,7 +2234,7 @@
         <w:ind w:left="1440" w:hanging="360"/>
       </w:pPr>
       <w:rPr>
-        <w:rFonts w:hint="default" w:ascii="Courier New" w:hAnsi="Courier New" w:cs="Courier New"/>
+        <w:rFonts w:ascii="Courier New" w:hAnsi="Courier New" w:cs="Courier New" w:hint="default"/>
       </w:rPr>
     </w:lvl>
     <w:lvl w:ilvl="2" w:tplc="240A0005" w:tentative="1">
@@ -1827,7 +2246,7 @@
         <w:ind w:left="2160" w:hanging="360"/>
       </w:pPr>
       <w:rPr>
-        <w:rFonts w:hint="default" w:ascii="Wingdings" w:hAnsi="Wingdings"/>
+        <w:rFonts w:ascii="Wingdings" w:hAnsi="Wingdings" w:hint="default"/>
       </w:rPr>
     </w:lvl>
     <w:lvl w:ilvl="3" w:tplc="240A0001" w:tentative="1">
@@ -1839,7 +2258,7 @@
         <w:ind w:left="2880" w:hanging="360"/>
       </w:pPr>
       <w:rPr>
-        <w:rFonts w:hint="default" w:ascii="Symbol" w:hAnsi="Symbol"/>
+        <w:rFonts w:ascii="Symbol" w:hAnsi="Symbol" w:hint="default"/>
       </w:rPr>
     </w:lvl>
     <w:lvl w:ilvl="4" w:tplc="240A0003" w:tentative="1">
@@ -1851,7 +2270,7 @@
         <w:ind w:left="3600" w:hanging="360"/>
       </w:pPr>
       <w:rPr>
-        <w:rFonts w:hint="default" w:ascii="Courier New" w:hAnsi="Courier New" w:cs="Courier New"/>
+        <w:rFonts w:ascii="Courier New" w:hAnsi="Courier New" w:cs="Courier New" w:hint="default"/>
       </w:rPr>
     </w:lvl>
     <w:lvl w:ilvl="5" w:tplc="240A0005" w:tentative="1">
@@ -1863,7 +2282,7 @@
         <w:ind w:left="4320" w:hanging="360"/>
       </w:pPr>
       <w:rPr>
-        <w:rFonts w:hint="default" w:ascii="Wingdings" w:hAnsi="Wingdings"/>
+        <w:rFonts w:ascii="Wingdings" w:hAnsi="Wingdings" w:hint="default"/>
       </w:rPr>
     </w:lvl>
     <w:lvl w:ilvl="6" w:tplc="240A0001" w:tentative="1">
@@ -1875,7 +2294,7 @@
         <w:ind w:left="5040" w:hanging="360"/>
       </w:pPr>
       <w:rPr>
-        <w:rFonts w:hint="default" w:ascii="Symbol" w:hAnsi="Symbol"/>
+        <w:rFonts w:ascii="Symbol" w:hAnsi="Symbol" w:hint="default"/>
       </w:rPr>
     </w:lvl>
     <w:lvl w:ilvl="7" w:tplc="240A0003" w:tentative="1">
@@ -1887,7 +2306,7 @@
         <w:ind w:left="5760" w:hanging="360"/>
       </w:pPr>
       <w:rPr>
-        <w:rFonts w:hint="default" w:ascii="Courier New" w:hAnsi="Courier New" w:cs="Courier New"/>
+        <w:rFonts w:ascii="Courier New" w:hAnsi="Courier New" w:cs="Courier New" w:hint="default"/>
       </w:rPr>
     </w:lvl>
     <w:lvl w:ilvl="8" w:tplc="240A0005" w:tentative="1">
@@ -1899,7 +2318,7 @@
         <w:ind w:left="6480" w:hanging="360"/>
       </w:pPr>
       <w:rPr>
-        <w:rFonts w:hint="default" w:ascii="Wingdings" w:hAnsi="Wingdings"/>
+        <w:rFonts w:ascii="Wingdings" w:hAnsi="Wingdings" w:hint="default"/>
       </w:rPr>
     </w:lvl>
   </w:abstractNum>
@@ -1916,7 +2335,7 @@
         <w:ind w:left="720" w:hanging="360"/>
       </w:pPr>
       <w:rPr>
-        <w:rFonts w:hint="default" w:ascii="Symbol" w:hAnsi="Symbol"/>
+        <w:rFonts w:ascii="Symbol" w:hAnsi="Symbol" w:hint="default"/>
       </w:rPr>
     </w:lvl>
     <w:lvl w:ilvl="1" w:tplc="240A0003" w:tentative="1">
@@ -1928,7 +2347,7 @@
         <w:ind w:left="1440" w:hanging="360"/>
       </w:pPr>
       <w:rPr>
-        <w:rFonts w:hint="default" w:ascii="Courier New" w:hAnsi="Courier New" w:cs="Courier New"/>
+        <w:rFonts w:ascii="Courier New" w:hAnsi="Courier New" w:cs="Courier New" w:hint="default"/>
       </w:rPr>
     </w:lvl>
     <w:lvl w:ilvl="2" w:tplc="240A0005" w:tentative="1">
@@ -1940,7 +2359,7 @@
         <w:ind w:left="2160" w:hanging="360"/>
       </w:pPr>
       <w:rPr>
-        <w:rFonts w:hint="default" w:ascii="Wingdings" w:hAnsi="Wingdings"/>
+        <w:rFonts w:ascii="Wingdings" w:hAnsi="Wingdings" w:hint="default"/>
       </w:rPr>
     </w:lvl>
     <w:lvl w:ilvl="3" w:tplc="240A0001" w:tentative="1">
@@ -1952,7 +2371,7 @@
         <w:ind w:left="2880" w:hanging="360"/>
       </w:pPr>
       <w:rPr>
-        <w:rFonts w:hint="default" w:ascii="Symbol" w:hAnsi="Symbol"/>
+        <w:rFonts w:ascii="Symbol" w:hAnsi="Symbol" w:hint="default"/>
       </w:rPr>
     </w:lvl>
     <w:lvl w:ilvl="4" w:tplc="240A0003" w:tentative="1">
@@ -1964,7 +2383,7 @@
         <w:ind w:left="3600" w:hanging="360"/>
       </w:pPr>
       <w:rPr>
-        <w:rFonts w:hint="default" w:ascii="Courier New" w:hAnsi="Courier New" w:cs="Courier New"/>
+        <w:rFonts w:ascii="Courier New" w:hAnsi="Courier New" w:cs="Courier New" w:hint="default"/>
       </w:rPr>
     </w:lvl>
     <w:lvl w:ilvl="5" w:tplc="240A0005" w:tentative="1">
@@ -1976,7 +2395,7 @@
         <w:ind w:left="4320" w:hanging="360"/>
       </w:pPr>
       <w:rPr>
-        <w:rFonts w:hint="default" w:ascii="Wingdings" w:hAnsi="Wingdings"/>
+        <w:rFonts w:ascii="Wingdings" w:hAnsi="Wingdings" w:hint="default"/>
       </w:rPr>
     </w:lvl>
     <w:lvl w:ilvl="6" w:tplc="240A0001" w:tentative="1">
@@ -1988,7 +2407,7 @@
         <w:ind w:left="5040" w:hanging="360"/>
       </w:pPr>
       <w:rPr>
-        <w:rFonts w:hint="default" w:ascii="Symbol" w:hAnsi="Symbol"/>
+        <w:rFonts w:ascii="Symbol" w:hAnsi="Symbol" w:hint="default"/>
       </w:rPr>
     </w:lvl>
     <w:lvl w:ilvl="7" w:tplc="240A0003" w:tentative="1">
@@ -2000,7 +2419,7 @@
         <w:ind w:left="5760" w:hanging="360"/>
       </w:pPr>
       <w:rPr>
-        <w:rFonts w:hint="default" w:ascii="Courier New" w:hAnsi="Courier New" w:cs="Courier New"/>
+        <w:rFonts w:ascii="Courier New" w:hAnsi="Courier New" w:cs="Courier New" w:hint="default"/>
       </w:rPr>
     </w:lvl>
     <w:lvl w:ilvl="8" w:tplc="240A0005" w:tentative="1">
@@ -2012,7 +2431,7 @@
         <w:ind w:left="6480" w:hanging="360"/>
       </w:pPr>
       <w:rPr>
-        <w:rFonts w:hint="default" w:ascii="Wingdings" w:hAnsi="Wingdings"/>
+        <w:rFonts w:ascii="Wingdings" w:hAnsi="Wingdings" w:hint="default"/>
       </w:rPr>
     </w:lvl>
   </w:abstractNum>
@@ -2029,7 +2448,7 @@
         <w:ind w:left="720" w:hanging="360"/>
       </w:pPr>
       <w:rPr>
-        <w:rFonts w:hint="default" w:ascii="Symbol" w:hAnsi="Symbol"/>
+        <w:rFonts w:ascii="Symbol" w:hAnsi="Symbol" w:hint="default"/>
       </w:rPr>
     </w:lvl>
     <w:lvl w:ilvl="1" w:tplc="240A0003" w:tentative="1">
@@ -2041,7 +2460,7 @@
         <w:ind w:left="1440" w:hanging="360"/>
       </w:pPr>
       <w:rPr>
-        <w:rFonts w:hint="default" w:ascii="Courier New" w:hAnsi="Courier New" w:cs="Courier New"/>
+        <w:rFonts w:ascii="Courier New" w:hAnsi="Courier New" w:cs="Courier New" w:hint="default"/>
       </w:rPr>
     </w:lvl>
     <w:lvl w:ilvl="2" w:tplc="240A0005" w:tentative="1">
@@ -2053,7 +2472,7 @@
         <w:ind w:left="2160" w:hanging="360"/>
       </w:pPr>
       <w:rPr>
-        <w:rFonts w:hint="default" w:ascii="Wingdings" w:hAnsi="Wingdings"/>
+        <w:rFonts w:ascii="Wingdings" w:hAnsi="Wingdings" w:hint="default"/>
       </w:rPr>
     </w:lvl>
     <w:lvl w:ilvl="3" w:tplc="240A0001" w:tentative="1">
@@ -2065,7 +2484,7 @@
         <w:ind w:left="2880" w:hanging="360"/>
       </w:pPr>
       <w:rPr>
-        <w:rFonts w:hint="default" w:ascii="Symbol" w:hAnsi="Symbol"/>
+        <w:rFonts w:ascii="Symbol" w:hAnsi="Symbol" w:hint="default"/>
       </w:rPr>
     </w:lvl>
     <w:lvl w:ilvl="4" w:tplc="240A0003" w:tentative="1">
@@ -2077,7 +2496,7 @@
         <w:ind w:left="3600" w:hanging="360"/>
       </w:pPr>
       <w:rPr>
-        <w:rFonts w:hint="default" w:ascii="Courier New" w:hAnsi="Courier New" w:cs="Courier New"/>
+        <w:rFonts w:ascii="Courier New" w:hAnsi="Courier New" w:cs="Courier New" w:hint="default"/>
       </w:rPr>
     </w:lvl>
     <w:lvl w:ilvl="5" w:tplc="240A0005" w:tentative="1">
@@ -2089,7 +2508,7 @@
         <w:ind w:left="4320" w:hanging="360"/>
       </w:pPr>
       <w:rPr>
-        <w:rFonts w:hint="default" w:ascii="Wingdings" w:hAnsi="Wingdings"/>
+        <w:rFonts w:ascii="Wingdings" w:hAnsi="Wingdings" w:hint="default"/>
       </w:rPr>
     </w:lvl>
     <w:lvl w:ilvl="6" w:tplc="240A0001" w:tentative="1">
@@ -2101,7 +2520,7 @@
         <w:ind w:left="5040" w:hanging="360"/>
       </w:pPr>
       <w:rPr>
-        <w:rFonts w:hint="default" w:ascii="Symbol" w:hAnsi="Symbol"/>
+        <w:rFonts w:ascii="Symbol" w:hAnsi="Symbol" w:hint="default"/>
       </w:rPr>
     </w:lvl>
     <w:lvl w:ilvl="7" w:tplc="240A0003" w:tentative="1">
@@ -2113,7 +2532,7 @@
         <w:ind w:left="5760" w:hanging="360"/>
       </w:pPr>
       <w:rPr>
-        <w:rFonts w:hint="default" w:ascii="Courier New" w:hAnsi="Courier New" w:cs="Courier New"/>
+        <w:rFonts w:ascii="Courier New" w:hAnsi="Courier New" w:cs="Courier New" w:hint="default"/>
       </w:rPr>
     </w:lvl>
     <w:lvl w:ilvl="8" w:tplc="240A0005" w:tentative="1">
@@ -2125,7 +2544,7 @@
         <w:ind w:left="6480" w:hanging="360"/>
       </w:pPr>
       <w:rPr>
-        <w:rFonts w:hint="default" w:ascii="Wingdings" w:hAnsi="Wingdings"/>
+        <w:rFonts w:ascii="Wingdings" w:hAnsi="Wingdings" w:hint="default"/>
       </w:rPr>
     </w:lvl>
   </w:abstractNum>
@@ -2142,7 +2561,7 @@
         <w:ind w:left="720" w:hanging="360"/>
       </w:pPr>
       <w:rPr>
-        <w:rFonts w:hint="default" w:ascii="Symbol" w:hAnsi="Symbol"/>
+        <w:rFonts w:ascii="Symbol" w:hAnsi="Symbol" w:hint="default"/>
       </w:rPr>
     </w:lvl>
     <w:lvl w:ilvl="1" w:tplc="240A0003" w:tentative="1">
@@ -2154,7 +2573,7 @@
         <w:ind w:left="1440" w:hanging="360"/>
       </w:pPr>
       <w:rPr>
-        <w:rFonts w:hint="default" w:ascii="Courier New" w:hAnsi="Courier New" w:cs="Courier New"/>
+        <w:rFonts w:ascii="Courier New" w:hAnsi="Courier New" w:cs="Courier New" w:hint="default"/>
       </w:rPr>
     </w:lvl>
     <w:lvl w:ilvl="2" w:tplc="240A0005" w:tentative="1">
@@ -2166,7 +2585,7 @@
         <w:ind w:left="2160" w:hanging="360"/>
       </w:pPr>
       <w:rPr>
-        <w:rFonts w:hint="default" w:ascii="Wingdings" w:hAnsi="Wingdings"/>
+        <w:rFonts w:ascii="Wingdings" w:hAnsi="Wingdings" w:hint="default"/>
       </w:rPr>
     </w:lvl>
     <w:lvl w:ilvl="3" w:tplc="240A0001" w:tentative="1">
@@ -2178,7 +2597,7 @@
         <w:ind w:left="2880" w:hanging="360"/>
       </w:pPr>
       <w:rPr>
-        <w:rFonts w:hint="default" w:ascii="Symbol" w:hAnsi="Symbol"/>
+        <w:rFonts w:ascii="Symbol" w:hAnsi="Symbol" w:hint="default"/>
       </w:rPr>
     </w:lvl>
     <w:lvl w:ilvl="4" w:tplc="240A0003" w:tentative="1">
@@ -2190,7 +2609,7 @@
         <w:ind w:left="3600" w:hanging="360"/>
       </w:pPr>
       <w:rPr>
-        <w:rFonts w:hint="default" w:ascii="Courier New" w:hAnsi="Courier New" w:cs="Courier New"/>
+        <w:rFonts w:ascii="Courier New" w:hAnsi="Courier New" w:cs="Courier New" w:hint="default"/>
       </w:rPr>
     </w:lvl>
     <w:lvl w:ilvl="5" w:tplc="240A0005" w:tentative="1">
@@ -2202,7 +2621,7 @@
         <w:ind w:left="4320" w:hanging="360"/>
       </w:pPr>
       <w:rPr>
-        <w:rFonts w:hint="default" w:ascii="Wingdings" w:hAnsi="Wingdings"/>
+        <w:rFonts w:ascii="Wingdings" w:hAnsi="Wingdings" w:hint="default"/>
       </w:rPr>
     </w:lvl>
     <w:lvl w:ilvl="6" w:tplc="240A0001" w:tentative="1">
@@ -2214,7 +2633,7 @@
         <w:ind w:left="5040" w:hanging="360"/>
       </w:pPr>
       <w:rPr>
-        <w:rFonts w:hint="default" w:ascii="Symbol" w:hAnsi="Symbol"/>
+        <w:rFonts w:ascii="Symbol" w:hAnsi="Symbol" w:hint="default"/>
       </w:rPr>
     </w:lvl>
     <w:lvl w:ilvl="7" w:tplc="240A0003" w:tentative="1">
@@ -2226,7 +2645,7 @@
         <w:ind w:left="5760" w:hanging="360"/>
       </w:pPr>
       <w:rPr>
-        <w:rFonts w:hint="default" w:ascii="Courier New" w:hAnsi="Courier New" w:cs="Courier New"/>
+        <w:rFonts w:ascii="Courier New" w:hAnsi="Courier New" w:cs="Courier New" w:hint="default"/>
       </w:rPr>
     </w:lvl>
     <w:lvl w:ilvl="8" w:tplc="240A0005" w:tentative="1">
@@ -2238,31 +2657,31 @@
         <w:ind w:left="6480" w:hanging="360"/>
       </w:pPr>
       <w:rPr>
-        <w:rFonts w:hint="default" w:ascii="Wingdings" w:hAnsi="Wingdings"/>
+        <w:rFonts w:ascii="Wingdings" w:hAnsi="Wingdings" w:hint="default"/>
       </w:rPr>
     </w:lvl>
   </w:abstractNum>
-  <w:num w:numId="1" w16cid:durableId="514078959">
+  <w:num w:numId="1">
     <w:abstractNumId w:val="2"/>
   </w:num>
-  <w:num w:numId="2" w16cid:durableId="407309344">
+  <w:num w:numId="2">
     <w:abstractNumId w:val="1"/>
   </w:num>
-  <w:num w:numId="3" w16cid:durableId="318313920">
+  <w:num w:numId="3">
     <w:abstractNumId w:val="0"/>
   </w:num>
-  <w:num w:numId="4" w16cid:durableId="865866709">
+  <w:num w:numId="4">
     <w:abstractNumId w:val="3"/>
   </w:num>
 </w:numbering>
 </file>
 
 <file path=word/styles.xml><?xml version="1.0" encoding="utf-8"?>
-<w:styles xmlns:mc="http://schemas.openxmlformats.org/markup-compatibility/2006" xmlns:r="http://schemas.openxmlformats.org/officeDocument/2006/relationships" xmlns:w="http://schemas.openxmlformats.org/wordprocessingml/2006/main" xmlns:w14="http://schemas.microsoft.com/office/word/2010/wordml" xmlns:w15="http://schemas.microsoft.com/office/word/2012/wordml" xmlns:w16cex="http://schemas.microsoft.com/office/word/2018/wordml/cex" xmlns:w16cid="http://schemas.microsoft.com/office/word/2016/wordml/cid" xmlns:w16="http://schemas.microsoft.com/office/word/2018/wordml" xmlns:w16du="http://schemas.microsoft.com/office/word/2023/wordml/word16du" xmlns:w16sdtdh="http://schemas.microsoft.com/office/word/2020/wordml/sdtdatahash" xmlns:w16sdtfl="http://schemas.microsoft.com/office/word/2024/wordml/sdtformatlock" xmlns:w16se="http://schemas.microsoft.com/office/word/2015/wordml/symex" mc:Ignorable="w14 w15 w16se w16cid w16 w16cex w16sdtdh w16sdtfl w16du">
+<w:styles xmlns:mc="http://schemas.openxmlformats.org/markup-compatibility/2006" xmlns:r="http://schemas.openxmlformats.org/officeDocument/2006/relationships" xmlns:w="http://schemas.openxmlformats.org/wordprocessingml/2006/main" xmlns:w14="http://schemas.microsoft.com/office/word/2010/wordml" xmlns:w15="http://schemas.microsoft.com/office/word/2012/wordml" xmlns:w16cex="http://schemas.microsoft.com/office/word/2018/wordml/cex" xmlns:w16cid="http://schemas.microsoft.com/office/word/2016/wordml/cid" xmlns:w16="http://schemas.microsoft.com/office/word/2018/wordml" xmlns:w16sdtdh="http://schemas.microsoft.com/office/word/2020/wordml/sdtdatahash" xmlns:w16se="http://schemas.microsoft.com/office/word/2015/wordml/symex" mc:Ignorable="w14 w15 w16se w16cid w16 w16cex w16sdtdh">
   <w:docDefaults>
     <w:rPrDefault>
       <w:rPr>
-        <w:rFonts w:asciiTheme="minorHAnsi" w:hAnsiTheme="minorHAnsi" w:eastAsiaTheme="minorHAnsi" w:cstheme="minorBidi"/>
+        <w:rFonts w:asciiTheme="minorHAnsi" w:eastAsiaTheme="minorHAnsi" w:hAnsiTheme="minorHAnsi" w:cstheme="minorBidi"/>
         <w:kern w:val="2"/>
         <w:sz w:val="24"/>
         <w:szCs w:val="24"/>
@@ -2279,14 +2698,14 @@
   <w:latentStyles w:defLockedState="0" w:defUIPriority="99" w:defSemiHidden="0" w:defUnhideWhenUsed="0" w:defQFormat="0" w:count="376">
     <w:lsdException w:name="Normal" w:uiPriority="0" w:qFormat="1"/>
     <w:lsdException w:name="heading 1" w:uiPriority="9" w:qFormat="1"/>
-    <w:lsdException w:name="heading 2" w:uiPriority="9" w:semiHidden="1" w:unhideWhenUsed="1" w:qFormat="1"/>
-    <w:lsdException w:name="heading 3" w:uiPriority="9" w:semiHidden="1" w:unhideWhenUsed="1" w:qFormat="1"/>
-    <w:lsdException w:name="heading 4" w:uiPriority="9" w:semiHidden="1" w:unhideWhenUsed="1" w:qFormat="1"/>
-    <w:lsdException w:name="heading 5" w:uiPriority="9" w:semiHidden="1" w:unhideWhenUsed="1" w:qFormat="1"/>
-    <w:lsdException w:name="heading 6" w:uiPriority="9" w:semiHidden="1" w:unhideWhenUsed="1" w:qFormat="1"/>
-    <w:lsdException w:name="heading 7" w:uiPriority="9" w:semiHidden="1" w:unhideWhenUsed="1" w:qFormat="1"/>
-    <w:lsdException w:name="heading 8" w:uiPriority="9" w:semiHidden="1" w:unhideWhenUsed="1" w:qFormat="1"/>
-    <w:lsdException w:name="heading 9" w:uiPriority="9" w:semiHidden="1" w:unhideWhenUsed="1" w:qFormat="1"/>
+    <w:lsdException w:name="heading 2" w:semiHidden="1" w:uiPriority="9" w:unhideWhenUsed="1" w:qFormat="1"/>
+    <w:lsdException w:name="heading 3" w:semiHidden="1" w:uiPriority="9" w:unhideWhenUsed="1" w:qFormat="1"/>
+    <w:lsdException w:name="heading 4" w:semiHidden="1" w:uiPriority="9" w:unhideWhenUsed="1" w:qFormat="1"/>
+    <w:lsdException w:name="heading 5" w:semiHidden="1" w:uiPriority="9" w:unhideWhenUsed="1" w:qFormat="1"/>
+    <w:lsdException w:name="heading 6" w:semiHidden="1" w:uiPriority="9" w:unhideWhenUsed="1" w:qFormat="1"/>
+    <w:lsdException w:name="heading 7" w:semiHidden="1" w:uiPriority="9" w:unhideWhenUsed="1" w:qFormat="1"/>
+    <w:lsdException w:name="heading 8" w:semiHidden="1" w:uiPriority="9" w:unhideWhenUsed="1" w:qFormat="1"/>
+    <w:lsdException w:name="heading 9" w:semiHidden="1" w:uiPriority="9" w:unhideWhenUsed="1" w:qFormat="1"/>
     <w:lsdException w:name="index 1" w:semiHidden="1" w:unhideWhenUsed="1"/>
     <w:lsdException w:name="index 2" w:semiHidden="1" w:unhideWhenUsed="1"/>
     <w:lsdException w:name="index 3" w:semiHidden="1" w:unhideWhenUsed="1"/>
@@ -2296,22 +2715,22 @@
     <w:lsdException w:name="index 7" w:semiHidden="1" w:unhideWhenUsed="1"/>
     <w:lsdException w:name="index 8" w:semiHidden="1" w:unhideWhenUsed="1"/>
     <w:lsdException w:name="index 9" w:semiHidden="1" w:unhideWhenUsed="1"/>
-    <w:lsdException w:name="toc 1" w:uiPriority="39" w:semiHidden="1" w:unhideWhenUsed="1"/>
-    <w:lsdException w:name="toc 2" w:uiPriority="39" w:semiHidden="1" w:unhideWhenUsed="1"/>
-    <w:lsdException w:name="toc 3" w:uiPriority="39" w:semiHidden="1" w:unhideWhenUsed="1"/>
-    <w:lsdException w:name="toc 4" w:uiPriority="39" w:semiHidden="1" w:unhideWhenUsed="1"/>
-    <w:lsdException w:name="toc 5" w:uiPriority="39" w:semiHidden="1" w:unhideWhenUsed="1"/>
-    <w:lsdException w:name="toc 6" w:uiPriority="39" w:semiHidden="1" w:unhideWhenUsed="1"/>
-    <w:lsdException w:name="toc 7" w:uiPriority="39" w:semiHidden="1" w:unhideWhenUsed="1"/>
-    <w:lsdException w:name="toc 8" w:uiPriority="39" w:semiHidden="1" w:unhideWhenUsed="1"/>
-    <w:lsdException w:name="toc 9" w:uiPriority="39" w:semiHidden="1" w:unhideWhenUsed="1"/>
+    <w:lsdException w:name="toc 1" w:semiHidden="1" w:uiPriority="39" w:unhideWhenUsed="1"/>
+    <w:lsdException w:name="toc 2" w:semiHidden="1" w:uiPriority="39" w:unhideWhenUsed="1"/>
+    <w:lsdException w:name="toc 3" w:semiHidden="1" w:uiPriority="39" w:unhideWhenUsed="1"/>
+    <w:lsdException w:name="toc 4" w:semiHidden="1" w:uiPriority="39" w:unhideWhenUsed="1"/>
+    <w:lsdException w:name="toc 5" w:semiHidden="1" w:uiPriority="39" w:unhideWhenUsed="1"/>
+    <w:lsdException w:name="toc 6" w:semiHidden="1" w:uiPriority="39" w:unhideWhenUsed="1"/>
+    <w:lsdException w:name="toc 7" w:semiHidden="1" w:uiPriority="39" w:unhideWhenUsed="1"/>
+    <w:lsdException w:name="toc 8" w:semiHidden="1" w:uiPriority="39" w:unhideWhenUsed="1"/>
+    <w:lsdException w:name="toc 9" w:semiHidden="1" w:uiPriority="39" w:unhideWhenUsed="1"/>
     <w:lsdException w:name="Normal Indent" w:semiHidden="1" w:unhideWhenUsed="1"/>
     <w:lsdException w:name="footnote text" w:semiHidden="1" w:unhideWhenUsed="1"/>
     <w:lsdException w:name="annotation text" w:semiHidden="1" w:unhideWhenUsed="1"/>
     <w:lsdException w:name="header" w:semiHidden="1" w:unhideWhenUsed="1"/>
     <w:lsdException w:name="footer" w:semiHidden="1" w:unhideWhenUsed="1"/>
     <w:lsdException w:name="index heading" w:semiHidden="1" w:unhideWhenUsed="1"/>
-    <w:lsdException w:name="caption" w:uiPriority="35" w:semiHidden="1" w:unhideWhenUsed="1" w:qFormat="1"/>
+    <w:lsdException w:name="caption" w:semiHidden="1" w:uiPriority="35" w:unhideWhenUsed="1" w:qFormat="1"/>
     <w:lsdException w:name="table of figures" w:semiHidden="1" w:unhideWhenUsed="1"/>
     <w:lsdException w:name="envelope address" w:semiHidden="1" w:unhideWhenUsed="1"/>
     <w:lsdException w:name="envelope return" w:semiHidden="1" w:unhideWhenUsed="1"/>
@@ -2342,7 +2761,7 @@
     <w:lsdException w:name="Title" w:uiPriority="10" w:qFormat="1"/>
     <w:lsdException w:name="Closing" w:semiHidden="1" w:unhideWhenUsed="1"/>
     <w:lsdException w:name="Signature" w:semiHidden="1" w:unhideWhenUsed="1"/>
-    <w:lsdException w:name="Default Paragraph Font" w:uiPriority="1" w:semiHidden="1" w:unhideWhenUsed="1"/>
+    <w:lsdException w:name="Default Paragraph Font" w:semiHidden="1" w:uiPriority="1" w:unhideWhenUsed="1"/>
     <w:lsdException w:name="Body Text" w:semiHidden="1" w:unhideWhenUsed="1"/>
     <w:lsdException w:name="Body Text Indent" w:semiHidden="1" w:unhideWhenUsed="1"/>
     <w:lsdException w:name="List Continue" w:semiHidden="1" w:unhideWhenUsed="1"/>
@@ -2542,8 +2961,8 @@
     <w:lsdException w:name="Subtle Reference" w:uiPriority="31" w:qFormat="1"/>
     <w:lsdException w:name="Intense Reference" w:uiPriority="32" w:qFormat="1"/>
     <w:lsdException w:name="Book Title" w:uiPriority="33" w:qFormat="1"/>
-    <w:lsdException w:name="Bibliography" w:uiPriority="37" w:semiHidden="1" w:unhideWhenUsed="1"/>
-    <w:lsdException w:name="TOC Heading" w:uiPriority="39" w:semiHidden="1" w:unhideWhenUsed="1" w:qFormat="1"/>
+    <w:lsdException w:name="Bibliography" w:semiHidden="1" w:uiPriority="37" w:unhideWhenUsed="1"/>
+    <w:lsdException w:name="TOC Heading" w:semiHidden="1" w:uiPriority="39" w:unhideWhenUsed="1" w:qFormat="1"/>
     <w:lsdException w:name="Plain Table 1" w:uiPriority="41"/>
     <w:lsdException w:name="Plain Table 2" w:uiPriority="42"/>
     <w:lsdException w:name="Plain Table 3" w:uiPriority="43"/>
@@ -2654,7 +3073,7 @@
     <w:lsdException w:name="Unresolved Mention" w:semiHidden="1" w:unhideWhenUsed="1"/>
     <w:lsdException w:name="Smart Link" w:semiHidden="1" w:unhideWhenUsed="1"/>
   </w:latentStyles>
-  <w:style w:type="paragraph" w:styleId="Normal" w:default="1">
+  <w:style w:type="paragraph" w:default="1" w:styleId="Normal">
     <w:name w:val="Normal"/>
     <w:qFormat/>
     <w:rsid w:val="00FF1D10"/>
@@ -2674,7 +3093,7 @@
       <w:outlineLvl w:val="0"/>
     </w:pPr>
     <w:rPr>
-      <w:rFonts w:asciiTheme="majorHAnsi" w:hAnsiTheme="majorHAnsi" w:eastAsiaTheme="majorEastAsia" w:cstheme="majorBidi"/>
+      <w:rFonts w:asciiTheme="majorHAnsi" w:eastAsiaTheme="majorEastAsia" w:hAnsiTheme="majorHAnsi" w:cstheme="majorBidi"/>
       <w:color w:val="0F4761" w:themeColor="accent1" w:themeShade="BF"/>
       <w:sz w:val="40"/>
       <w:szCs w:val="40"/>
@@ -2697,7 +3116,7 @@
       <w:outlineLvl w:val="1"/>
     </w:pPr>
     <w:rPr>
-      <w:rFonts w:asciiTheme="majorHAnsi" w:hAnsiTheme="majorHAnsi" w:eastAsiaTheme="majorEastAsia" w:cstheme="majorBidi"/>
+      <w:rFonts w:asciiTheme="majorHAnsi" w:eastAsiaTheme="majorEastAsia" w:hAnsiTheme="majorHAnsi" w:cstheme="majorBidi"/>
       <w:color w:val="0F4761" w:themeColor="accent1" w:themeShade="BF"/>
       <w:sz w:val="32"/>
       <w:szCs w:val="32"/>
@@ -2858,12 +3277,13 @@
       <w:color w:val="272727" w:themeColor="text1" w:themeTint="D8"/>
     </w:rPr>
   </w:style>
-  <w:style w:type="character" w:styleId="Fuentedeprrafopredeter" w:default="1">
+  <w:style w:type="character" w:default="1" w:styleId="Fuentedeprrafopredeter">
     <w:name w:val="Default Paragraph Font"/>
     <w:uiPriority w:val="1"/>
+    <w:semiHidden/>
     <w:unhideWhenUsed/>
   </w:style>
-  <w:style w:type="table" w:styleId="Tablanormal" w:default="1">
+  <w:style w:type="table" w:default="1" w:styleId="Tablanormal">
     <w:name w:val="Normal Table"/>
     <w:uiPriority w:val="99"/>
     <w:semiHidden/>
@@ -2878,26 +3298,26 @@
       </w:tblCellMar>
     </w:tblPr>
   </w:style>
-  <w:style w:type="numbering" w:styleId="Sinlista" w:default="1">
+  <w:style w:type="numbering" w:default="1" w:styleId="Sinlista">
     <w:name w:val="No List"/>
     <w:uiPriority w:val="99"/>
     <w:semiHidden/>
     <w:unhideWhenUsed/>
   </w:style>
-  <w:style w:type="character" w:styleId="Ttulo1Car" w:customStyle="1">
+  <w:style w:type="character" w:customStyle="1" w:styleId="Ttulo1Car">
     <w:name w:val="Título 1 Car"/>
     <w:basedOn w:val="Fuentedeprrafopredeter"/>
     <w:link w:val="Ttulo1"/>
     <w:uiPriority w:val="9"/>
     <w:rsid w:val="00FD77F2"/>
     <w:rPr>
-      <w:rFonts w:asciiTheme="majorHAnsi" w:hAnsiTheme="majorHAnsi" w:eastAsiaTheme="majorEastAsia" w:cstheme="majorBidi"/>
+      <w:rFonts w:asciiTheme="majorHAnsi" w:eastAsiaTheme="majorEastAsia" w:hAnsiTheme="majorHAnsi" w:cstheme="majorBidi"/>
       <w:color w:val="0F4761" w:themeColor="accent1" w:themeShade="BF"/>
       <w:sz w:val="40"/>
       <w:szCs w:val="40"/>
     </w:rPr>
   </w:style>
-  <w:style w:type="character" w:styleId="Ttulo2Car" w:customStyle="1">
+  <w:style w:type="character" w:customStyle="1" w:styleId="Ttulo2Car">
     <w:name w:val="Título 2 Car"/>
     <w:basedOn w:val="Fuentedeprrafopredeter"/>
     <w:link w:val="Ttulo2"/>
@@ -2905,13 +3325,13 @@
     <w:semiHidden/>
     <w:rsid w:val="00FD77F2"/>
     <w:rPr>
-      <w:rFonts w:asciiTheme="majorHAnsi" w:hAnsiTheme="majorHAnsi" w:eastAsiaTheme="majorEastAsia" w:cstheme="majorBidi"/>
+      <w:rFonts w:asciiTheme="majorHAnsi" w:eastAsiaTheme="majorEastAsia" w:hAnsiTheme="majorHAnsi" w:cstheme="majorBidi"/>
       <w:color w:val="0F4761" w:themeColor="accent1" w:themeShade="BF"/>
       <w:sz w:val="32"/>
       <w:szCs w:val="32"/>
     </w:rPr>
   </w:style>
-  <w:style w:type="character" w:styleId="Ttulo3Car" w:customStyle="1">
+  <w:style w:type="character" w:customStyle="1" w:styleId="Ttulo3Car">
     <w:name w:val="Título 3 Car"/>
     <w:basedOn w:val="Fuentedeprrafopredeter"/>
     <w:link w:val="Ttulo3"/>
@@ -2925,7 +3345,7 @@
       <w:szCs w:val="28"/>
     </w:rPr>
   </w:style>
-  <w:style w:type="character" w:styleId="Ttulo4Car" w:customStyle="1">
+  <w:style w:type="character" w:customStyle="1" w:styleId="Ttulo4Car">
     <w:name w:val="Título 4 Car"/>
     <w:basedOn w:val="Fuentedeprrafopredeter"/>
     <w:link w:val="Ttulo4"/>
@@ -2939,7 +3359,7 @@
       <w:color w:val="0F4761" w:themeColor="accent1" w:themeShade="BF"/>
     </w:rPr>
   </w:style>
-  <w:style w:type="character" w:styleId="Ttulo5Car" w:customStyle="1">
+  <w:style w:type="character" w:customStyle="1" w:styleId="Ttulo5Car">
     <w:name w:val="Título 5 Car"/>
     <w:basedOn w:val="Fuentedeprrafopredeter"/>
     <w:link w:val="Ttulo5"/>
@@ -2951,7 +3371,7 @@
       <w:color w:val="0F4761" w:themeColor="accent1" w:themeShade="BF"/>
     </w:rPr>
   </w:style>
-  <w:style w:type="character" w:styleId="Ttulo6Car" w:customStyle="1">
+  <w:style w:type="character" w:customStyle="1" w:styleId="Ttulo6Car">
     <w:name w:val="Título 6 Car"/>
     <w:basedOn w:val="Fuentedeprrafopredeter"/>
     <w:link w:val="Ttulo6"/>
@@ -2965,7 +3385,7 @@
       <w:color w:val="595959" w:themeColor="text1" w:themeTint="A6"/>
     </w:rPr>
   </w:style>
-  <w:style w:type="character" w:styleId="Ttulo7Car" w:customStyle="1">
+  <w:style w:type="character" w:customStyle="1" w:styleId="Ttulo7Car">
     <w:name w:val="Título 7 Car"/>
     <w:basedOn w:val="Fuentedeprrafopredeter"/>
     <w:link w:val="Ttulo7"/>
@@ -2977,7 +3397,7 @@
       <w:color w:val="595959" w:themeColor="text1" w:themeTint="A6"/>
     </w:rPr>
   </w:style>
-  <w:style w:type="character" w:styleId="Ttulo8Car" w:customStyle="1">
+  <w:style w:type="character" w:customStyle="1" w:styleId="Ttulo8Car">
     <w:name w:val="Título 8 Car"/>
     <w:basedOn w:val="Fuentedeprrafopredeter"/>
     <w:link w:val="Ttulo8"/>
@@ -2991,7 +3411,7 @@
       <w:color w:val="272727" w:themeColor="text1" w:themeTint="D8"/>
     </w:rPr>
   </w:style>
-  <w:style w:type="character" w:styleId="Ttulo9Car" w:customStyle="1">
+  <w:style w:type="character" w:customStyle="1" w:styleId="Ttulo9Car">
     <w:name w:val="Título 9 Car"/>
     <w:basedOn w:val="Fuentedeprrafopredeter"/>
     <w:link w:val="Ttulo9"/>
@@ -3016,21 +3436,21 @@
       <w:contextualSpacing/>
     </w:pPr>
     <w:rPr>
-      <w:rFonts w:asciiTheme="majorHAnsi" w:hAnsiTheme="majorHAnsi" w:eastAsiaTheme="majorEastAsia" w:cstheme="majorBidi"/>
+      <w:rFonts w:asciiTheme="majorHAnsi" w:eastAsiaTheme="majorEastAsia" w:hAnsiTheme="majorHAnsi" w:cstheme="majorBidi"/>
       <w:spacing w:val="-10"/>
       <w:kern w:val="28"/>
       <w:sz w:val="56"/>
       <w:szCs w:val="56"/>
     </w:rPr>
   </w:style>
-  <w:style w:type="character" w:styleId="TtuloCar" w:customStyle="1">
+  <w:style w:type="character" w:customStyle="1" w:styleId="TtuloCar">
     <w:name w:val="Título Car"/>
     <w:basedOn w:val="Fuentedeprrafopredeter"/>
     <w:link w:val="Ttulo"/>
     <w:uiPriority w:val="10"/>
     <w:rsid w:val="00FD77F2"/>
     <w:rPr>
-      <w:rFonts w:asciiTheme="majorHAnsi" w:hAnsiTheme="majorHAnsi" w:eastAsiaTheme="majorEastAsia" w:cstheme="majorBidi"/>
+      <w:rFonts w:asciiTheme="majorHAnsi" w:eastAsiaTheme="majorEastAsia" w:hAnsiTheme="majorHAnsi" w:cstheme="majorBidi"/>
       <w:spacing w:val="-10"/>
       <w:kern w:val="28"/>
       <w:sz w:val="56"/>
@@ -3058,7 +3478,7 @@
       <w:szCs w:val="28"/>
     </w:rPr>
   </w:style>
-  <w:style w:type="character" w:styleId="SubttuloCar" w:customStyle="1">
+  <w:style w:type="character" w:customStyle="1" w:styleId="SubttuloCar">
     <w:name w:val="Subtítulo Car"/>
     <w:basedOn w:val="Fuentedeprrafopredeter"/>
     <w:link w:val="Subttulo"/>
@@ -3090,7 +3510,7 @@
       <w:color w:val="404040" w:themeColor="text1" w:themeTint="BF"/>
     </w:rPr>
   </w:style>
-  <w:style w:type="character" w:styleId="CitaCar" w:customStyle="1">
+  <w:style w:type="character" w:customStyle="1" w:styleId="CitaCar">
     <w:name w:val="Cita Car"/>
     <w:basedOn w:val="Fuentedeprrafopredeter"/>
     <w:link w:val="Cita"/>
@@ -3135,8 +3555,8 @@
     <w:rsid w:val="00FD77F2"/>
     <w:pPr>
       <w:pBdr>
-        <w:top w:val="single" w:color="0F4761" w:themeColor="accent1" w:themeShade="BF" w:sz="4" w:space="10"/>
-        <w:bottom w:val="single" w:color="0F4761" w:themeColor="accent1" w:themeShade="BF" w:sz="4" w:space="10"/>
+        <w:top w:val="single" w:sz="4" w:space="10" w:color="0F4761" w:themeColor="accent1" w:themeShade="BF"/>
+        <w:bottom w:val="single" w:sz="4" w:space="10" w:color="0F4761" w:themeColor="accent1" w:themeShade="BF"/>
       </w:pBdr>
       <w:spacing w:before="360" w:after="360"/>
       <w:ind w:left="864" w:right="864"/>
@@ -3148,7 +3568,7 @@
       <w:color w:val="0F4761" w:themeColor="accent1" w:themeShade="BF"/>
     </w:rPr>
   </w:style>
-  <w:style w:type="character" w:styleId="CitadestacadaCar" w:customStyle="1">
+  <w:style w:type="character" w:customStyle="1" w:styleId="CitadestacadaCar">
     <w:name w:val="Cita destacada Car"/>
     <w:basedOn w:val="Fuentedeprrafopredeter"/>
     <w:link w:val="Citadestacada"/>
@@ -3184,12 +3604,12 @@
     </w:pPr>
     <w:tblPr>
       <w:tblBorders>
-        <w:top w:val="single" w:color="auto" w:sz="4" w:space="0"/>
-        <w:left w:val="single" w:color="auto" w:sz="4" w:space="0"/>
-        <w:bottom w:val="single" w:color="auto" w:sz="4" w:space="0"/>
-        <w:right w:val="single" w:color="auto" w:sz="4" w:space="0"/>
-        <w:insideH w:val="single" w:color="auto" w:sz="4" w:space="0"/>
-        <w:insideV w:val="single" w:color="auto" w:sz="4" w:space="0"/>
+        <w:top w:val="single" w:sz="4" w:space="0" w:color="auto"/>
+        <w:left w:val="single" w:sz="4" w:space="0" w:color="auto"/>
+        <w:bottom w:val="single" w:sz="4" w:space="0" w:color="auto"/>
+        <w:right w:val="single" w:sz="4" w:space="0" w:color="auto"/>
+        <w:insideH w:val="single" w:sz="4" w:space="0" w:color="auto"/>
+        <w:insideV w:val="single" w:sz="4" w:space="0" w:color="auto"/>
       </w:tblBorders>
     </w:tblPr>
   </w:style>

</xml_diff>